<commit_message>
Starting to add content. From login page can use Staff@fau.edu which allows for add item in profile page. Cookie is not generated which prevents using another validate. Can input into database and create a webpage visitable from home. Current issues: makefileindir.php does store information in Price and Location table. Also when using the example names from CSV creates bad request from links page. Links page does not correctly pull product and category names.
</commit_message>
<xml_diff>
--- a/public_html/Documents/Milestone 3 Project Proposal and High-level description.docx
+++ b/public_html/Documents/Milestone 3 Project Proposal and High-level description.docx
@@ -75,39 +75,8 @@
           <w:sz w:val="50"/>
           <w:szCs w:val="50"/>
         </w:rPr>
-        <w:t xml:space="preserve">Team Name: </w:t>
-      </w:r>
-      <w:proofErr w:type="spellStart"/>
-      <w:r>
-        <w:rPr>
-          <w:rFonts w:ascii="Times New Roman" w:eastAsia="Times New Roman" w:hAnsi="Times New Roman" w:cs="Times New Roman"/>
-          <w:i/>
-          <w:sz w:val="50"/>
-          <w:szCs w:val="50"/>
-        </w:rPr>
-        <w:t>Grupo</w:t>
-      </w:r>
-      <w:proofErr w:type="spellEnd"/>
-      <w:r>
-        <w:rPr>
-          <w:rFonts w:ascii="Times New Roman" w:eastAsia="Times New Roman" w:hAnsi="Times New Roman" w:cs="Times New Roman"/>
-          <w:i/>
-          <w:sz w:val="50"/>
-          <w:szCs w:val="50"/>
-        </w:rPr>
-        <w:t xml:space="preserve"> </w:t>
-      </w:r>
-      <w:proofErr w:type="spellStart"/>
-      <w:r>
-        <w:rPr>
-          <w:rFonts w:ascii="Times New Roman" w:eastAsia="Times New Roman" w:hAnsi="Times New Roman" w:cs="Times New Roman"/>
-          <w:i/>
-          <w:sz w:val="50"/>
-          <w:szCs w:val="50"/>
-        </w:rPr>
-        <w:t>Fivo</w:t>
-      </w:r>
-      <w:proofErr w:type="spellEnd"/>
+        <w:t>Team Name: Grupo Fivo</w:t>
+      </w:r>
     </w:p>
     <w:p>
       <w:pPr>
@@ -502,25 +471,7 @@
           <w:sz w:val="24"/>
           <w:szCs w:val="24"/>
         </w:rPr>
-        <w:t xml:space="preserve">Perry’s Parts </w:t>
-      </w:r>
-      <w:proofErr w:type="spellStart"/>
-      <w:r>
-        <w:rPr>
-          <w:rFonts w:ascii="Times New Roman" w:eastAsia="Times New Roman" w:hAnsi="Times New Roman" w:cs="Times New Roman"/>
-          <w:sz w:val="24"/>
-          <w:szCs w:val="24"/>
-        </w:rPr>
-        <w:t>Pavillion</w:t>
-      </w:r>
-      <w:proofErr w:type="spellEnd"/>
-      <w:r>
-        <w:rPr>
-          <w:rFonts w:ascii="Times New Roman" w:eastAsia="Times New Roman" w:hAnsi="Times New Roman" w:cs="Times New Roman"/>
-          <w:sz w:val="24"/>
-          <w:szCs w:val="24"/>
-        </w:rPr>
-        <w:t xml:space="preserve"> Access Center will allow students to access lab equipment and electronic parts with an account created using their Z-number. There will be a database which contains a list of electronic parts available to students in the lab. The admin (Perry) and staff have control over this database. We will also provide a way for students to upload files for laser cutting and 3d printing jobs. This product would be suitable for electronics labs in other academic institutions.</w:t>
+        <w:t>Perry’s Parts Pavillion Access Center will allow students to access lab equipment and electronic parts with an account created using their Z-number. There will be a database which contains a list of electronic parts available to students in the lab. The admin (Perry) and staff have control over this database. We will also provide a way for students to upload files for laser cutting and 3d printing jobs. This product would be suitable for electronics labs in other academic institutions.</w:t>
       </w:r>
     </w:p>
     <w:p>
@@ -1684,25 +1635,7 @@
           <w:sz w:val="24"/>
           <w:szCs w:val="24"/>
         </w:rPr>
-        <w:t xml:space="preserve">Perry’s Parts </w:t>
-      </w:r>
-      <w:proofErr w:type="spellStart"/>
-      <w:r>
-        <w:rPr>
-          <w:rFonts w:ascii="Times New Roman" w:eastAsia="Times New Roman" w:hAnsi="Times New Roman" w:cs="Times New Roman"/>
-          <w:sz w:val="24"/>
-          <w:szCs w:val="24"/>
-        </w:rPr>
-        <w:t>Pavillion</w:t>
-      </w:r>
-      <w:proofErr w:type="spellEnd"/>
-      <w:r>
-        <w:rPr>
-          <w:rFonts w:ascii="Times New Roman" w:eastAsia="Times New Roman" w:hAnsi="Times New Roman" w:cs="Times New Roman"/>
-          <w:sz w:val="24"/>
-          <w:szCs w:val="24"/>
-        </w:rPr>
-        <w:t xml:space="preserve"> Access Center – The name of our product.</w:t>
+        <w:t>Perry’s Parts Pavillion Access Center – The name of our product.</w:t>
       </w:r>
     </w:p>
     <w:p>
@@ -1746,25 +1679,7 @@
           <w:sz w:val="24"/>
           <w:szCs w:val="24"/>
         </w:rPr>
-        <w:t xml:space="preserve"> Includes 3d </w:t>
-      </w:r>
-      <w:proofErr w:type="gramStart"/>
-      <w:r>
-        <w:rPr>
-          <w:rFonts w:ascii="Times New Roman" w:eastAsia="Times New Roman" w:hAnsi="Times New Roman" w:cs="Times New Roman"/>
-          <w:sz w:val="24"/>
-          <w:szCs w:val="24"/>
-        </w:rPr>
-        <w:t>printing ,</w:t>
-      </w:r>
-      <w:proofErr w:type="gramEnd"/>
-      <w:r>
-        <w:rPr>
-          <w:rFonts w:ascii="Times New Roman" w:eastAsia="Times New Roman" w:hAnsi="Times New Roman" w:cs="Times New Roman"/>
-          <w:sz w:val="24"/>
-          <w:szCs w:val="24"/>
-        </w:rPr>
-        <w:t xml:space="preserve"> laser cutting, and printed circuit board requests.</w:t>
+        <w:t xml:space="preserve"> Includes 3d printing , laser cutting, and printed circuit board requests.</w:t>
       </w:r>
     </w:p>
     <w:p>
@@ -2279,25 +2194,7 @@
           <w:sz w:val="24"/>
           <w:szCs w:val="24"/>
         </w:rPr>
-        <w:t xml:space="preserve">1.      </w:t>
-      </w:r>
-      <w:proofErr w:type="gramStart"/>
-      <w:r>
-        <w:rPr>
-          <w:rFonts w:ascii="Times New Roman" w:eastAsia="Times New Roman" w:hAnsi="Times New Roman" w:cs="Times New Roman"/>
-          <w:sz w:val="24"/>
-          <w:szCs w:val="24"/>
-        </w:rPr>
-        <w:t>visit</w:t>
-      </w:r>
-      <w:proofErr w:type="gramEnd"/>
-      <w:r>
-        <w:rPr>
-          <w:rFonts w:ascii="Times New Roman" w:eastAsia="Times New Roman" w:hAnsi="Times New Roman" w:cs="Times New Roman"/>
-          <w:sz w:val="24"/>
-          <w:szCs w:val="24"/>
-        </w:rPr>
-        <w:t xml:space="preserve"> the website</w:t>
+        <w:t>1.      visit the website</w:t>
       </w:r>
     </w:p>
     <w:p>
@@ -2315,25 +2212,7 @@
           <w:sz w:val="24"/>
           <w:szCs w:val="24"/>
         </w:rPr>
-        <w:t xml:space="preserve">2.      </w:t>
-      </w:r>
-      <w:proofErr w:type="gramStart"/>
-      <w:r>
-        <w:rPr>
-          <w:rFonts w:ascii="Times New Roman" w:eastAsia="Times New Roman" w:hAnsi="Times New Roman" w:cs="Times New Roman"/>
-          <w:sz w:val="24"/>
-          <w:szCs w:val="24"/>
-        </w:rPr>
-        <w:t>search</w:t>
-      </w:r>
-      <w:proofErr w:type="gramEnd"/>
-      <w:r>
-        <w:rPr>
-          <w:rFonts w:ascii="Times New Roman" w:eastAsia="Times New Roman" w:hAnsi="Times New Roman" w:cs="Times New Roman"/>
-          <w:sz w:val="24"/>
-          <w:szCs w:val="24"/>
-        </w:rPr>
-        <w:t xml:space="preserve"> for an item by browsing through categories</w:t>
+        <w:t>2.      search for an item by browsing through categories</w:t>
       </w:r>
     </w:p>
     <w:p>
@@ -2351,25 +2230,7 @@
           <w:sz w:val="24"/>
           <w:szCs w:val="24"/>
         </w:rPr>
-        <w:t xml:space="preserve">3.      </w:t>
-      </w:r>
-      <w:proofErr w:type="gramStart"/>
-      <w:r>
-        <w:rPr>
-          <w:rFonts w:ascii="Times New Roman" w:eastAsia="Times New Roman" w:hAnsi="Times New Roman" w:cs="Times New Roman"/>
-          <w:sz w:val="24"/>
-          <w:szCs w:val="24"/>
-        </w:rPr>
-        <w:t>read</w:t>
-      </w:r>
-      <w:proofErr w:type="gramEnd"/>
-      <w:r>
-        <w:rPr>
-          <w:rFonts w:ascii="Times New Roman" w:eastAsia="Times New Roman" w:hAnsi="Times New Roman" w:cs="Times New Roman"/>
-          <w:sz w:val="24"/>
-          <w:szCs w:val="24"/>
-        </w:rPr>
-        <w:t xml:space="preserve"> product information</w:t>
+        <w:t>3.      read product information</w:t>
       </w:r>
     </w:p>
     <w:p>
@@ -2387,25 +2248,7 @@
           <w:sz w:val="24"/>
           <w:szCs w:val="24"/>
         </w:rPr>
-        <w:t xml:space="preserve">4.      </w:t>
-      </w:r>
-      <w:proofErr w:type="gramStart"/>
-      <w:r>
-        <w:rPr>
-          <w:rFonts w:ascii="Times New Roman" w:eastAsia="Times New Roman" w:hAnsi="Times New Roman" w:cs="Times New Roman"/>
-          <w:sz w:val="24"/>
-          <w:szCs w:val="24"/>
-        </w:rPr>
-        <w:t>add</w:t>
-      </w:r>
-      <w:proofErr w:type="gramEnd"/>
-      <w:r>
-        <w:rPr>
-          <w:rFonts w:ascii="Times New Roman" w:eastAsia="Times New Roman" w:hAnsi="Times New Roman" w:cs="Times New Roman"/>
-          <w:sz w:val="24"/>
-          <w:szCs w:val="24"/>
-        </w:rPr>
-        <w:t xml:space="preserve"> items to the shopping list</w:t>
+        <w:t>4.      add items to the shopping list</w:t>
       </w:r>
     </w:p>
     <w:p>
@@ -2423,25 +2266,7 @@
           <w:sz w:val="24"/>
           <w:szCs w:val="24"/>
         </w:rPr>
-        <w:t xml:space="preserve">5.      </w:t>
-      </w:r>
-      <w:proofErr w:type="gramStart"/>
-      <w:r>
-        <w:rPr>
-          <w:rFonts w:ascii="Times New Roman" w:eastAsia="Times New Roman" w:hAnsi="Times New Roman" w:cs="Times New Roman"/>
-          <w:sz w:val="24"/>
-          <w:szCs w:val="24"/>
-        </w:rPr>
-        <w:t>select</w:t>
-      </w:r>
-      <w:proofErr w:type="gramEnd"/>
-      <w:r>
-        <w:rPr>
-          <w:rFonts w:ascii="Times New Roman" w:eastAsia="Times New Roman" w:hAnsi="Times New Roman" w:cs="Times New Roman"/>
-          <w:sz w:val="24"/>
-          <w:szCs w:val="24"/>
-        </w:rPr>
-        <w:t xml:space="preserve"> quantity of the items to be ordered</w:t>
+        <w:t>5.      select quantity of the items to be ordered</w:t>
       </w:r>
     </w:p>
     <w:p>
@@ -2459,25 +2284,7 @@
           <w:sz w:val="24"/>
           <w:szCs w:val="24"/>
         </w:rPr>
-        <w:t xml:space="preserve">6.      </w:t>
-      </w:r>
-      <w:proofErr w:type="gramStart"/>
-      <w:r>
-        <w:rPr>
-          <w:rFonts w:ascii="Times New Roman" w:eastAsia="Times New Roman" w:hAnsi="Times New Roman" w:cs="Times New Roman"/>
-          <w:sz w:val="24"/>
-          <w:szCs w:val="24"/>
-        </w:rPr>
-        <w:t>check</w:t>
-      </w:r>
-      <w:proofErr w:type="gramEnd"/>
-      <w:r>
-        <w:rPr>
-          <w:rFonts w:ascii="Times New Roman" w:eastAsia="Times New Roman" w:hAnsi="Times New Roman" w:cs="Times New Roman"/>
-          <w:sz w:val="24"/>
-          <w:szCs w:val="24"/>
-        </w:rPr>
-        <w:t xml:space="preserve"> out</w:t>
+        <w:t>6.      check out</w:t>
       </w:r>
     </w:p>
     <w:p>
@@ -2495,25 +2302,7 @@
           <w:sz w:val="24"/>
           <w:szCs w:val="24"/>
         </w:rPr>
-        <w:t xml:space="preserve">7.      </w:t>
-      </w:r>
-      <w:proofErr w:type="gramStart"/>
-      <w:r>
-        <w:rPr>
-          <w:rFonts w:ascii="Times New Roman" w:eastAsia="Times New Roman" w:hAnsi="Times New Roman" w:cs="Times New Roman"/>
-          <w:sz w:val="24"/>
-          <w:szCs w:val="24"/>
-        </w:rPr>
-        <w:t>create</w:t>
-      </w:r>
-      <w:proofErr w:type="gramEnd"/>
-      <w:r>
-        <w:rPr>
-          <w:rFonts w:ascii="Times New Roman" w:eastAsia="Times New Roman" w:hAnsi="Times New Roman" w:cs="Times New Roman"/>
-          <w:sz w:val="24"/>
-          <w:szCs w:val="24"/>
-        </w:rPr>
-        <w:t xml:space="preserve"> an account or log in</w:t>
+        <w:t>7.      create an account or log in</w:t>
       </w:r>
     </w:p>
     <w:p>
@@ -2531,25 +2320,7 @@
           <w:sz w:val="24"/>
           <w:szCs w:val="24"/>
         </w:rPr>
-        <w:t xml:space="preserve">8.      </w:t>
-      </w:r>
-      <w:proofErr w:type="gramStart"/>
-      <w:r>
-        <w:rPr>
-          <w:rFonts w:ascii="Times New Roman" w:eastAsia="Times New Roman" w:hAnsi="Times New Roman" w:cs="Times New Roman"/>
-          <w:sz w:val="24"/>
-          <w:szCs w:val="24"/>
-        </w:rPr>
-        <w:t>receive</w:t>
-      </w:r>
-      <w:proofErr w:type="gramEnd"/>
-      <w:r>
-        <w:rPr>
-          <w:rFonts w:ascii="Times New Roman" w:eastAsia="Times New Roman" w:hAnsi="Times New Roman" w:cs="Times New Roman"/>
-          <w:sz w:val="24"/>
-          <w:szCs w:val="24"/>
-        </w:rPr>
-        <w:t xml:space="preserve"> a confirmation of the order</w:t>
+        <w:t>8.      receive a confirmation of the order</w:t>
       </w:r>
     </w:p>
     <w:p>
@@ -2567,25 +2338,7 @@
           <w:sz w:val="24"/>
           <w:szCs w:val="24"/>
         </w:rPr>
-        <w:t xml:space="preserve">9.      </w:t>
-      </w:r>
-      <w:proofErr w:type="gramStart"/>
-      <w:r>
-        <w:rPr>
-          <w:rFonts w:ascii="Times New Roman" w:eastAsia="Times New Roman" w:hAnsi="Times New Roman" w:cs="Times New Roman"/>
-          <w:sz w:val="24"/>
-          <w:szCs w:val="24"/>
-        </w:rPr>
-        <w:t>request</w:t>
-      </w:r>
-      <w:proofErr w:type="gramEnd"/>
-      <w:r>
-        <w:rPr>
-          <w:rFonts w:ascii="Times New Roman" w:eastAsia="Times New Roman" w:hAnsi="Times New Roman" w:cs="Times New Roman"/>
-          <w:sz w:val="24"/>
-          <w:szCs w:val="24"/>
-        </w:rPr>
-        <w:t xml:space="preserve"> for new items</w:t>
+        <w:t>9.      request for new items</w:t>
       </w:r>
     </w:p>
     <w:p>
@@ -2603,25 +2356,7 @@
           <w:sz w:val="24"/>
           <w:szCs w:val="24"/>
         </w:rPr>
-        <w:t xml:space="preserve">10.    </w:t>
-      </w:r>
-      <w:proofErr w:type="gramStart"/>
-      <w:r>
-        <w:rPr>
-          <w:rFonts w:ascii="Times New Roman" w:eastAsia="Times New Roman" w:hAnsi="Times New Roman" w:cs="Times New Roman"/>
-          <w:sz w:val="24"/>
-          <w:szCs w:val="24"/>
-        </w:rPr>
-        <w:t>request</w:t>
-      </w:r>
-      <w:proofErr w:type="gramEnd"/>
-      <w:r>
-        <w:rPr>
-          <w:rFonts w:ascii="Times New Roman" w:eastAsia="Times New Roman" w:hAnsi="Times New Roman" w:cs="Times New Roman"/>
-          <w:sz w:val="24"/>
-          <w:szCs w:val="24"/>
-        </w:rPr>
-        <w:t xml:space="preserve"> job items</w:t>
+        <w:t>10.    request job items</w:t>
       </w:r>
     </w:p>
     <w:p>
@@ -2639,25 +2374,7 @@
           <w:sz w:val="24"/>
           <w:szCs w:val="24"/>
         </w:rPr>
-        <w:t xml:space="preserve">11.    </w:t>
-      </w:r>
-      <w:proofErr w:type="gramStart"/>
-      <w:r>
-        <w:rPr>
-          <w:rFonts w:ascii="Times New Roman" w:eastAsia="Times New Roman" w:hAnsi="Times New Roman" w:cs="Times New Roman"/>
-          <w:sz w:val="24"/>
-          <w:szCs w:val="24"/>
-        </w:rPr>
-        <w:t>request</w:t>
-      </w:r>
-      <w:proofErr w:type="gramEnd"/>
-      <w:r>
-        <w:rPr>
-          <w:rFonts w:ascii="Times New Roman" w:eastAsia="Times New Roman" w:hAnsi="Times New Roman" w:cs="Times New Roman"/>
-          <w:sz w:val="24"/>
-          <w:szCs w:val="24"/>
-        </w:rPr>
-        <w:t xml:space="preserve"> rentals</w:t>
+        <w:t>11.    request rentals</w:t>
       </w:r>
     </w:p>
     <w:p>
@@ -2703,25 +2420,7 @@
           <w:sz w:val="24"/>
           <w:szCs w:val="24"/>
         </w:rPr>
-        <w:t xml:space="preserve">1.      </w:t>
-      </w:r>
-      <w:proofErr w:type="gramStart"/>
-      <w:r>
-        <w:rPr>
-          <w:rFonts w:ascii="Times New Roman" w:eastAsia="Times New Roman" w:hAnsi="Times New Roman" w:cs="Times New Roman"/>
-          <w:sz w:val="24"/>
-          <w:szCs w:val="24"/>
-        </w:rPr>
-        <w:t>locate</w:t>
-      </w:r>
-      <w:proofErr w:type="gramEnd"/>
-      <w:r>
-        <w:rPr>
-          <w:rFonts w:ascii="Times New Roman" w:eastAsia="Times New Roman" w:hAnsi="Times New Roman" w:cs="Times New Roman"/>
-          <w:sz w:val="24"/>
-          <w:szCs w:val="24"/>
-        </w:rPr>
-        <w:t xml:space="preserve"> inventory in store,</w:t>
+        <w:t>1.      locate inventory in store,</w:t>
       </w:r>
     </w:p>
     <w:p>
@@ -2739,25 +2438,7 @@
           <w:sz w:val="24"/>
           <w:szCs w:val="24"/>
         </w:rPr>
-        <w:t xml:space="preserve">2.      </w:t>
-      </w:r>
-      <w:proofErr w:type="gramStart"/>
-      <w:r>
-        <w:rPr>
-          <w:rFonts w:ascii="Times New Roman" w:eastAsia="Times New Roman" w:hAnsi="Times New Roman" w:cs="Times New Roman"/>
-          <w:sz w:val="24"/>
-          <w:szCs w:val="24"/>
-        </w:rPr>
-        <w:t>add</w:t>
-      </w:r>
-      <w:proofErr w:type="gramEnd"/>
-      <w:r>
-        <w:rPr>
-          <w:rFonts w:ascii="Times New Roman" w:eastAsia="Times New Roman" w:hAnsi="Times New Roman" w:cs="Times New Roman"/>
-          <w:sz w:val="24"/>
-          <w:szCs w:val="24"/>
-        </w:rPr>
-        <w:t xml:space="preserve"> vendor information,</w:t>
+        <w:t>2.      add vendor information,</w:t>
       </w:r>
     </w:p>
     <w:p>
@@ -2775,25 +2456,7 @@
           <w:sz w:val="24"/>
           <w:szCs w:val="24"/>
         </w:rPr>
-        <w:t xml:space="preserve">3.      </w:t>
-      </w:r>
-      <w:proofErr w:type="gramStart"/>
-      <w:r>
-        <w:rPr>
-          <w:rFonts w:ascii="Times New Roman" w:eastAsia="Times New Roman" w:hAnsi="Times New Roman" w:cs="Times New Roman"/>
-          <w:sz w:val="24"/>
-          <w:szCs w:val="24"/>
-        </w:rPr>
-        <w:t>add</w:t>
-      </w:r>
-      <w:proofErr w:type="gramEnd"/>
-      <w:r>
-        <w:rPr>
-          <w:rFonts w:ascii="Times New Roman" w:eastAsia="Times New Roman" w:hAnsi="Times New Roman" w:cs="Times New Roman"/>
-          <w:sz w:val="24"/>
-          <w:szCs w:val="24"/>
-        </w:rPr>
-        <w:t xml:space="preserve"> item information,</w:t>
+        <w:t>3.      add item information,</w:t>
       </w:r>
     </w:p>
     <w:p>
@@ -2811,25 +2474,7 @@
           <w:sz w:val="24"/>
           <w:szCs w:val="24"/>
         </w:rPr>
-        <w:t xml:space="preserve">4.      </w:t>
-      </w:r>
-      <w:proofErr w:type="gramStart"/>
-      <w:r>
-        <w:rPr>
-          <w:rFonts w:ascii="Times New Roman" w:eastAsia="Times New Roman" w:hAnsi="Times New Roman" w:cs="Times New Roman"/>
-          <w:sz w:val="24"/>
-          <w:szCs w:val="24"/>
-        </w:rPr>
-        <w:t>create</w:t>
-      </w:r>
-      <w:proofErr w:type="gramEnd"/>
-      <w:r>
-        <w:rPr>
-          <w:rFonts w:ascii="Times New Roman" w:eastAsia="Times New Roman" w:hAnsi="Times New Roman" w:cs="Times New Roman"/>
-          <w:sz w:val="24"/>
-          <w:szCs w:val="24"/>
-        </w:rPr>
-        <w:t xml:space="preserve"> kits,</w:t>
+        <w:t>4.      create kits,</w:t>
       </w:r>
     </w:p>
     <w:p>
@@ -2847,25 +2492,7 @@
           <w:sz w:val="24"/>
           <w:szCs w:val="24"/>
         </w:rPr>
-        <w:t xml:space="preserve">5.      </w:t>
-      </w:r>
-      <w:proofErr w:type="gramStart"/>
-      <w:r>
-        <w:rPr>
-          <w:rFonts w:ascii="Times New Roman" w:eastAsia="Times New Roman" w:hAnsi="Times New Roman" w:cs="Times New Roman"/>
-          <w:sz w:val="24"/>
-          <w:szCs w:val="24"/>
-        </w:rPr>
-        <w:t>update</w:t>
-      </w:r>
-      <w:proofErr w:type="gramEnd"/>
-      <w:r>
-        <w:rPr>
-          <w:rFonts w:ascii="Times New Roman" w:eastAsia="Times New Roman" w:hAnsi="Times New Roman" w:cs="Times New Roman"/>
-          <w:sz w:val="24"/>
-          <w:szCs w:val="24"/>
-        </w:rPr>
-        <w:t xml:space="preserve"> inventory,</w:t>
+        <w:t>5.      update inventory,</w:t>
       </w:r>
     </w:p>
     <w:p>
@@ -2883,25 +2510,7 @@
           <w:sz w:val="24"/>
           <w:szCs w:val="24"/>
         </w:rPr>
-        <w:t xml:space="preserve">6.      </w:t>
-      </w:r>
-      <w:proofErr w:type="gramStart"/>
-      <w:r>
-        <w:rPr>
-          <w:rFonts w:ascii="Times New Roman" w:eastAsia="Times New Roman" w:hAnsi="Times New Roman" w:cs="Times New Roman"/>
-          <w:sz w:val="24"/>
-          <w:szCs w:val="24"/>
-        </w:rPr>
-        <w:t>complete</w:t>
-      </w:r>
-      <w:proofErr w:type="gramEnd"/>
-      <w:r>
-        <w:rPr>
-          <w:rFonts w:ascii="Times New Roman" w:eastAsia="Times New Roman" w:hAnsi="Times New Roman" w:cs="Times New Roman"/>
-          <w:sz w:val="24"/>
-          <w:szCs w:val="24"/>
-        </w:rPr>
-        <w:t xml:space="preserve"> orders,</w:t>
+        <w:t>6.      complete orders,</w:t>
       </w:r>
     </w:p>
     <w:p>
@@ -2919,25 +2528,7 @@
           <w:sz w:val="24"/>
           <w:szCs w:val="24"/>
         </w:rPr>
-        <w:t xml:space="preserve">7.      </w:t>
-      </w:r>
-      <w:proofErr w:type="gramStart"/>
-      <w:r>
-        <w:rPr>
-          <w:rFonts w:ascii="Times New Roman" w:eastAsia="Times New Roman" w:hAnsi="Times New Roman" w:cs="Times New Roman"/>
-          <w:sz w:val="24"/>
-          <w:szCs w:val="24"/>
-        </w:rPr>
-        <w:t>track</w:t>
-      </w:r>
-      <w:proofErr w:type="gramEnd"/>
-      <w:r>
-        <w:rPr>
-          <w:rFonts w:ascii="Times New Roman" w:eastAsia="Times New Roman" w:hAnsi="Times New Roman" w:cs="Times New Roman"/>
-          <w:sz w:val="24"/>
-          <w:szCs w:val="24"/>
-        </w:rPr>
-        <w:t xml:space="preserve"> rentals,</w:t>
+        <w:t>7.      track rentals,</w:t>
       </w:r>
     </w:p>
     <w:p>
@@ -2955,25 +2546,7 @@
           <w:sz w:val="24"/>
           <w:szCs w:val="24"/>
         </w:rPr>
-        <w:t xml:space="preserve">8.      </w:t>
-      </w:r>
-      <w:proofErr w:type="gramStart"/>
-      <w:r>
-        <w:rPr>
-          <w:rFonts w:ascii="Times New Roman" w:eastAsia="Times New Roman" w:hAnsi="Times New Roman" w:cs="Times New Roman"/>
-          <w:sz w:val="24"/>
-          <w:szCs w:val="24"/>
-        </w:rPr>
-        <w:t>view</w:t>
-      </w:r>
-      <w:proofErr w:type="gramEnd"/>
-      <w:r>
-        <w:rPr>
-          <w:rFonts w:ascii="Times New Roman" w:eastAsia="Times New Roman" w:hAnsi="Times New Roman" w:cs="Times New Roman"/>
-          <w:sz w:val="24"/>
-          <w:szCs w:val="24"/>
-        </w:rPr>
-        <w:t xml:space="preserve"> customer accounts and transactions</w:t>
+        <w:t>8.      view customer accounts and transactions</w:t>
       </w:r>
     </w:p>
     <w:p>
@@ -3009,25 +2582,7 @@
           <w:sz w:val="24"/>
           <w:szCs w:val="24"/>
         </w:rPr>
-        <w:t xml:space="preserve">1.      </w:t>
-      </w:r>
-      <w:proofErr w:type="gramStart"/>
-      <w:r>
-        <w:rPr>
-          <w:rFonts w:ascii="Times New Roman" w:eastAsia="Times New Roman" w:hAnsi="Times New Roman" w:cs="Times New Roman"/>
-          <w:sz w:val="24"/>
-          <w:szCs w:val="24"/>
-        </w:rPr>
-        <w:t>approve</w:t>
-      </w:r>
-      <w:proofErr w:type="gramEnd"/>
-      <w:r>
-        <w:rPr>
-          <w:rFonts w:ascii="Times New Roman" w:eastAsia="Times New Roman" w:hAnsi="Times New Roman" w:cs="Times New Roman"/>
-          <w:sz w:val="24"/>
-          <w:szCs w:val="24"/>
-        </w:rPr>
-        <w:t xml:space="preserve"> items</w:t>
+        <w:t>1.      approve items</w:t>
       </w:r>
     </w:p>
     <w:p>
@@ -3045,25 +2600,7 @@
           <w:sz w:val="24"/>
           <w:szCs w:val="24"/>
         </w:rPr>
-        <w:t xml:space="preserve">2.      </w:t>
-      </w:r>
-      <w:proofErr w:type="gramStart"/>
-      <w:r>
-        <w:rPr>
-          <w:rFonts w:ascii="Times New Roman" w:eastAsia="Times New Roman" w:hAnsi="Times New Roman" w:cs="Times New Roman"/>
-          <w:sz w:val="24"/>
-          <w:szCs w:val="24"/>
-        </w:rPr>
-        <w:t>edit</w:t>
-      </w:r>
-      <w:proofErr w:type="gramEnd"/>
-      <w:r>
-        <w:rPr>
-          <w:rFonts w:ascii="Times New Roman" w:eastAsia="Times New Roman" w:hAnsi="Times New Roman" w:cs="Times New Roman"/>
-          <w:sz w:val="24"/>
-          <w:szCs w:val="24"/>
-        </w:rPr>
-        <w:t xml:space="preserve"> customer accounts</w:t>
+        <w:t>2.      edit customer accounts</w:t>
       </w:r>
     </w:p>
     <w:p>
@@ -3082,25 +2619,7 @@
           <w:szCs w:val="24"/>
         </w:rPr>
         <w:lastRenderedPageBreak/>
-        <w:t xml:space="preserve">3.      </w:t>
-      </w:r>
-      <w:proofErr w:type="gramStart"/>
-      <w:r>
-        <w:rPr>
-          <w:rFonts w:ascii="Times New Roman" w:eastAsia="Times New Roman" w:hAnsi="Times New Roman" w:cs="Times New Roman"/>
-          <w:sz w:val="24"/>
-          <w:szCs w:val="24"/>
-        </w:rPr>
-        <w:t>add</w:t>
-      </w:r>
-      <w:proofErr w:type="gramEnd"/>
-      <w:r>
-        <w:rPr>
-          <w:rFonts w:ascii="Times New Roman" w:eastAsia="Times New Roman" w:hAnsi="Times New Roman" w:cs="Times New Roman"/>
-          <w:sz w:val="24"/>
-          <w:szCs w:val="24"/>
-        </w:rPr>
-        <w:t xml:space="preserve"> and edit staff accounts</w:t>
+        <w:t>3.      add and edit staff accounts</w:t>
       </w:r>
     </w:p>
     <w:p>
@@ -3153,25 +2672,7 @@
           <w:sz w:val="24"/>
           <w:szCs w:val="24"/>
         </w:rPr>
-        <w:t xml:space="preserve">1.      A GUI for the user to use Perry’s Parts </w:t>
-      </w:r>
-      <w:proofErr w:type="spellStart"/>
-      <w:r>
-        <w:rPr>
-          <w:rFonts w:ascii="Times New Roman" w:eastAsia="Times New Roman" w:hAnsi="Times New Roman" w:cs="Times New Roman"/>
-          <w:sz w:val="24"/>
-          <w:szCs w:val="24"/>
-        </w:rPr>
-        <w:t>Pavillion</w:t>
-      </w:r>
-      <w:proofErr w:type="spellEnd"/>
-      <w:r>
-        <w:rPr>
-          <w:rFonts w:ascii="Times New Roman" w:eastAsia="Times New Roman" w:hAnsi="Times New Roman" w:cs="Times New Roman"/>
-          <w:sz w:val="24"/>
-          <w:szCs w:val="24"/>
-        </w:rPr>
-        <w:t xml:space="preserve"> Access Center.</w:t>
+        <w:t>1.      A GUI for the user to use Perry’s Parts Pavillion Access Center.</w:t>
       </w:r>
     </w:p>
     <w:p>
@@ -3572,7 +3073,7 @@
             <v:path o:extrusionok="f" gradientshapeok="t" o:connecttype="rect"/>
             <o:lock v:ext="edit" aspectratio="t"/>
           </v:shapetype>
-          <v:shape id="_x0000_i1025" type="#_x0000_t75" style="width:468pt;height:441.75pt">
+          <v:shape id="_x0000_i1025" type="#_x0000_t75" style="width:467.25pt;height:449.25pt">
             <v:imagedata r:id="rId7" o:title="Database Diagram"/>
           </v:shape>
         </w:pict>
@@ -3627,72 +3128,24 @@
           <w:sz w:val="26"/>
           <w:szCs w:val="26"/>
         </w:rPr>
-        <w:t xml:space="preserve">(Name </w:t>
-      </w:r>
-      <w:proofErr w:type="spellStart"/>
-      <w:r>
-        <w:rPr>
-          <w:rFonts w:ascii="Times New Roman" w:eastAsia="Times New Roman" w:hAnsi="Times New Roman" w:cs="Times New Roman"/>
-          <w:sz w:val="26"/>
-          <w:szCs w:val="26"/>
-        </w:rPr>
-        <w:t>varchar</w:t>
-      </w:r>
-      <w:proofErr w:type="spellEnd"/>
-      <w:r>
-        <w:rPr>
-          <w:rFonts w:ascii="Times New Roman" w:eastAsia="Times New Roman" w:hAnsi="Times New Roman" w:cs="Times New Roman"/>
-          <w:sz w:val="26"/>
-          <w:szCs w:val="26"/>
-        </w:rPr>
-        <w:t xml:space="preserve">(20), First </w:t>
-      </w:r>
-      <w:proofErr w:type="spellStart"/>
-      <w:r>
-        <w:rPr>
-          <w:rFonts w:ascii="Times New Roman" w:eastAsia="Times New Roman" w:hAnsi="Times New Roman" w:cs="Times New Roman"/>
-          <w:sz w:val="26"/>
-          <w:szCs w:val="26"/>
-        </w:rPr>
-        <w:t>varchar</w:t>
-      </w:r>
-      <w:proofErr w:type="spellEnd"/>
-      <w:r>
-        <w:rPr>
-          <w:rFonts w:ascii="Times New Roman" w:eastAsia="Times New Roman" w:hAnsi="Times New Roman" w:cs="Times New Roman"/>
-          <w:sz w:val="26"/>
-          <w:szCs w:val="26"/>
-        </w:rPr>
-        <w:t xml:space="preserve">(25), Last </w:t>
-      </w:r>
-      <w:proofErr w:type="spellStart"/>
-      <w:r>
-        <w:rPr>
-          <w:rFonts w:ascii="Times New Roman" w:eastAsia="Times New Roman" w:hAnsi="Times New Roman" w:cs="Times New Roman"/>
-          <w:sz w:val="26"/>
-          <w:szCs w:val="26"/>
-        </w:rPr>
-        <w:t>varchar</w:t>
-      </w:r>
-      <w:proofErr w:type="spellEnd"/>
-      <w:r>
-        <w:rPr>
-          <w:rFonts w:ascii="Times New Roman" w:eastAsia="Times New Roman" w:hAnsi="Times New Roman" w:cs="Times New Roman"/>
-          <w:sz w:val="26"/>
-          <w:szCs w:val="26"/>
-        </w:rPr>
-        <w:t xml:space="preserve">(25), </w:t>
-      </w:r>
-      <w:proofErr w:type="spellStart"/>
-      <w:r>
-        <w:rPr>
-          <w:rFonts w:ascii="Times New Roman" w:eastAsia="Times New Roman" w:hAnsi="Times New Roman" w:cs="Times New Roman"/>
-          <w:sz w:val="26"/>
-          <w:szCs w:val="26"/>
-        </w:rPr>
-        <w:t>Znumber</w:t>
-      </w:r>
-      <w:proofErr w:type="spellEnd"/>
+        <w:t>(Name varchar(20), First varchar(25), Last varchar(25), Znumber int(8),</w:t>
+      </w:r>
+      <w:r>
+        <w:rPr>
+          <w:rFonts w:ascii="Times New Roman" w:eastAsia="Times New Roman" w:hAnsi="Times New Roman" w:cs="Times New Roman"/>
+          <w:sz w:val="26"/>
+          <w:szCs w:val="26"/>
+        </w:rPr>
+        <w:t xml:space="preserve"> Email varchar(50), Password varchar(275), Phone varchar(20), </w:t>
+      </w:r>
+      <w:r>
+        <w:rPr>
+          <w:rFonts w:ascii="Times New Roman" w:eastAsia="Times New Roman" w:hAnsi="Times New Roman" w:cs="Times New Roman"/>
+          <w:sz w:val="26"/>
+          <w:szCs w:val="26"/>
+        </w:rPr>
+        <w:t>Gradyear int(4),</w:t>
+      </w:r>
       <w:r>
         <w:rPr>
           <w:rFonts w:ascii="Times New Roman" w:eastAsia="Times New Roman" w:hAnsi="Times New Roman" w:cs="Times New Roman"/>
@@ -3701,78 +3154,38 @@
         </w:rPr>
         <w:t xml:space="preserve"> </w:t>
       </w:r>
-      <w:proofErr w:type="spellStart"/>
-      <w:r>
-        <w:rPr>
-          <w:rFonts w:ascii="Times New Roman" w:eastAsia="Times New Roman" w:hAnsi="Times New Roman" w:cs="Times New Roman"/>
-          <w:sz w:val="26"/>
-          <w:szCs w:val="26"/>
-        </w:rPr>
-        <w:t>int</w:t>
-      </w:r>
-      <w:proofErr w:type="spellEnd"/>
-      <w:r>
-        <w:rPr>
-          <w:rFonts w:ascii="Times New Roman" w:eastAsia="Times New Roman" w:hAnsi="Times New Roman" w:cs="Times New Roman"/>
-          <w:sz w:val="26"/>
-          <w:szCs w:val="26"/>
-        </w:rPr>
-        <w:t>(8),</w:t>
-      </w:r>
-      <w:r>
-        <w:rPr>
-          <w:rFonts w:ascii="Times New Roman" w:eastAsia="Times New Roman" w:hAnsi="Times New Roman" w:cs="Times New Roman"/>
-          <w:sz w:val="26"/>
-          <w:szCs w:val="26"/>
-        </w:rPr>
-        <w:t xml:space="preserve"> Email </w:t>
-      </w:r>
-      <w:proofErr w:type="spellStart"/>
-      <w:r>
-        <w:rPr>
-          <w:rFonts w:ascii="Times New Roman" w:eastAsia="Times New Roman" w:hAnsi="Times New Roman" w:cs="Times New Roman"/>
-          <w:sz w:val="26"/>
-          <w:szCs w:val="26"/>
-        </w:rPr>
-        <w:t>varchar</w:t>
-      </w:r>
-      <w:proofErr w:type="spellEnd"/>
-      <w:r>
-        <w:rPr>
-          <w:rFonts w:ascii="Times New Roman" w:eastAsia="Times New Roman" w:hAnsi="Times New Roman" w:cs="Times New Roman"/>
-          <w:sz w:val="26"/>
-          <w:szCs w:val="26"/>
-        </w:rPr>
-        <w:t xml:space="preserve">(50), Password </w:t>
-      </w:r>
-      <w:proofErr w:type="spellStart"/>
-      <w:r>
-        <w:rPr>
-          <w:rFonts w:ascii="Times New Roman" w:eastAsia="Times New Roman" w:hAnsi="Times New Roman" w:cs="Times New Roman"/>
-          <w:sz w:val="26"/>
-          <w:szCs w:val="26"/>
-        </w:rPr>
-        <w:t>varchar</w:t>
-      </w:r>
-      <w:proofErr w:type="spellEnd"/>
-      <w:r>
-        <w:rPr>
-          <w:rFonts w:ascii="Times New Roman" w:eastAsia="Times New Roman" w:hAnsi="Times New Roman" w:cs="Times New Roman"/>
-          <w:sz w:val="26"/>
-          <w:szCs w:val="26"/>
-        </w:rPr>
-        <w:t xml:space="preserve">(275), </w:t>
-      </w:r>
-      <w:proofErr w:type="spellStart"/>
-      <w:r>
-        <w:rPr>
-          <w:rFonts w:ascii="Times New Roman" w:eastAsia="Times New Roman" w:hAnsi="Times New Roman" w:cs="Times New Roman"/>
-          <w:sz w:val="26"/>
-          <w:szCs w:val="26"/>
-        </w:rPr>
-        <w:t>TempID</w:t>
-      </w:r>
-      <w:proofErr w:type="spellEnd"/>
+      <w:r>
+        <w:rPr>
+          <w:rFonts w:ascii="Times New Roman" w:eastAsia="Times New Roman" w:hAnsi="Times New Roman" w:cs="Times New Roman"/>
+          <w:sz w:val="26"/>
+          <w:szCs w:val="26"/>
+        </w:rPr>
+        <w:t xml:space="preserve">Card </w:t>
+      </w:r>
+      <w:r>
+        <w:rPr>
+          <w:rFonts w:ascii="Times New Roman" w:eastAsia="Times New Roman" w:hAnsi="Times New Roman" w:cs="Times New Roman"/>
+          <w:sz w:val="26"/>
+          <w:szCs w:val="26"/>
+        </w:rPr>
+        <w:t>varchar(</w:t>
+      </w:r>
+      <w:r>
+        <w:rPr>
+          <w:rFonts w:ascii="Times New Roman" w:eastAsia="Times New Roman" w:hAnsi="Times New Roman" w:cs="Times New Roman"/>
+          <w:sz w:val="26"/>
+          <w:szCs w:val="26"/>
+        </w:rPr>
+        <w:t>25</w:t>
+      </w:r>
+      <w:r>
+        <w:rPr>
+          <w:rFonts w:ascii="Times New Roman" w:eastAsia="Times New Roman" w:hAnsi="Times New Roman" w:cs="Times New Roman"/>
+          <w:sz w:val="26"/>
+          <w:szCs w:val="26"/>
+        </w:rPr>
+        <w:t>),</w:t>
+      </w:r>
       <w:r>
         <w:rPr>
           <w:rFonts w:ascii="Times New Roman" w:eastAsia="Times New Roman" w:hAnsi="Times New Roman" w:cs="Times New Roman"/>
@@ -3781,78 +3194,123 @@
         </w:rPr>
         <w:t xml:space="preserve"> </w:t>
       </w:r>
-      <w:proofErr w:type="spellStart"/>
-      <w:r>
-        <w:rPr>
-          <w:rFonts w:ascii="Times New Roman" w:eastAsia="Times New Roman" w:hAnsi="Times New Roman" w:cs="Times New Roman"/>
-          <w:sz w:val="26"/>
-          <w:szCs w:val="26"/>
-        </w:rPr>
-        <w:t>varchar</w:t>
-      </w:r>
-      <w:proofErr w:type="spellEnd"/>
-      <w:r>
-        <w:rPr>
-          <w:rFonts w:ascii="Times New Roman" w:eastAsia="Times New Roman" w:hAnsi="Times New Roman" w:cs="Times New Roman"/>
-          <w:sz w:val="26"/>
-          <w:szCs w:val="26"/>
-        </w:rPr>
-        <w:t xml:space="preserve">(275), Phone </w:t>
-      </w:r>
-      <w:proofErr w:type="spellStart"/>
-      <w:r>
-        <w:rPr>
-          <w:rFonts w:ascii="Times New Roman" w:eastAsia="Times New Roman" w:hAnsi="Times New Roman" w:cs="Times New Roman"/>
-          <w:sz w:val="26"/>
-          <w:szCs w:val="26"/>
-        </w:rPr>
-        <w:t>varchar</w:t>
-      </w:r>
-      <w:proofErr w:type="spellEnd"/>
-      <w:r>
-        <w:rPr>
-          <w:rFonts w:ascii="Times New Roman" w:eastAsia="Times New Roman" w:hAnsi="Times New Roman" w:cs="Times New Roman"/>
-          <w:sz w:val="26"/>
-          <w:szCs w:val="26"/>
-        </w:rPr>
-        <w:t xml:space="preserve">(20), </w:t>
-      </w:r>
-      <w:proofErr w:type="spellStart"/>
-      <w:r>
-        <w:rPr>
-          <w:rFonts w:ascii="Times New Roman" w:eastAsia="Times New Roman" w:hAnsi="Times New Roman" w:cs="Times New Roman"/>
-          <w:sz w:val="26"/>
-          <w:szCs w:val="26"/>
-        </w:rPr>
-        <w:t>Gradyear</w:t>
-      </w:r>
-      <w:proofErr w:type="spellEnd"/>
-      <w:r>
-        <w:rPr>
-          <w:rFonts w:ascii="Times New Roman" w:eastAsia="Times New Roman" w:hAnsi="Times New Roman" w:cs="Times New Roman"/>
+      <w:r>
+        <w:rPr>
+          <w:rFonts w:ascii="Times New Roman" w:hAnsi="Times New Roman" w:cs="Times New Roman"/>
+          <w:color w:val="auto"/>
+          <w:sz w:val="26"/>
+          <w:szCs w:val="26"/>
+        </w:rPr>
+        <w:t>Extra</w:t>
+      </w:r>
+      <w:r>
+        <w:rPr>
+          <w:rFonts w:ascii="Times New Roman" w:hAnsi="Times New Roman" w:cs="Times New Roman"/>
+          <w:color w:val="auto"/>
+          <w:sz w:val="26"/>
+          <w:szCs w:val="26"/>
+        </w:rPr>
+        <w:t>1</w:t>
+      </w:r>
+      <w:r>
+        <w:rPr>
+          <w:rFonts w:ascii="Times New Roman" w:hAnsi="Times New Roman" w:cs="Times New Roman"/>
+          <w:color w:val="auto"/>
+          <w:sz w:val="26"/>
+          <w:szCs w:val="26"/>
+        </w:rPr>
+        <w:t xml:space="preserve"> varchar(</w:t>
+      </w:r>
+      <w:r>
+        <w:rPr>
+          <w:rFonts w:ascii="Times New Roman" w:hAnsi="Times New Roman" w:cs="Times New Roman"/>
+          <w:color w:val="auto"/>
+          <w:sz w:val="26"/>
+          <w:szCs w:val="26"/>
+        </w:rPr>
+        <w:t>25</w:t>
+      </w:r>
+      <w:r>
+        <w:rPr>
+          <w:rFonts w:ascii="Times New Roman" w:hAnsi="Times New Roman" w:cs="Times New Roman"/>
+          <w:color w:val="auto"/>
+          <w:sz w:val="26"/>
+          <w:szCs w:val="26"/>
+        </w:rPr>
+        <w:t>0)</w:t>
+      </w:r>
+      <w:r>
+        <w:rPr>
+          <w:rFonts w:ascii="Times New Roman" w:hAnsi="Times New Roman" w:cs="Times New Roman"/>
+          <w:color w:val="auto"/>
+          <w:sz w:val="26"/>
+          <w:szCs w:val="26"/>
+        </w:rPr>
+        <w:t xml:space="preserve">, </w:t>
+      </w:r>
+      <w:r>
+        <w:rPr>
+          <w:rFonts w:ascii="Times New Roman" w:hAnsi="Times New Roman" w:cs="Times New Roman"/>
+          <w:color w:val="auto"/>
+          <w:sz w:val="26"/>
+          <w:szCs w:val="26"/>
+        </w:rPr>
+        <w:t>Extra</w:t>
+      </w:r>
+      <w:r>
+        <w:rPr>
+          <w:rFonts w:ascii="Times New Roman" w:hAnsi="Times New Roman" w:cs="Times New Roman"/>
+          <w:color w:val="auto"/>
+          <w:sz w:val="26"/>
+          <w:szCs w:val="26"/>
+        </w:rPr>
+        <w:t>2</w:t>
+      </w:r>
+      <w:r>
+        <w:rPr>
+          <w:rFonts w:ascii="Times New Roman" w:hAnsi="Times New Roman" w:cs="Times New Roman"/>
+          <w:color w:val="auto"/>
+          <w:sz w:val="26"/>
+          <w:szCs w:val="26"/>
+        </w:rPr>
+        <w:t xml:space="preserve"> varchar(</w:t>
+      </w:r>
+      <w:r>
+        <w:rPr>
+          <w:rFonts w:ascii="Times New Roman" w:hAnsi="Times New Roman" w:cs="Times New Roman"/>
+          <w:color w:val="auto"/>
+          <w:sz w:val="26"/>
+          <w:szCs w:val="26"/>
+        </w:rPr>
+        <w:t>25</w:t>
+      </w:r>
+      <w:r>
+        <w:rPr>
+          <w:rFonts w:ascii="Times New Roman" w:hAnsi="Times New Roman" w:cs="Times New Roman"/>
+          <w:color w:val="auto"/>
+          <w:sz w:val="26"/>
+          <w:szCs w:val="26"/>
+        </w:rPr>
+        <w:t>0)</w:t>
+      </w:r>
+      <w:r>
+        <w:rPr>
+          <w:rFonts w:ascii="Times New Roman" w:hAnsi="Times New Roman" w:cs="Times New Roman"/>
+          <w:color w:val="auto"/>
+          <w:sz w:val="26"/>
+          <w:szCs w:val="26"/>
+        </w:rPr>
+        <w:t>,</w:t>
+      </w:r>
+      <w:r>
+        <w:rPr>
+          <w:rFonts w:ascii="Times New Roman" w:hAnsi="Times New Roman" w:cs="Times New Roman"/>
+          <w:color w:val="auto"/>
           <w:sz w:val="26"/>
           <w:szCs w:val="26"/>
         </w:rPr>
         <w:t xml:space="preserve"> </w:t>
       </w:r>
-      <w:proofErr w:type="spellStart"/>
-      <w:r>
-        <w:rPr>
-          <w:rFonts w:ascii="Times New Roman" w:eastAsia="Times New Roman" w:hAnsi="Times New Roman" w:cs="Times New Roman"/>
-          <w:sz w:val="26"/>
-          <w:szCs w:val="26"/>
-        </w:rPr>
-        <w:t>int</w:t>
-      </w:r>
-      <w:proofErr w:type="spellEnd"/>
-      <w:r>
-        <w:rPr>
-          <w:rFonts w:ascii="Times New Roman" w:eastAsia="Times New Roman" w:hAnsi="Times New Roman" w:cs="Times New Roman"/>
-          <w:sz w:val="26"/>
-          <w:szCs w:val="26"/>
-        </w:rPr>
-        <w:t xml:space="preserve">(4), </w:t>
-      </w:r>
       <w:r>
         <w:rPr>
           <w:rFonts w:ascii="Times New Roman" w:hAnsi="Times New Roman" w:cs="Times New Roman"/>
@@ -3869,6 +3327,365 @@
           <w:sz w:val="26"/>
           <w:szCs w:val="26"/>
         </w:rPr>
+        <w:t>3</w:t>
+      </w:r>
+      <w:r>
+        <w:rPr>
+          <w:rFonts w:ascii="Times New Roman" w:hAnsi="Times New Roman" w:cs="Times New Roman"/>
+          <w:color w:val="auto"/>
+          <w:sz w:val="26"/>
+          <w:szCs w:val="26"/>
+        </w:rPr>
+        <w:t xml:space="preserve"> varchar(</w:t>
+      </w:r>
+      <w:r>
+        <w:rPr>
+          <w:rFonts w:ascii="Times New Roman" w:hAnsi="Times New Roman" w:cs="Times New Roman"/>
+          <w:color w:val="auto"/>
+          <w:sz w:val="26"/>
+          <w:szCs w:val="26"/>
+        </w:rPr>
+        <w:t>25</w:t>
+      </w:r>
+      <w:r>
+        <w:rPr>
+          <w:rFonts w:ascii="Times New Roman" w:hAnsi="Times New Roman" w:cs="Times New Roman"/>
+          <w:color w:val="auto"/>
+          <w:sz w:val="26"/>
+          <w:szCs w:val="26"/>
+        </w:rPr>
+        <w:t>0</w:t>
+      </w:r>
+      <w:r>
+        <w:rPr>
+          <w:rFonts w:ascii="Times New Roman" w:hAnsi="Times New Roman" w:cs="Times New Roman"/>
+          <w:color w:val="auto"/>
+          <w:sz w:val="26"/>
+          <w:szCs w:val="26"/>
+        </w:rPr>
+        <w:t>))</w:t>
+      </w:r>
+    </w:p>
+    <w:p>
+      <w:pPr>
+        <w:spacing w:line="480" w:lineRule="auto"/>
+        <w:rPr>
+          <w:rFonts w:ascii="Times New Roman" w:eastAsia="Times New Roman" w:hAnsi="Times New Roman" w:cs="Times New Roman"/>
+          <w:sz w:val="26"/>
+          <w:szCs w:val="26"/>
+        </w:rPr>
+      </w:pPr>
+    </w:p>
+    <w:p>
+      <w:pPr>
+        <w:spacing w:line="480" w:lineRule="auto"/>
+        <w:rPr>
+          <w:rFonts w:ascii="Times New Roman" w:eastAsia="Times New Roman" w:hAnsi="Times New Roman" w:cs="Times New Roman"/>
+          <w:sz w:val="26"/>
+          <w:szCs w:val="26"/>
+        </w:rPr>
+      </w:pPr>
+    </w:p>
+    <w:p>
+      <w:pPr>
+        <w:spacing w:line="480" w:lineRule="auto"/>
+        <w:rPr>
+          <w:rFonts w:ascii="Times New Roman" w:eastAsia="Times New Roman" w:hAnsi="Times New Roman" w:cs="Times New Roman"/>
+          <w:sz w:val="26"/>
+          <w:szCs w:val="26"/>
+        </w:rPr>
+      </w:pPr>
+      <w:r>
+        <w:rPr>
+          <w:rFonts w:ascii="Times New Roman" w:eastAsia="Times New Roman" w:hAnsi="Times New Roman" w:cs="Times New Roman"/>
+          <w:sz w:val="26"/>
+          <w:szCs w:val="26"/>
+        </w:rPr>
+        <w:lastRenderedPageBreak/>
+        <w:t>Type(Znumber int(8), Type varchar(10))</w:t>
+      </w:r>
+    </w:p>
+    <w:p>
+      <w:pPr>
+        <w:spacing w:line="480" w:lineRule="auto"/>
+        <w:rPr>
+          <w:rFonts w:ascii="Times New Roman" w:eastAsia="Times New Roman" w:hAnsi="Times New Roman" w:cs="Times New Roman"/>
+          <w:sz w:val="26"/>
+          <w:szCs w:val="26"/>
+        </w:rPr>
+      </w:pPr>
+      <w:r>
+        <w:rPr>
+          <w:rFonts w:ascii="Times New Roman" w:eastAsia="Times New Roman" w:hAnsi="Times New Roman" w:cs="Times New Roman"/>
+          <w:sz w:val="26"/>
+          <w:szCs w:val="26"/>
+        </w:rPr>
+        <w:t>Visit(Znumber int(8), TempID varchar(10), Date varchar(25))</w:t>
+      </w:r>
+    </w:p>
+    <w:p>
+      <w:pPr>
+        <w:spacing w:line="480" w:lineRule="auto"/>
+        <w:rPr>
+          <w:rFonts w:ascii="Times New Roman" w:eastAsia="Times New Roman" w:hAnsi="Times New Roman" w:cs="Times New Roman"/>
+          <w:sz w:val="26"/>
+          <w:szCs w:val="26"/>
+        </w:rPr>
+      </w:pPr>
+      <w:r>
+        <w:rPr>
+          <w:rFonts w:ascii="Times New Roman" w:eastAsia="Times New Roman" w:hAnsi="Times New Roman" w:cs="Times New Roman"/>
+          <w:sz w:val="26"/>
+          <w:szCs w:val="26"/>
+        </w:rPr>
+        <w:t>Class(CRN int(5), College varchar(5), Department varchar(5), Class varchar(5), Classnumber varchar(5), Classname varchar(50))</w:t>
+      </w:r>
+    </w:p>
+    <w:p>
+      <w:pPr>
+        <w:spacing w:line="480" w:lineRule="auto"/>
+        <w:rPr>
+          <w:rFonts w:ascii="Times New Roman" w:eastAsia="Times New Roman" w:hAnsi="Times New Roman" w:cs="Times New Roman"/>
+          <w:sz w:val="26"/>
+          <w:szCs w:val="26"/>
+        </w:rPr>
+      </w:pPr>
+      <w:r>
+        <w:rPr>
+          <w:rFonts w:ascii="Times New Roman" w:eastAsia="Times New Roman" w:hAnsi="Times New Roman" w:cs="Times New Roman"/>
+          <w:sz w:val="26"/>
+          <w:szCs w:val="26"/>
+        </w:rPr>
+        <w:t>Order(ID int(8), Znumber int(8), Date varchar(20), Status varchar(15), Total decimal(19,4)</w:t>
+      </w:r>
+      <w:r>
+        <w:rPr>
+          <w:rFonts w:ascii="Times New Roman" w:eastAsia="Times New Roman" w:hAnsi="Times New Roman" w:cs="Times New Roman"/>
+          <w:sz w:val="26"/>
+          <w:szCs w:val="26"/>
+        </w:rPr>
+        <w:t>, Extra varchar(250)</w:t>
+      </w:r>
+      <w:r>
+        <w:rPr>
+          <w:rFonts w:ascii="Times New Roman" w:eastAsia="Times New Roman" w:hAnsi="Times New Roman" w:cs="Times New Roman"/>
+          <w:sz w:val="26"/>
+          <w:szCs w:val="26"/>
+        </w:rPr>
+        <w:t>)</w:t>
+      </w:r>
+    </w:p>
+    <w:p>
+      <w:pPr>
+        <w:spacing w:line="480" w:lineRule="auto"/>
+        <w:rPr>
+          <w:rFonts w:ascii="Times New Roman" w:eastAsia="Times New Roman" w:hAnsi="Times New Roman" w:cs="Times New Roman"/>
+          <w:sz w:val="26"/>
+          <w:szCs w:val="26"/>
+        </w:rPr>
+      </w:pPr>
+      <w:r>
+        <w:rPr>
+          <w:rFonts w:ascii="Times New Roman" w:eastAsia="Times New Roman" w:hAnsi="Times New Roman" w:cs="Times New Roman"/>
+          <w:sz w:val="26"/>
+          <w:szCs w:val="26"/>
+        </w:rPr>
+        <w:t>Item(ID int(8), Product varchar(75), Quantity int(8), Price decimal(19,4))</w:t>
+      </w:r>
+    </w:p>
+    <w:p>
+      <w:pPr>
+        <w:spacing w:line="480" w:lineRule="auto"/>
+        <w:rPr>
+          <w:rFonts w:ascii="Times New Roman" w:eastAsia="Times New Roman" w:hAnsi="Times New Roman" w:cs="Times New Roman"/>
+          <w:sz w:val="26"/>
+          <w:szCs w:val="26"/>
+        </w:rPr>
+      </w:pPr>
+      <w:r>
+        <w:rPr>
+          <w:rFonts w:ascii="Times New Roman" w:eastAsia="Times New Roman" w:hAnsi="Times New Roman" w:cs="Times New Roman"/>
+          <w:sz w:val="26"/>
+          <w:szCs w:val="26"/>
+        </w:rPr>
+        <w:t>Vendors</w:t>
+      </w:r>
+      <w:r>
+        <w:rPr>
+          <w:rFonts w:ascii="Times New Roman" w:eastAsia="Times New Roman" w:hAnsi="Times New Roman" w:cs="Times New Roman"/>
+          <w:sz w:val="26"/>
+          <w:szCs w:val="26"/>
+        </w:rPr>
+        <w:t xml:space="preserve">(Name varchar(50), Address </w:t>
+      </w:r>
+      <w:r>
+        <w:rPr>
+          <w:rFonts w:ascii="Times New Roman" w:eastAsia="Times New Roman" w:hAnsi="Times New Roman" w:cs="Times New Roman"/>
+          <w:sz w:val="26"/>
+          <w:szCs w:val="26"/>
+        </w:rPr>
+        <w:t>varchar(2</w:t>
+      </w:r>
+      <w:r>
+        <w:rPr>
+          <w:rFonts w:ascii="Times New Roman" w:eastAsia="Times New Roman" w:hAnsi="Times New Roman" w:cs="Times New Roman"/>
+          <w:sz w:val="26"/>
+          <w:szCs w:val="26"/>
+        </w:rPr>
+        <w:t>50), Phone varchar(20), Email varchar(50), Website varchar(50), Account varchar(50),</w:t>
+      </w:r>
+      <w:r>
+        <w:rPr>
+          <w:rFonts w:ascii="Times New Roman" w:eastAsia="Times New Roman" w:hAnsi="Times New Roman" w:cs="Times New Roman"/>
+          <w:sz w:val="26"/>
+          <w:szCs w:val="26"/>
+        </w:rPr>
+        <w:t xml:space="preserve"> Extra1 varchar(250), Extra2 varchar(250), Extra3 varchar(250))</w:t>
+      </w:r>
+    </w:p>
+    <w:p>
+      <w:pPr>
+        <w:spacing w:line="480" w:lineRule="auto"/>
+        <w:rPr>
+          <w:rFonts w:ascii="Times New Roman" w:eastAsia="Times New Roman" w:hAnsi="Times New Roman" w:cs="Times New Roman"/>
+          <w:sz w:val="26"/>
+          <w:szCs w:val="26"/>
+        </w:rPr>
+      </w:pPr>
+      <w:r>
+        <w:rPr>
+          <w:rFonts w:ascii="Times New Roman" w:eastAsia="Times New Roman" w:hAnsi="Times New Roman" w:cs="Times New Roman"/>
+          <w:sz w:val="26"/>
+          <w:szCs w:val="26"/>
+        </w:rPr>
+        <w:t>Price(Product varchar(75), Retail decimal(19,4), Bulk decimal(19,4), Jobber decimal(19,4))</w:t>
+      </w:r>
+    </w:p>
+    <w:p>
+      <w:pPr>
+        <w:spacing w:line="480" w:lineRule="auto"/>
+        <w:rPr>
+          <w:rFonts w:ascii="Times New Roman" w:hAnsi="Times New Roman" w:cs="Times New Roman"/>
+          <w:color w:val="auto"/>
+          <w:sz w:val="26"/>
+          <w:szCs w:val="26"/>
+        </w:rPr>
+      </w:pPr>
+      <w:r>
+        <w:rPr>
+          <w:rFonts w:ascii="Times New Roman" w:hAnsi="Times New Roman" w:cs="Times New Roman"/>
+          <w:color w:val="auto"/>
+          <w:sz w:val="26"/>
+          <w:szCs w:val="26"/>
+        </w:rPr>
+        <w:t>Inventory(</w:t>
+      </w:r>
+      <w:r>
+        <w:rPr>
+          <w:rFonts w:ascii="Times New Roman" w:hAnsi="Times New Roman" w:cs="Times New Roman"/>
+          <w:color w:val="auto"/>
+          <w:sz w:val="26"/>
+          <w:szCs w:val="26"/>
+        </w:rPr>
+        <w:t>Product varchar(75</w:t>
+      </w:r>
+      <w:r>
+        <w:rPr>
+          <w:rFonts w:ascii="Times New Roman" w:hAnsi="Times New Roman" w:cs="Times New Roman"/>
+          <w:color w:val="auto"/>
+          <w:sz w:val="26"/>
+          <w:szCs w:val="26"/>
+        </w:rPr>
+        <w:t xml:space="preserve">), </w:t>
+      </w:r>
+      <w:r>
+        <w:rPr>
+          <w:rFonts w:ascii="Times New Roman" w:hAnsi="Times New Roman" w:cs="Times New Roman"/>
+          <w:color w:val="auto"/>
+          <w:sz w:val="26"/>
+          <w:szCs w:val="26"/>
+        </w:rPr>
+        <w:t>SKU</w:t>
+      </w:r>
+      <w:r>
+        <w:rPr>
+          <w:rFonts w:ascii="Times New Roman" w:hAnsi="Times New Roman" w:cs="Times New Roman"/>
+          <w:color w:val="auto"/>
+          <w:sz w:val="26"/>
+          <w:szCs w:val="26"/>
+        </w:rPr>
+        <w:t xml:space="preserve"> varchar(</w:t>
+      </w:r>
+      <w:r>
+        <w:rPr>
+          <w:rFonts w:ascii="Times New Roman" w:hAnsi="Times New Roman" w:cs="Times New Roman"/>
+          <w:color w:val="auto"/>
+          <w:sz w:val="26"/>
+          <w:szCs w:val="26"/>
+        </w:rPr>
+        <w:t xml:space="preserve">25), Newark varchar(25), </w:t>
+      </w:r>
+      <w:r>
+        <w:rPr>
+          <w:rFonts w:ascii="Times New Roman" w:hAnsi="Times New Roman" w:cs="Times New Roman"/>
+          <w:color w:val="auto"/>
+          <w:sz w:val="26"/>
+          <w:szCs w:val="26"/>
+        </w:rPr>
+        <w:t>Category varchar(</w:t>
+      </w:r>
+      <w:r>
+        <w:rPr>
+          <w:rFonts w:ascii="Times New Roman" w:hAnsi="Times New Roman" w:cs="Times New Roman"/>
+          <w:color w:val="auto"/>
+          <w:sz w:val="26"/>
+          <w:szCs w:val="26"/>
+        </w:rPr>
+        <w:t>25</w:t>
+      </w:r>
+      <w:r>
+        <w:rPr>
+          <w:rFonts w:ascii="Times New Roman" w:hAnsi="Times New Roman" w:cs="Times New Roman"/>
+          <w:color w:val="auto"/>
+          <w:sz w:val="26"/>
+          <w:szCs w:val="26"/>
+        </w:rPr>
+        <w:t>),</w:t>
+      </w:r>
+      <w:r>
+        <w:rPr>
+          <w:rFonts w:ascii="Times New Roman" w:hAnsi="Times New Roman" w:cs="Times New Roman"/>
+          <w:color w:val="auto"/>
+          <w:sz w:val="26"/>
+          <w:szCs w:val="26"/>
+        </w:rPr>
+        <w:t xml:space="preserve"> Cost </w:t>
+      </w:r>
+      <w:r>
+        <w:rPr>
+          <w:rFonts w:ascii="Times New Roman" w:hAnsi="Times New Roman" w:cs="Times New Roman"/>
+          <w:color w:val="auto"/>
+          <w:sz w:val="26"/>
+          <w:szCs w:val="26"/>
+        </w:rPr>
+        <w:t>d</w:t>
+      </w:r>
+      <w:r>
+        <w:rPr>
+          <w:rFonts w:ascii="Times New Roman" w:hAnsi="Times New Roman" w:cs="Times New Roman"/>
+          <w:color w:val="auto"/>
+          <w:sz w:val="26"/>
+          <w:szCs w:val="26"/>
+        </w:rPr>
+        <w:t>ecimal(</w:t>
+      </w:r>
+      <w:r>
+        <w:rPr>
+          <w:rFonts w:ascii="Times New Roman" w:hAnsi="Times New Roman" w:cs="Times New Roman"/>
+          <w:color w:val="auto"/>
+          <w:sz w:val="26"/>
+          <w:szCs w:val="26"/>
+        </w:rPr>
         <w:t>1</w:t>
       </w:r>
       <w:r>
@@ -3878,27 +3695,151 @@
           <w:sz w:val="26"/>
           <w:szCs w:val="26"/>
         </w:rPr>
+        <w:t>9,4</w:t>
+      </w:r>
+      <w:r>
+        <w:rPr>
+          <w:rFonts w:ascii="Times New Roman" w:hAnsi="Times New Roman" w:cs="Times New Roman"/>
+          <w:color w:val="auto"/>
+          <w:sz w:val="26"/>
+          <w:szCs w:val="26"/>
+        </w:rPr>
+        <w:t>),</w:t>
+      </w:r>
+      <w:r>
+        <w:rPr>
+          <w:rFonts w:ascii="Times New Roman" w:hAnsi="Times New Roman" w:cs="Times New Roman"/>
+          <w:color w:val="auto"/>
+          <w:sz w:val="26"/>
+          <w:szCs w:val="26"/>
+        </w:rPr>
         <w:t xml:space="preserve"> </w:t>
       </w:r>
-      <w:proofErr w:type="spellStart"/>
-      <w:r>
-        <w:rPr>
-          <w:rFonts w:ascii="Times New Roman" w:hAnsi="Times New Roman" w:cs="Times New Roman"/>
-          <w:color w:val="auto"/>
-          <w:sz w:val="26"/>
-          <w:szCs w:val="26"/>
-        </w:rPr>
-        <w:t>varchar</w:t>
-      </w:r>
-      <w:proofErr w:type="spellEnd"/>
-      <w:r>
-        <w:rPr>
-          <w:rFonts w:ascii="Times New Roman" w:hAnsi="Times New Roman" w:cs="Times New Roman"/>
-          <w:color w:val="auto"/>
-          <w:sz w:val="26"/>
-          <w:szCs w:val="26"/>
-        </w:rPr>
-        <w:t>(</w:t>
+      <w:r>
+        <w:rPr>
+          <w:rFonts w:ascii="Times New Roman" w:hAnsi="Times New Roman" w:cs="Times New Roman"/>
+          <w:color w:val="auto"/>
+          <w:sz w:val="26"/>
+          <w:szCs w:val="26"/>
+        </w:rPr>
+        <w:t>Quantity int(6</w:t>
+      </w:r>
+      <w:r>
+        <w:rPr>
+          <w:rFonts w:ascii="Times New Roman" w:hAnsi="Times New Roman" w:cs="Times New Roman"/>
+          <w:color w:val="auto"/>
+          <w:sz w:val="26"/>
+          <w:szCs w:val="26"/>
+        </w:rPr>
+        <w:t>),</w:t>
+      </w:r>
+      <w:r>
+        <w:rPr>
+          <w:rFonts w:ascii="Times New Roman" w:hAnsi="Times New Roman" w:cs="Times New Roman"/>
+          <w:color w:val="auto"/>
+          <w:sz w:val="26"/>
+          <w:szCs w:val="26"/>
+        </w:rPr>
+        <w:t xml:space="preserve"> </w:t>
+      </w:r>
+      <w:r>
+        <w:rPr>
+          <w:rFonts w:ascii="Times New Roman" w:hAnsi="Times New Roman" w:cs="Times New Roman"/>
+          <w:color w:val="auto"/>
+          <w:sz w:val="26"/>
+          <w:szCs w:val="26"/>
+        </w:rPr>
+        <w:t>Description</w:t>
+      </w:r>
+      <w:r>
+        <w:rPr>
+          <w:rFonts w:ascii="Times New Roman" w:hAnsi="Times New Roman" w:cs="Times New Roman"/>
+          <w:color w:val="auto"/>
+          <w:sz w:val="26"/>
+          <w:szCs w:val="26"/>
+        </w:rPr>
+        <w:t>short</w:t>
+      </w:r>
+      <w:r>
+        <w:rPr>
+          <w:rFonts w:ascii="Times New Roman" w:hAnsi="Times New Roman" w:cs="Times New Roman"/>
+          <w:color w:val="auto"/>
+          <w:sz w:val="26"/>
+          <w:szCs w:val="26"/>
+        </w:rPr>
+        <w:t xml:space="preserve"> varchar(350),</w:t>
+      </w:r>
+      <w:r>
+        <w:rPr>
+          <w:rFonts w:ascii="Times New Roman" w:hAnsi="Times New Roman" w:cs="Times New Roman"/>
+          <w:color w:val="auto"/>
+          <w:sz w:val="26"/>
+          <w:szCs w:val="26"/>
+        </w:rPr>
+        <w:t xml:space="preserve"> </w:t>
+      </w:r>
+      <w:r>
+        <w:rPr>
+          <w:rFonts w:ascii="Times New Roman" w:hAnsi="Times New Roman" w:cs="Times New Roman"/>
+          <w:color w:val="auto"/>
+          <w:sz w:val="26"/>
+          <w:szCs w:val="26"/>
+        </w:rPr>
+        <w:t>Description</w:t>
+      </w:r>
+      <w:r>
+        <w:rPr>
+          <w:rFonts w:ascii="Times New Roman" w:hAnsi="Times New Roman" w:cs="Times New Roman"/>
+          <w:color w:val="auto"/>
+          <w:sz w:val="26"/>
+          <w:szCs w:val="26"/>
+        </w:rPr>
+        <w:t>long varchar(90</w:t>
+      </w:r>
+      <w:r>
+        <w:rPr>
+          <w:rFonts w:ascii="Times New Roman" w:hAnsi="Times New Roman" w:cs="Times New Roman"/>
+          <w:color w:val="auto"/>
+          <w:sz w:val="26"/>
+          <w:szCs w:val="26"/>
+        </w:rPr>
+        <w:t>0),</w:t>
+      </w:r>
+      <w:r>
+        <w:rPr>
+          <w:rFonts w:ascii="Times New Roman" w:hAnsi="Times New Roman" w:cs="Times New Roman"/>
+          <w:color w:val="auto"/>
+          <w:sz w:val="26"/>
+          <w:szCs w:val="26"/>
+        </w:rPr>
+        <w:t xml:space="preserve"> ISBN varchar(25), </w:t>
+      </w:r>
+      <w:r>
+        <w:rPr>
+          <w:rFonts w:ascii="Times New Roman" w:hAnsi="Times New Roman" w:cs="Times New Roman"/>
+          <w:color w:val="auto"/>
+          <w:sz w:val="26"/>
+          <w:szCs w:val="26"/>
+        </w:rPr>
+        <w:t>Extra</w:t>
+      </w:r>
+      <w:r>
+        <w:rPr>
+          <w:rFonts w:ascii="Times New Roman" w:hAnsi="Times New Roman" w:cs="Times New Roman"/>
+          <w:color w:val="auto"/>
+          <w:sz w:val="26"/>
+          <w:szCs w:val="26"/>
+        </w:rPr>
+        <w:t>1</w:t>
+      </w:r>
+      <w:r>
+        <w:rPr>
+          <w:rFonts w:ascii="Times New Roman" w:hAnsi="Times New Roman" w:cs="Times New Roman"/>
+          <w:color w:val="auto"/>
+          <w:sz w:val="26"/>
+          <w:szCs w:val="26"/>
+        </w:rPr>
+        <w:t xml:space="preserve"> varchar(</w:t>
       </w:r>
       <w:r>
         <w:rPr>
@@ -3952,27 +3893,70 @@
           <w:sz w:val="26"/>
           <w:szCs w:val="26"/>
         </w:rPr>
+        <w:t xml:space="preserve"> varchar(</w:t>
+      </w:r>
+      <w:r>
+        <w:rPr>
+          <w:rFonts w:ascii="Times New Roman" w:hAnsi="Times New Roman" w:cs="Times New Roman"/>
+          <w:color w:val="auto"/>
+          <w:sz w:val="26"/>
+          <w:szCs w:val="26"/>
+        </w:rPr>
+        <w:t>25</w:t>
+      </w:r>
+      <w:r>
+        <w:rPr>
+          <w:rFonts w:ascii="Times New Roman" w:hAnsi="Times New Roman" w:cs="Times New Roman"/>
+          <w:color w:val="auto"/>
+          <w:sz w:val="26"/>
+          <w:szCs w:val="26"/>
+        </w:rPr>
+        <w:t>0)</w:t>
+      </w:r>
+      <w:r>
+        <w:rPr>
+          <w:rFonts w:ascii="Times New Roman" w:hAnsi="Times New Roman" w:cs="Times New Roman"/>
+          <w:color w:val="auto"/>
+          <w:sz w:val="26"/>
+          <w:szCs w:val="26"/>
+        </w:rPr>
+        <w:t>,</w:t>
+      </w:r>
+      <w:r>
+        <w:rPr>
+          <w:rFonts w:ascii="Times New Roman" w:hAnsi="Times New Roman" w:cs="Times New Roman"/>
+          <w:color w:val="auto"/>
+          <w:sz w:val="26"/>
+          <w:szCs w:val="26"/>
+        </w:rPr>
         <w:t xml:space="preserve"> </w:t>
       </w:r>
-      <w:proofErr w:type="spellStart"/>
-      <w:r>
-        <w:rPr>
-          <w:rFonts w:ascii="Times New Roman" w:hAnsi="Times New Roman" w:cs="Times New Roman"/>
-          <w:color w:val="auto"/>
-          <w:sz w:val="26"/>
-          <w:szCs w:val="26"/>
-        </w:rPr>
-        <w:t>varchar</w:t>
-      </w:r>
-      <w:proofErr w:type="spellEnd"/>
-      <w:r>
-        <w:rPr>
-          <w:rFonts w:ascii="Times New Roman" w:hAnsi="Times New Roman" w:cs="Times New Roman"/>
-          <w:color w:val="auto"/>
-          <w:sz w:val="26"/>
-          <w:szCs w:val="26"/>
-        </w:rPr>
-        <w:t>(</w:t>
+      <w:r>
+        <w:rPr>
+          <w:rFonts w:ascii="Times New Roman" w:hAnsi="Times New Roman" w:cs="Times New Roman"/>
+          <w:color w:val="auto"/>
+          <w:sz w:val="26"/>
+          <w:szCs w:val="26"/>
+        </w:rPr>
+        <w:t>Extra</w:t>
+      </w:r>
+      <w:r>
+        <w:rPr>
+          <w:rFonts w:ascii="Times New Roman" w:hAnsi="Times New Roman" w:cs="Times New Roman"/>
+          <w:color w:val="auto"/>
+          <w:sz w:val="26"/>
+          <w:szCs w:val="26"/>
+        </w:rPr>
+        <w:t>3</w:t>
+      </w:r>
+      <w:r>
+        <w:rPr>
+          <w:rFonts w:ascii="Times New Roman" w:hAnsi="Times New Roman" w:cs="Times New Roman"/>
+          <w:color w:val="auto"/>
+          <w:sz w:val="26"/>
+          <w:szCs w:val="26"/>
+        </w:rPr>
+        <w:t xml:space="preserve"> varchar(</w:t>
       </w:r>
       <w:r>
         <w:rPr>
@@ -3999,7 +3983,36 @@
           <w:sz w:val="26"/>
           <w:szCs w:val="26"/>
         </w:rPr>
-        <w:t>,</w:t>
+        <w:t>)</w:t>
+      </w:r>
+    </w:p>
+    <w:p>
+      <w:pPr>
+        <w:spacing w:line="480" w:lineRule="auto"/>
+        <w:rPr>
+          <w:rFonts w:ascii="Times New Roman" w:hAnsi="Times New Roman" w:cs="Times New Roman"/>
+          <w:color w:val="auto"/>
+          <w:sz w:val="26"/>
+          <w:szCs w:val="26"/>
+        </w:rPr>
+      </w:pPr>
+      <w:r>
+        <w:rPr>
+          <w:rFonts w:ascii="Times New Roman" w:hAnsi="Times New Roman" w:cs="Times New Roman"/>
+          <w:color w:val="auto"/>
+          <w:sz w:val="26"/>
+          <w:szCs w:val="26"/>
+        </w:rPr>
+        <w:t>Location(</w:t>
+      </w:r>
+      <w:r>
+        <w:rPr>
+          <w:rFonts w:ascii="Times New Roman" w:hAnsi="Times New Roman" w:cs="Times New Roman"/>
+          <w:color w:val="auto"/>
+          <w:sz w:val="26"/>
+          <w:szCs w:val="26"/>
+        </w:rPr>
+        <w:t>Product varchar(75),</w:t>
       </w:r>
       <w:r>
         <w:rPr>
@@ -4017,16 +4030,7 @@
           <w:sz w:val="26"/>
           <w:szCs w:val="26"/>
         </w:rPr>
-        <w:t>Extra</w:t>
-      </w:r>
-      <w:r>
-        <w:rPr>
-          <w:rFonts w:ascii="Times New Roman" w:hAnsi="Times New Roman" w:cs="Times New Roman"/>
-          <w:color w:val="auto"/>
-          <w:sz w:val="26"/>
-          <w:szCs w:val="26"/>
-        </w:rPr>
-        <w:t>3</w:t>
+        <w:t>Location1 varchar(25), Location2 varchar(25),</w:t>
       </w:r>
       <w:r>
         <w:rPr>
@@ -4037,1971 +4041,175 @@
         </w:rPr>
         <w:t xml:space="preserve"> </w:t>
       </w:r>
-      <w:proofErr w:type="spellStart"/>
-      <w:r>
-        <w:rPr>
-          <w:rFonts w:ascii="Times New Roman" w:hAnsi="Times New Roman" w:cs="Times New Roman"/>
-          <w:color w:val="auto"/>
-          <w:sz w:val="26"/>
-          <w:szCs w:val="26"/>
-        </w:rPr>
-        <w:t>varchar</w:t>
-      </w:r>
-      <w:proofErr w:type="spellEnd"/>
-      <w:r>
-        <w:rPr>
-          <w:rFonts w:ascii="Times New Roman" w:hAnsi="Times New Roman" w:cs="Times New Roman"/>
-          <w:color w:val="auto"/>
-          <w:sz w:val="26"/>
-          <w:szCs w:val="26"/>
-        </w:rPr>
-        <w:t>(</w:t>
-      </w:r>
-      <w:r>
-        <w:rPr>
-          <w:rFonts w:ascii="Times New Roman" w:hAnsi="Times New Roman" w:cs="Times New Roman"/>
-          <w:color w:val="auto"/>
-          <w:sz w:val="26"/>
-          <w:szCs w:val="26"/>
-        </w:rPr>
-        <w:t>25</w:t>
-      </w:r>
-      <w:r>
-        <w:rPr>
-          <w:rFonts w:ascii="Times New Roman" w:hAnsi="Times New Roman" w:cs="Times New Roman"/>
-          <w:color w:val="auto"/>
-          <w:sz w:val="26"/>
-          <w:szCs w:val="26"/>
-        </w:rPr>
-        <w:t>0</w:t>
-      </w:r>
-      <w:r>
-        <w:rPr>
-          <w:rFonts w:ascii="Times New Roman" w:hAnsi="Times New Roman" w:cs="Times New Roman"/>
-          <w:color w:val="auto"/>
-          <w:sz w:val="26"/>
-          <w:szCs w:val="26"/>
-        </w:rPr>
-        <w:t>))</w:t>
-      </w:r>
-    </w:p>
-    <w:p>
-      <w:pPr>
-        <w:spacing w:line="480" w:lineRule="auto"/>
-        <w:rPr>
-          <w:rFonts w:ascii="Times New Roman" w:eastAsia="Times New Roman" w:hAnsi="Times New Roman" w:cs="Times New Roman"/>
-          <w:sz w:val="26"/>
-          <w:szCs w:val="26"/>
-        </w:rPr>
-      </w:pPr>
-    </w:p>
-    <w:p>
-      <w:pPr>
-        <w:spacing w:line="480" w:lineRule="auto"/>
-        <w:rPr>
-          <w:rFonts w:ascii="Times New Roman" w:eastAsia="Times New Roman" w:hAnsi="Times New Roman" w:cs="Times New Roman"/>
-          <w:sz w:val="26"/>
-          <w:szCs w:val="26"/>
-        </w:rPr>
-      </w:pPr>
-    </w:p>
-    <w:p>
-      <w:pPr>
-        <w:spacing w:line="480" w:lineRule="auto"/>
-        <w:rPr>
-          <w:rFonts w:ascii="Times New Roman" w:eastAsia="Times New Roman" w:hAnsi="Times New Roman" w:cs="Times New Roman"/>
-          <w:sz w:val="26"/>
-          <w:szCs w:val="26"/>
-        </w:rPr>
-      </w:pPr>
-      <w:proofErr w:type="gramStart"/>
-      <w:r>
-        <w:rPr>
-          <w:rFonts w:ascii="Times New Roman" w:eastAsia="Times New Roman" w:hAnsi="Times New Roman" w:cs="Times New Roman"/>
+      <w:r>
+        <w:rPr>
+          <w:rFonts w:ascii="Times New Roman" w:hAnsi="Times New Roman" w:cs="Times New Roman"/>
+          <w:color w:val="auto"/>
+          <w:sz w:val="26"/>
+          <w:szCs w:val="26"/>
+        </w:rPr>
+        <w:t>Location3 varchar(25))</w:t>
+      </w:r>
+    </w:p>
+    <w:p>
+      <w:pPr>
+        <w:spacing w:line="480" w:lineRule="auto"/>
+        <w:rPr>
+          <w:rFonts w:ascii="Times New Roman" w:hAnsi="Times New Roman" w:cs="Times New Roman"/>
+          <w:color w:val="auto"/>
+          <w:sz w:val="26"/>
+          <w:szCs w:val="26"/>
+        </w:rPr>
+      </w:pPr>
+      <w:r>
+        <w:rPr>
+          <w:rFonts w:ascii="Times New Roman" w:hAnsi="Times New Roman" w:cs="Times New Roman"/>
+          <w:color w:val="auto"/>
+          <w:sz w:val="26"/>
+          <w:szCs w:val="26"/>
+        </w:rPr>
+        <w:t>Kit(Product varchar(75), Kit varchar(25), Quantity int(8))</w:t>
+      </w:r>
+    </w:p>
+    <w:p>
+      <w:pPr>
+        <w:spacing w:line="480" w:lineRule="auto"/>
+        <w:rPr>
+          <w:rFonts w:ascii="Times New Roman" w:hAnsi="Times New Roman" w:cs="Times New Roman"/>
+          <w:color w:val="auto"/>
+          <w:sz w:val="26"/>
+          <w:szCs w:val="26"/>
+        </w:rPr>
+      </w:pPr>
+      <w:r>
+        <w:rPr>
+          <w:rFonts w:ascii="Times New Roman" w:hAnsi="Times New Roman" w:cs="Times New Roman"/>
+          <w:color w:val="auto"/>
+          <w:sz w:val="26"/>
+          <w:szCs w:val="26"/>
+        </w:rPr>
+        <w:t>Files(Product varchar(75), File varchar(200), Type varchar(25))</w:t>
+      </w:r>
+    </w:p>
+    <w:p>
+      <w:pPr>
+        <w:spacing w:line="480" w:lineRule="auto"/>
+        <w:rPr>
+          <w:rFonts w:ascii="Times New Roman" w:hAnsi="Times New Roman" w:cs="Times New Roman"/>
+          <w:color w:val="auto"/>
+          <w:sz w:val="26"/>
+          <w:szCs w:val="26"/>
+        </w:rPr>
+      </w:pPr>
+      <w:r>
+        <w:rPr>
+          <w:rFonts w:ascii="Times New Roman" w:hAnsi="Times New Roman" w:cs="Times New Roman"/>
+          <w:color w:val="auto"/>
+          <w:sz w:val="26"/>
+          <w:szCs w:val="26"/>
+        </w:rPr>
+        <w:t>Acquisition(Product varchar(75), Vendor varchar(25), Cost decimal(19,4), Date varchar(20))</w:t>
+      </w:r>
+    </w:p>
+    <w:p>
+      <w:pPr>
+        <w:spacing w:line="480" w:lineRule="auto"/>
+        <w:rPr>
+          <w:rFonts w:ascii="Times New Roman" w:hAnsi="Times New Roman" w:cs="Times New Roman"/>
+          <w:color w:val="auto"/>
+          <w:sz w:val="26"/>
+          <w:szCs w:val="26"/>
+        </w:rPr>
+      </w:pPr>
+      <w:r>
+        <w:rPr>
+          <w:rFonts w:ascii="Times New Roman" w:hAnsi="Times New Roman" w:cs="Times New Roman"/>
+          <w:color w:val="auto"/>
           <w:sz w:val="26"/>
           <w:szCs w:val="26"/>
         </w:rPr>
         <w:lastRenderedPageBreak/>
-        <w:t>Class(</w:t>
-      </w:r>
-      <w:proofErr w:type="gramEnd"/>
-      <w:r>
-        <w:rPr>
-          <w:rFonts w:ascii="Times New Roman" w:eastAsia="Times New Roman" w:hAnsi="Times New Roman" w:cs="Times New Roman"/>
-          <w:sz w:val="26"/>
-          <w:szCs w:val="26"/>
-        </w:rPr>
-        <w:t>CRN</w:t>
-      </w:r>
-      <w:r>
-        <w:rPr>
-          <w:rFonts w:ascii="Times New Roman" w:eastAsia="Times New Roman" w:hAnsi="Times New Roman" w:cs="Times New Roman"/>
-          <w:sz w:val="26"/>
-          <w:szCs w:val="26"/>
-        </w:rPr>
-        <w:t xml:space="preserve"> </w:t>
-      </w:r>
-      <w:proofErr w:type="spellStart"/>
-      <w:r>
-        <w:rPr>
-          <w:rFonts w:ascii="Times New Roman" w:eastAsia="Times New Roman" w:hAnsi="Times New Roman" w:cs="Times New Roman"/>
-          <w:sz w:val="26"/>
-          <w:szCs w:val="26"/>
-        </w:rPr>
-        <w:t>int</w:t>
-      </w:r>
-      <w:proofErr w:type="spellEnd"/>
-      <w:r>
-        <w:rPr>
-          <w:rFonts w:ascii="Times New Roman" w:eastAsia="Times New Roman" w:hAnsi="Times New Roman" w:cs="Times New Roman"/>
-          <w:sz w:val="26"/>
-          <w:szCs w:val="26"/>
-        </w:rPr>
-        <w:t xml:space="preserve">(5), College </w:t>
-      </w:r>
-      <w:proofErr w:type="spellStart"/>
-      <w:r>
-        <w:rPr>
-          <w:rFonts w:ascii="Times New Roman" w:eastAsia="Times New Roman" w:hAnsi="Times New Roman" w:cs="Times New Roman"/>
-          <w:sz w:val="26"/>
-          <w:szCs w:val="26"/>
-        </w:rPr>
-        <w:t>varchar</w:t>
-      </w:r>
-      <w:proofErr w:type="spellEnd"/>
-      <w:r>
-        <w:rPr>
-          <w:rFonts w:ascii="Times New Roman" w:eastAsia="Times New Roman" w:hAnsi="Times New Roman" w:cs="Times New Roman"/>
-          <w:sz w:val="26"/>
-          <w:szCs w:val="26"/>
-        </w:rPr>
-        <w:t xml:space="preserve">(5), Department </w:t>
-      </w:r>
-      <w:proofErr w:type="spellStart"/>
-      <w:r>
-        <w:rPr>
-          <w:rFonts w:ascii="Times New Roman" w:eastAsia="Times New Roman" w:hAnsi="Times New Roman" w:cs="Times New Roman"/>
-          <w:sz w:val="26"/>
-          <w:szCs w:val="26"/>
-        </w:rPr>
-        <w:t>varch</w:t>
-      </w:r>
+        <w:t>Keyword(Product varchar(75), Keyword varchar(25))</w:t>
+      </w:r>
+    </w:p>
+    <w:p>
+      <w:pPr>
+        <w:spacing w:line="480" w:lineRule="auto"/>
+        <w:rPr>
+          <w:rFonts w:ascii="Times New Roman" w:hAnsi="Times New Roman" w:cs="Times New Roman"/>
+          <w:color w:val="auto"/>
+          <w:sz w:val="26"/>
+          <w:szCs w:val="26"/>
+        </w:rPr>
+      </w:pPr>
+      <w:r>
+        <w:rPr>
+          <w:rFonts w:ascii="Times New Roman" w:hAnsi="Times New Roman" w:cs="Times New Roman"/>
+          <w:color w:val="auto"/>
+          <w:sz w:val="26"/>
+          <w:szCs w:val="26"/>
+        </w:rPr>
+        <w:t>Link(Product varchar(75), Category varchar(25), Link varchar(250)</w:t>
+      </w:r>
+      <w:r>
+        <w:rPr>
+          <w:rFonts w:ascii="Times New Roman" w:hAnsi="Times New Roman" w:cs="Times New Roman"/>
+          <w:color w:val="auto"/>
+          <w:sz w:val="26"/>
+          <w:szCs w:val="26"/>
+        </w:rPr>
+        <w:t>)</w:t>
+      </w:r>
+    </w:p>
+    <w:p>
+      <w:pPr>
+        <w:spacing w:line="480" w:lineRule="auto"/>
+        <w:rPr>
+          <w:rFonts w:ascii="Times New Roman" w:eastAsia="Times New Roman" w:hAnsi="Times New Roman" w:cs="Times New Roman"/>
+          <w:sz w:val="26"/>
+          <w:szCs w:val="26"/>
+        </w:rPr>
+      </w:pPr>
+    </w:p>
+    <w:p>
+      <w:pPr>
+        <w:spacing w:line="480" w:lineRule="auto"/>
+        <w:rPr>
+          <w:rFonts w:ascii="Times New Roman" w:eastAsia="Times New Roman" w:hAnsi="Times New Roman" w:cs="Times New Roman"/>
+          <w:sz w:val="26"/>
+          <w:szCs w:val="26"/>
+        </w:rPr>
+      </w:pPr>
+    </w:p>
+    <w:p>
+      <w:pPr>
+        <w:spacing w:line="480" w:lineRule="auto"/>
+        <w:rPr>
+          <w:rFonts w:ascii="Times New Roman" w:eastAsia="Times New Roman" w:hAnsi="Times New Roman" w:cs="Times New Roman"/>
+          <w:sz w:val="26"/>
+          <w:szCs w:val="26"/>
+        </w:rPr>
+      </w:pPr>
+      <w:r>
+        <w:rPr>
+          <w:rFonts w:ascii="Times New Roman" w:eastAsia="Times New Roman" w:hAnsi="Times New Roman" w:cs="Times New Roman"/>
+          <w:sz w:val="26"/>
+          <w:szCs w:val="26"/>
+        </w:rPr>
+        <w:t>Media storage: in file system</w:t>
+      </w:r>
+    </w:p>
+    <w:p>
+      <w:pPr>
+        <w:spacing w:line="480" w:lineRule="auto"/>
+        <w:rPr>
+          <w:rFonts w:ascii="Times New Roman" w:eastAsia="Times New Roman" w:hAnsi="Times New Roman" w:cs="Times New Roman"/>
+          <w:sz w:val="26"/>
+          <w:szCs w:val="26"/>
+        </w:rPr>
+      </w:pPr>
       <w:bookmarkStart w:id="0" w:name="_GoBack"/>
       <w:bookmarkEnd w:id="0"/>
-      <w:r>
-        <w:rPr>
-          <w:rFonts w:ascii="Times New Roman" w:eastAsia="Times New Roman" w:hAnsi="Times New Roman" w:cs="Times New Roman"/>
-          <w:sz w:val="26"/>
-          <w:szCs w:val="26"/>
-        </w:rPr>
-        <w:t>ar</w:t>
-      </w:r>
-      <w:proofErr w:type="spellEnd"/>
-      <w:r>
-        <w:rPr>
-          <w:rFonts w:ascii="Times New Roman" w:eastAsia="Times New Roman" w:hAnsi="Times New Roman" w:cs="Times New Roman"/>
-          <w:sz w:val="26"/>
-          <w:szCs w:val="26"/>
-        </w:rPr>
-        <w:t>(5), Class</w:t>
-      </w:r>
-      <w:r>
-        <w:rPr>
-          <w:rFonts w:ascii="Times New Roman" w:eastAsia="Times New Roman" w:hAnsi="Times New Roman" w:cs="Times New Roman"/>
-          <w:sz w:val="26"/>
-          <w:szCs w:val="26"/>
-        </w:rPr>
-        <w:t xml:space="preserve"> </w:t>
-      </w:r>
-      <w:proofErr w:type="spellStart"/>
-      <w:r>
-        <w:rPr>
-          <w:rFonts w:ascii="Times New Roman" w:eastAsia="Times New Roman" w:hAnsi="Times New Roman" w:cs="Times New Roman"/>
-          <w:sz w:val="26"/>
-          <w:szCs w:val="26"/>
-        </w:rPr>
-        <w:t>varchar</w:t>
-      </w:r>
-      <w:proofErr w:type="spellEnd"/>
-      <w:r>
-        <w:rPr>
-          <w:rFonts w:ascii="Times New Roman" w:eastAsia="Times New Roman" w:hAnsi="Times New Roman" w:cs="Times New Roman"/>
-          <w:sz w:val="26"/>
-          <w:szCs w:val="26"/>
-        </w:rPr>
-        <w:t xml:space="preserve">(5), </w:t>
-      </w:r>
-      <w:proofErr w:type="spellStart"/>
-      <w:r>
-        <w:rPr>
-          <w:rFonts w:ascii="Times New Roman" w:eastAsia="Times New Roman" w:hAnsi="Times New Roman" w:cs="Times New Roman"/>
-          <w:sz w:val="26"/>
-          <w:szCs w:val="26"/>
-        </w:rPr>
-        <w:t>Cla</w:t>
-      </w:r>
-      <w:r>
-        <w:rPr>
-          <w:rFonts w:ascii="Times New Roman" w:eastAsia="Times New Roman" w:hAnsi="Times New Roman" w:cs="Times New Roman"/>
-          <w:sz w:val="26"/>
-          <w:szCs w:val="26"/>
-        </w:rPr>
-        <w:t>ssnumber</w:t>
-      </w:r>
-      <w:proofErr w:type="spellEnd"/>
-      <w:r>
-        <w:rPr>
-          <w:rFonts w:ascii="Times New Roman" w:eastAsia="Times New Roman" w:hAnsi="Times New Roman" w:cs="Times New Roman"/>
-          <w:sz w:val="26"/>
-          <w:szCs w:val="26"/>
-        </w:rPr>
-        <w:t xml:space="preserve"> </w:t>
-      </w:r>
-      <w:proofErr w:type="spellStart"/>
-      <w:r>
-        <w:rPr>
-          <w:rFonts w:ascii="Times New Roman" w:eastAsia="Times New Roman" w:hAnsi="Times New Roman" w:cs="Times New Roman"/>
-          <w:sz w:val="26"/>
-          <w:szCs w:val="26"/>
-        </w:rPr>
-        <w:t>varchar</w:t>
-      </w:r>
-      <w:proofErr w:type="spellEnd"/>
-      <w:r>
-        <w:rPr>
-          <w:rFonts w:ascii="Times New Roman" w:eastAsia="Times New Roman" w:hAnsi="Times New Roman" w:cs="Times New Roman"/>
-          <w:sz w:val="26"/>
-          <w:szCs w:val="26"/>
-        </w:rPr>
-        <w:t xml:space="preserve">(5), </w:t>
-      </w:r>
-      <w:proofErr w:type="spellStart"/>
-      <w:r>
-        <w:rPr>
-          <w:rFonts w:ascii="Times New Roman" w:eastAsia="Times New Roman" w:hAnsi="Times New Roman" w:cs="Times New Roman"/>
-          <w:sz w:val="26"/>
-          <w:szCs w:val="26"/>
-        </w:rPr>
-        <w:t>Classname</w:t>
-      </w:r>
-      <w:proofErr w:type="spellEnd"/>
-      <w:r>
-        <w:rPr>
-          <w:rFonts w:ascii="Times New Roman" w:eastAsia="Times New Roman" w:hAnsi="Times New Roman" w:cs="Times New Roman"/>
-          <w:sz w:val="26"/>
-          <w:szCs w:val="26"/>
-        </w:rPr>
-        <w:t xml:space="preserve"> </w:t>
-      </w:r>
-      <w:proofErr w:type="spellStart"/>
-      <w:r>
-        <w:rPr>
-          <w:rFonts w:ascii="Times New Roman" w:eastAsia="Times New Roman" w:hAnsi="Times New Roman" w:cs="Times New Roman"/>
-          <w:sz w:val="26"/>
-          <w:szCs w:val="26"/>
-        </w:rPr>
-        <w:t>varchar</w:t>
-      </w:r>
-      <w:proofErr w:type="spellEnd"/>
-      <w:r>
-        <w:rPr>
-          <w:rFonts w:ascii="Times New Roman" w:eastAsia="Times New Roman" w:hAnsi="Times New Roman" w:cs="Times New Roman"/>
-          <w:sz w:val="26"/>
-          <w:szCs w:val="26"/>
-        </w:rPr>
-        <w:t>(50)</w:t>
-      </w:r>
-      <w:r>
-        <w:rPr>
-          <w:rFonts w:ascii="Times New Roman" w:eastAsia="Times New Roman" w:hAnsi="Times New Roman" w:cs="Times New Roman"/>
-          <w:sz w:val="26"/>
-          <w:szCs w:val="26"/>
-        </w:rPr>
-        <w:t>)</w:t>
-      </w:r>
-    </w:p>
-    <w:p>
-      <w:pPr>
-        <w:spacing w:line="480" w:lineRule="auto"/>
-        <w:rPr>
-          <w:rFonts w:ascii="Times New Roman" w:eastAsia="Times New Roman" w:hAnsi="Times New Roman" w:cs="Times New Roman"/>
-          <w:sz w:val="26"/>
-          <w:szCs w:val="26"/>
-        </w:rPr>
-      </w:pPr>
-      <w:proofErr w:type="gramStart"/>
-      <w:r>
-        <w:rPr>
-          <w:rFonts w:ascii="Times New Roman" w:eastAsia="Times New Roman" w:hAnsi="Times New Roman" w:cs="Times New Roman"/>
-          <w:sz w:val="26"/>
-          <w:szCs w:val="26"/>
-        </w:rPr>
-        <w:t>Order(</w:t>
-      </w:r>
-      <w:proofErr w:type="gramEnd"/>
-      <w:r>
-        <w:rPr>
-          <w:rFonts w:ascii="Times New Roman" w:eastAsia="Times New Roman" w:hAnsi="Times New Roman" w:cs="Times New Roman"/>
-          <w:sz w:val="26"/>
-          <w:szCs w:val="26"/>
-        </w:rPr>
-        <w:t xml:space="preserve">ID </w:t>
-      </w:r>
-      <w:proofErr w:type="spellStart"/>
-      <w:r>
-        <w:rPr>
-          <w:rFonts w:ascii="Times New Roman" w:eastAsia="Times New Roman" w:hAnsi="Times New Roman" w:cs="Times New Roman"/>
-          <w:sz w:val="26"/>
-          <w:szCs w:val="26"/>
-        </w:rPr>
-        <w:t>int</w:t>
-      </w:r>
-      <w:proofErr w:type="spellEnd"/>
-      <w:r>
-        <w:rPr>
-          <w:rFonts w:ascii="Times New Roman" w:eastAsia="Times New Roman" w:hAnsi="Times New Roman" w:cs="Times New Roman"/>
-          <w:sz w:val="26"/>
-          <w:szCs w:val="26"/>
-        </w:rPr>
-        <w:t xml:space="preserve">(8), </w:t>
-      </w:r>
-      <w:proofErr w:type="spellStart"/>
-      <w:r>
-        <w:rPr>
-          <w:rFonts w:ascii="Times New Roman" w:eastAsia="Times New Roman" w:hAnsi="Times New Roman" w:cs="Times New Roman"/>
-          <w:sz w:val="26"/>
-          <w:szCs w:val="26"/>
-        </w:rPr>
-        <w:t>Znumber</w:t>
-      </w:r>
-      <w:proofErr w:type="spellEnd"/>
-      <w:r>
-        <w:rPr>
-          <w:rFonts w:ascii="Times New Roman" w:eastAsia="Times New Roman" w:hAnsi="Times New Roman" w:cs="Times New Roman"/>
-          <w:sz w:val="26"/>
-          <w:szCs w:val="26"/>
-        </w:rPr>
-        <w:t xml:space="preserve"> </w:t>
-      </w:r>
-      <w:proofErr w:type="spellStart"/>
-      <w:r>
-        <w:rPr>
-          <w:rFonts w:ascii="Times New Roman" w:eastAsia="Times New Roman" w:hAnsi="Times New Roman" w:cs="Times New Roman"/>
-          <w:sz w:val="26"/>
-          <w:szCs w:val="26"/>
-        </w:rPr>
-        <w:t>int</w:t>
-      </w:r>
-      <w:proofErr w:type="spellEnd"/>
-      <w:r>
-        <w:rPr>
-          <w:rFonts w:ascii="Times New Roman" w:eastAsia="Times New Roman" w:hAnsi="Times New Roman" w:cs="Times New Roman"/>
-          <w:sz w:val="26"/>
-          <w:szCs w:val="26"/>
-        </w:rPr>
-        <w:t xml:space="preserve">(8), Date </w:t>
-      </w:r>
-      <w:proofErr w:type="spellStart"/>
-      <w:r>
-        <w:rPr>
-          <w:rFonts w:ascii="Times New Roman" w:eastAsia="Times New Roman" w:hAnsi="Times New Roman" w:cs="Times New Roman"/>
-          <w:sz w:val="26"/>
-          <w:szCs w:val="26"/>
-        </w:rPr>
-        <w:t>varchar</w:t>
-      </w:r>
-      <w:proofErr w:type="spellEnd"/>
-      <w:r>
-        <w:rPr>
-          <w:rFonts w:ascii="Times New Roman" w:eastAsia="Times New Roman" w:hAnsi="Times New Roman" w:cs="Times New Roman"/>
-          <w:sz w:val="26"/>
-          <w:szCs w:val="26"/>
-        </w:rPr>
-        <w:t xml:space="preserve">(20), Status </w:t>
-      </w:r>
-      <w:proofErr w:type="spellStart"/>
-      <w:r>
-        <w:rPr>
-          <w:rFonts w:ascii="Times New Roman" w:eastAsia="Times New Roman" w:hAnsi="Times New Roman" w:cs="Times New Roman"/>
-          <w:sz w:val="26"/>
-          <w:szCs w:val="26"/>
-        </w:rPr>
-        <w:t>varchar</w:t>
-      </w:r>
-      <w:proofErr w:type="spellEnd"/>
-      <w:r>
-        <w:rPr>
-          <w:rFonts w:ascii="Times New Roman" w:eastAsia="Times New Roman" w:hAnsi="Times New Roman" w:cs="Times New Roman"/>
-          <w:sz w:val="26"/>
-          <w:szCs w:val="26"/>
-        </w:rPr>
-        <w:t>(15), Total decimal(19,4))</w:t>
-      </w:r>
-    </w:p>
-    <w:p>
-      <w:pPr>
-        <w:spacing w:line="480" w:lineRule="auto"/>
-        <w:rPr>
-          <w:rFonts w:ascii="Times New Roman" w:eastAsia="Times New Roman" w:hAnsi="Times New Roman" w:cs="Times New Roman"/>
-          <w:sz w:val="26"/>
-          <w:szCs w:val="26"/>
-        </w:rPr>
-      </w:pPr>
-      <w:proofErr w:type="gramStart"/>
-      <w:r>
-        <w:rPr>
-          <w:rFonts w:ascii="Times New Roman" w:eastAsia="Times New Roman" w:hAnsi="Times New Roman" w:cs="Times New Roman"/>
-          <w:sz w:val="26"/>
-          <w:szCs w:val="26"/>
-        </w:rPr>
-        <w:t>Item(</w:t>
-      </w:r>
-      <w:proofErr w:type="gramEnd"/>
-      <w:r>
-        <w:rPr>
-          <w:rFonts w:ascii="Times New Roman" w:eastAsia="Times New Roman" w:hAnsi="Times New Roman" w:cs="Times New Roman"/>
-          <w:sz w:val="26"/>
-          <w:szCs w:val="26"/>
-        </w:rPr>
-        <w:t xml:space="preserve">ID </w:t>
-      </w:r>
-      <w:proofErr w:type="spellStart"/>
-      <w:r>
-        <w:rPr>
-          <w:rFonts w:ascii="Times New Roman" w:eastAsia="Times New Roman" w:hAnsi="Times New Roman" w:cs="Times New Roman"/>
-          <w:sz w:val="26"/>
-          <w:szCs w:val="26"/>
-        </w:rPr>
-        <w:t>int</w:t>
-      </w:r>
-      <w:proofErr w:type="spellEnd"/>
-      <w:r>
-        <w:rPr>
-          <w:rFonts w:ascii="Times New Roman" w:eastAsia="Times New Roman" w:hAnsi="Times New Roman" w:cs="Times New Roman"/>
-          <w:sz w:val="26"/>
-          <w:szCs w:val="26"/>
-        </w:rPr>
-        <w:t xml:space="preserve">(8), Product </w:t>
-      </w:r>
-      <w:proofErr w:type="spellStart"/>
-      <w:r>
-        <w:rPr>
-          <w:rFonts w:ascii="Times New Roman" w:eastAsia="Times New Roman" w:hAnsi="Times New Roman" w:cs="Times New Roman"/>
-          <w:sz w:val="26"/>
-          <w:szCs w:val="26"/>
-        </w:rPr>
-        <w:t>varchar</w:t>
-      </w:r>
-      <w:proofErr w:type="spellEnd"/>
-      <w:r>
-        <w:rPr>
-          <w:rFonts w:ascii="Times New Roman" w:eastAsia="Times New Roman" w:hAnsi="Times New Roman" w:cs="Times New Roman"/>
-          <w:sz w:val="26"/>
-          <w:szCs w:val="26"/>
-        </w:rPr>
-        <w:t xml:space="preserve">(75), Quantity </w:t>
-      </w:r>
-      <w:proofErr w:type="spellStart"/>
-      <w:r>
-        <w:rPr>
-          <w:rFonts w:ascii="Times New Roman" w:eastAsia="Times New Roman" w:hAnsi="Times New Roman" w:cs="Times New Roman"/>
-          <w:sz w:val="26"/>
-          <w:szCs w:val="26"/>
-        </w:rPr>
-        <w:t>int</w:t>
-      </w:r>
-      <w:proofErr w:type="spellEnd"/>
-      <w:r>
-        <w:rPr>
-          <w:rFonts w:ascii="Times New Roman" w:eastAsia="Times New Roman" w:hAnsi="Times New Roman" w:cs="Times New Roman"/>
-          <w:sz w:val="26"/>
-          <w:szCs w:val="26"/>
-        </w:rPr>
-        <w:t>(8), Price decimal(19,4))</w:t>
-      </w:r>
-    </w:p>
-    <w:p>
-      <w:pPr>
-        <w:spacing w:line="480" w:lineRule="auto"/>
-        <w:rPr>
-          <w:rFonts w:ascii="Times New Roman" w:eastAsia="Times New Roman" w:hAnsi="Times New Roman" w:cs="Times New Roman"/>
-          <w:sz w:val="26"/>
-          <w:szCs w:val="26"/>
-        </w:rPr>
-      </w:pPr>
-      <w:r>
-        <w:rPr>
-          <w:rFonts w:ascii="Times New Roman" w:eastAsia="Times New Roman" w:hAnsi="Times New Roman" w:cs="Times New Roman"/>
-          <w:sz w:val="26"/>
-          <w:szCs w:val="26"/>
-        </w:rPr>
-        <w:t>Vendors</w:t>
-      </w:r>
-      <w:r>
-        <w:rPr>
-          <w:rFonts w:ascii="Times New Roman" w:eastAsia="Times New Roman" w:hAnsi="Times New Roman" w:cs="Times New Roman"/>
-          <w:sz w:val="26"/>
-          <w:szCs w:val="26"/>
-        </w:rPr>
-        <w:t xml:space="preserve">(Name </w:t>
-      </w:r>
-      <w:proofErr w:type="spellStart"/>
-      <w:r>
-        <w:rPr>
-          <w:rFonts w:ascii="Times New Roman" w:eastAsia="Times New Roman" w:hAnsi="Times New Roman" w:cs="Times New Roman"/>
-          <w:sz w:val="26"/>
-          <w:szCs w:val="26"/>
-        </w:rPr>
-        <w:t>varchar</w:t>
-      </w:r>
-      <w:proofErr w:type="spellEnd"/>
-      <w:r>
-        <w:rPr>
-          <w:rFonts w:ascii="Times New Roman" w:eastAsia="Times New Roman" w:hAnsi="Times New Roman" w:cs="Times New Roman"/>
-          <w:sz w:val="26"/>
-          <w:szCs w:val="26"/>
-        </w:rPr>
-        <w:t xml:space="preserve">(50), Address </w:t>
-      </w:r>
-      <w:proofErr w:type="spellStart"/>
-      <w:r>
-        <w:rPr>
-          <w:rFonts w:ascii="Times New Roman" w:eastAsia="Times New Roman" w:hAnsi="Times New Roman" w:cs="Times New Roman"/>
-          <w:sz w:val="26"/>
-          <w:szCs w:val="26"/>
-        </w:rPr>
-        <w:t>varchar</w:t>
-      </w:r>
-      <w:proofErr w:type="spellEnd"/>
-      <w:r>
-        <w:rPr>
-          <w:rFonts w:ascii="Times New Roman" w:eastAsia="Times New Roman" w:hAnsi="Times New Roman" w:cs="Times New Roman"/>
-          <w:sz w:val="26"/>
-          <w:szCs w:val="26"/>
-        </w:rPr>
-        <w:t xml:space="preserve">(150), Phone </w:t>
-      </w:r>
-      <w:proofErr w:type="spellStart"/>
-      <w:r>
-        <w:rPr>
-          <w:rFonts w:ascii="Times New Roman" w:eastAsia="Times New Roman" w:hAnsi="Times New Roman" w:cs="Times New Roman"/>
-          <w:sz w:val="26"/>
-          <w:szCs w:val="26"/>
-        </w:rPr>
-        <w:t>varchar</w:t>
-      </w:r>
-      <w:proofErr w:type="spellEnd"/>
-      <w:r>
-        <w:rPr>
-          <w:rFonts w:ascii="Times New Roman" w:eastAsia="Times New Roman" w:hAnsi="Times New Roman" w:cs="Times New Roman"/>
-          <w:sz w:val="26"/>
-          <w:szCs w:val="26"/>
-        </w:rPr>
-        <w:t xml:space="preserve">(20), Email </w:t>
-      </w:r>
-      <w:proofErr w:type="spellStart"/>
-      <w:r>
-        <w:rPr>
-          <w:rFonts w:ascii="Times New Roman" w:eastAsia="Times New Roman" w:hAnsi="Times New Roman" w:cs="Times New Roman"/>
-          <w:sz w:val="26"/>
-          <w:szCs w:val="26"/>
-        </w:rPr>
-        <w:t>varchar</w:t>
-      </w:r>
-      <w:proofErr w:type="spellEnd"/>
-      <w:r>
-        <w:rPr>
-          <w:rFonts w:ascii="Times New Roman" w:eastAsia="Times New Roman" w:hAnsi="Times New Roman" w:cs="Times New Roman"/>
-          <w:sz w:val="26"/>
-          <w:szCs w:val="26"/>
-        </w:rPr>
-        <w:t xml:space="preserve">(50), Website </w:t>
-      </w:r>
-      <w:proofErr w:type="spellStart"/>
-      <w:r>
-        <w:rPr>
-          <w:rFonts w:ascii="Times New Roman" w:eastAsia="Times New Roman" w:hAnsi="Times New Roman" w:cs="Times New Roman"/>
-          <w:sz w:val="26"/>
-          <w:szCs w:val="26"/>
-        </w:rPr>
-        <w:t>varchar</w:t>
-      </w:r>
-      <w:proofErr w:type="spellEnd"/>
-      <w:r>
-        <w:rPr>
-          <w:rFonts w:ascii="Times New Roman" w:eastAsia="Times New Roman" w:hAnsi="Times New Roman" w:cs="Times New Roman"/>
-          <w:sz w:val="26"/>
-          <w:szCs w:val="26"/>
-        </w:rPr>
-        <w:t xml:space="preserve">(50), Account </w:t>
-      </w:r>
-      <w:proofErr w:type="spellStart"/>
-      <w:r>
-        <w:rPr>
-          <w:rFonts w:ascii="Times New Roman" w:eastAsia="Times New Roman" w:hAnsi="Times New Roman" w:cs="Times New Roman"/>
-          <w:sz w:val="26"/>
-          <w:szCs w:val="26"/>
-        </w:rPr>
-        <w:t>varchar</w:t>
-      </w:r>
-      <w:proofErr w:type="spellEnd"/>
-      <w:r>
-        <w:rPr>
-          <w:rFonts w:ascii="Times New Roman" w:eastAsia="Times New Roman" w:hAnsi="Times New Roman" w:cs="Times New Roman"/>
-          <w:sz w:val="26"/>
-          <w:szCs w:val="26"/>
-        </w:rPr>
-        <w:t>(50),</w:t>
-      </w:r>
-      <w:r>
-        <w:rPr>
-          <w:rFonts w:ascii="Times New Roman" w:eastAsia="Times New Roman" w:hAnsi="Times New Roman" w:cs="Times New Roman"/>
-          <w:sz w:val="26"/>
-          <w:szCs w:val="26"/>
-        </w:rPr>
-        <w:t xml:space="preserve"> Extra1 </w:t>
-      </w:r>
-      <w:proofErr w:type="spellStart"/>
-      <w:r>
-        <w:rPr>
-          <w:rFonts w:ascii="Times New Roman" w:eastAsia="Times New Roman" w:hAnsi="Times New Roman" w:cs="Times New Roman"/>
-          <w:sz w:val="26"/>
-          <w:szCs w:val="26"/>
-        </w:rPr>
-        <w:t>varchar</w:t>
-      </w:r>
-      <w:proofErr w:type="spellEnd"/>
-      <w:r>
-        <w:rPr>
-          <w:rFonts w:ascii="Times New Roman" w:eastAsia="Times New Roman" w:hAnsi="Times New Roman" w:cs="Times New Roman"/>
-          <w:sz w:val="26"/>
-          <w:szCs w:val="26"/>
-        </w:rPr>
-        <w:t xml:space="preserve">(250), Extra2 </w:t>
-      </w:r>
-      <w:proofErr w:type="spellStart"/>
-      <w:r>
-        <w:rPr>
-          <w:rFonts w:ascii="Times New Roman" w:eastAsia="Times New Roman" w:hAnsi="Times New Roman" w:cs="Times New Roman"/>
-          <w:sz w:val="26"/>
-          <w:szCs w:val="26"/>
-        </w:rPr>
-        <w:t>varchar</w:t>
-      </w:r>
-      <w:proofErr w:type="spellEnd"/>
-      <w:r>
-        <w:rPr>
-          <w:rFonts w:ascii="Times New Roman" w:eastAsia="Times New Roman" w:hAnsi="Times New Roman" w:cs="Times New Roman"/>
-          <w:sz w:val="26"/>
-          <w:szCs w:val="26"/>
-        </w:rPr>
-        <w:t xml:space="preserve">(250), Extra3 </w:t>
-      </w:r>
-      <w:proofErr w:type="spellStart"/>
-      <w:r>
-        <w:rPr>
-          <w:rFonts w:ascii="Times New Roman" w:eastAsia="Times New Roman" w:hAnsi="Times New Roman" w:cs="Times New Roman"/>
-          <w:sz w:val="26"/>
-          <w:szCs w:val="26"/>
-        </w:rPr>
-        <w:t>varchar</w:t>
-      </w:r>
-      <w:proofErr w:type="spellEnd"/>
-      <w:r>
-        <w:rPr>
-          <w:rFonts w:ascii="Times New Roman" w:eastAsia="Times New Roman" w:hAnsi="Times New Roman" w:cs="Times New Roman"/>
-          <w:sz w:val="26"/>
-          <w:szCs w:val="26"/>
-        </w:rPr>
-        <w:t>(250))</w:t>
-      </w:r>
-    </w:p>
-    <w:p>
-      <w:pPr>
-        <w:spacing w:line="480" w:lineRule="auto"/>
-        <w:rPr>
-          <w:rFonts w:ascii="Times New Roman" w:eastAsia="Times New Roman" w:hAnsi="Times New Roman" w:cs="Times New Roman"/>
-          <w:sz w:val="26"/>
-          <w:szCs w:val="26"/>
-        </w:rPr>
-      </w:pPr>
-      <w:proofErr w:type="gramStart"/>
-      <w:r>
-        <w:rPr>
-          <w:rFonts w:ascii="Times New Roman" w:eastAsia="Times New Roman" w:hAnsi="Times New Roman" w:cs="Times New Roman"/>
-          <w:sz w:val="26"/>
-          <w:szCs w:val="26"/>
-        </w:rPr>
-        <w:t>Price(</w:t>
-      </w:r>
-      <w:proofErr w:type="gramEnd"/>
-      <w:r>
-        <w:rPr>
-          <w:rFonts w:ascii="Times New Roman" w:eastAsia="Times New Roman" w:hAnsi="Times New Roman" w:cs="Times New Roman"/>
-          <w:sz w:val="26"/>
-          <w:szCs w:val="26"/>
-        </w:rPr>
-        <w:t xml:space="preserve">Product </w:t>
-      </w:r>
-      <w:proofErr w:type="spellStart"/>
-      <w:r>
-        <w:rPr>
-          <w:rFonts w:ascii="Times New Roman" w:eastAsia="Times New Roman" w:hAnsi="Times New Roman" w:cs="Times New Roman"/>
-          <w:sz w:val="26"/>
-          <w:szCs w:val="26"/>
-        </w:rPr>
-        <w:t>varchar</w:t>
-      </w:r>
-      <w:proofErr w:type="spellEnd"/>
-      <w:r>
-        <w:rPr>
-          <w:rFonts w:ascii="Times New Roman" w:eastAsia="Times New Roman" w:hAnsi="Times New Roman" w:cs="Times New Roman"/>
-          <w:sz w:val="26"/>
-          <w:szCs w:val="26"/>
-        </w:rPr>
-        <w:t xml:space="preserve">(75), Retail </w:t>
-      </w:r>
-      <w:r>
-        <w:rPr>
-          <w:rFonts w:ascii="Times New Roman" w:eastAsia="Times New Roman" w:hAnsi="Times New Roman" w:cs="Times New Roman"/>
-          <w:sz w:val="26"/>
-          <w:szCs w:val="26"/>
-        </w:rPr>
-        <w:t>decimal(19,4)</w:t>
-      </w:r>
-      <w:r>
-        <w:rPr>
-          <w:rFonts w:ascii="Times New Roman" w:eastAsia="Times New Roman" w:hAnsi="Times New Roman" w:cs="Times New Roman"/>
-          <w:sz w:val="26"/>
-          <w:szCs w:val="26"/>
-        </w:rPr>
-        <w:t xml:space="preserve">, Bulk </w:t>
-      </w:r>
-      <w:r>
-        <w:rPr>
-          <w:rFonts w:ascii="Times New Roman" w:eastAsia="Times New Roman" w:hAnsi="Times New Roman" w:cs="Times New Roman"/>
-          <w:sz w:val="26"/>
-          <w:szCs w:val="26"/>
-        </w:rPr>
-        <w:t>decimal(19,4)</w:t>
-      </w:r>
-      <w:r>
-        <w:rPr>
-          <w:rFonts w:ascii="Times New Roman" w:eastAsia="Times New Roman" w:hAnsi="Times New Roman" w:cs="Times New Roman"/>
-          <w:sz w:val="26"/>
-          <w:szCs w:val="26"/>
-        </w:rPr>
-        <w:t xml:space="preserve">, Jobber </w:t>
-      </w:r>
-      <w:r>
-        <w:rPr>
-          <w:rFonts w:ascii="Times New Roman" w:eastAsia="Times New Roman" w:hAnsi="Times New Roman" w:cs="Times New Roman"/>
-          <w:sz w:val="26"/>
-          <w:szCs w:val="26"/>
-        </w:rPr>
-        <w:t>decimal(19,4))</w:t>
-      </w:r>
-    </w:p>
-    <w:p>
-      <w:pPr>
-        <w:spacing w:line="480" w:lineRule="auto"/>
-        <w:rPr>
-          <w:rFonts w:ascii="Times New Roman" w:hAnsi="Times New Roman" w:cs="Times New Roman"/>
-          <w:color w:val="auto"/>
-          <w:sz w:val="26"/>
-          <w:szCs w:val="26"/>
-        </w:rPr>
-      </w:pPr>
-      <w:r>
-        <w:rPr>
-          <w:rFonts w:ascii="Times New Roman" w:hAnsi="Times New Roman" w:cs="Times New Roman"/>
-          <w:color w:val="auto"/>
-          <w:sz w:val="26"/>
-          <w:szCs w:val="26"/>
-        </w:rPr>
-        <w:t>Inventory(</w:t>
-      </w:r>
-      <w:r>
-        <w:rPr>
-          <w:rFonts w:ascii="Times New Roman" w:hAnsi="Times New Roman" w:cs="Times New Roman"/>
-          <w:color w:val="auto"/>
-          <w:sz w:val="26"/>
-          <w:szCs w:val="26"/>
-        </w:rPr>
-        <w:t xml:space="preserve">Product </w:t>
-      </w:r>
-      <w:proofErr w:type="spellStart"/>
-      <w:r>
-        <w:rPr>
-          <w:rFonts w:ascii="Times New Roman" w:hAnsi="Times New Roman" w:cs="Times New Roman"/>
-          <w:color w:val="auto"/>
-          <w:sz w:val="26"/>
-          <w:szCs w:val="26"/>
-        </w:rPr>
-        <w:t>varchar</w:t>
-      </w:r>
-      <w:proofErr w:type="spellEnd"/>
-      <w:r>
-        <w:rPr>
-          <w:rFonts w:ascii="Times New Roman" w:hAnsi="Times New Roman" w:cs="Times New Roman"/>
-          <w:color w:val="auto"/>
-          <w:sz w:val="26"/>
-          <w:szCs w:val="26"/>
-        </w:rPr>
-        <w:t>(75</w:t>
-      </w:r>
-      <w:r>
-        <w:rPr>
-          <w:rFonts w:ascii="Times New Roman" w:hAnsi="Times New Roman" w:cs="Times New Roman"/>
-          <w:color w:val="auto"/>
-          <w:sz w:val="26"/>
-          <w:szCs w:val="26"/>
-        </w:rPr>
-        <w:t xml:space="preserve">), </w:t>
-      </w:r>
-      <w:r>
-        <w:rPr>
-          <w:rFonts w:ascii="Times New Roman" w:hAnsi="Times New Roman" w:cs="Times New Roman"/>
-          <w:color w:val="auto"/>
-          <w:sz w:val="26"/>
-          <w:szCs w:val="26"/>
-        </w:rPr>
-        <w:t>SKU</w:t>
-      </w:r>
-      <w:r>
-        <w:rPr>
-          <w:rFonts w:ascii="Times New Roman" w:hAnsi="Times New Roman" w:cs="Times New Roman"/>
-          <w:color w:val="auto"/>
-          <w:sz w:val="26"/>
-          <w:szCs w:val="26"/>
-        </w:rPr>
-        <w:t xml:space="preserve"> </w:t>
-      </w:r>
-      <w:proofErr w:type="spellStart"/>
-      <w:r>
-        <w:rPr>
-          <w:rFonts w:ascii="Times New Roman" w:hAnsi="Times New Roman" w:cs="Times New Roman"/>
-          <w:color w:val="auto"/>
-          <w:sz w:val="26"/>
-          <w:szCs w:val="26"/>
-        </w:rPr>
-        <w:t>varchar</w:t>
-      </w:r>
-      <w:proofErr w:type="spellEnd"/>
-      <w:r>
-        <w:rPr>
-          <w:rFonts w:ascii="Times New Roman" w:hAnsi="Times New Roman" w:cs="Times New Roman"/>
-          <w:color w:val="auto"/>
-          <w:sz w:val="26"/>
-          <w:szCs w:val="26"/>
-        </w:rPr>
-        <w:t>(</w:t>
-      </w:r>
-      <w:r>
-        <w:rPr>
-          <w:rFonts w:ascii="Times New Roman" w:hAnsi="Times New Roman" w:cs="Times New Roman"/>
-          <w:color w:val="auto"/>
-          <w:sz w:val="26"/>
-          <w:szCs w:val="26"/>
-        </w:rPr>
-        <w:t xml:space="preserve">25), Newark </w:t>
-      </w:r>
-      <w:proofErr w:type="spellStart"/>
-      <w:r>
-        <w:rPr>
-          <w:rFonts w:ascii="Times New Roman" w:hAnsi="Times New Roman" w:cs="Times New Roman"/>
-          <w:color w:val="auto"/>
-          <w:sz w:val="26"/>
-          <w:szCs w:val="26"/>
-        </w:rPr>
-        <w:t>varchar</w:t>
-      </w:r>
-      <w:proofErr w:type="spellEnd"/>
-      <w:r>
-        <w:rPr>
-          <w:rFonts w:ascii="Times New Roman" w:hAnsi="Times New Roman" w:cs="Times New Roman"/>
-          <w:color w:val="auto"/>
-          <w:sz w:val="26"/>
-          <w:szCs w:val="26"/>
-        </w:rPr>
-        <w:t xml:space="preserve">(25), </w:t>
-      </w:r>
-      <w:r>
-        <w:rPr>
-          <w:rFonts w:ascii="Times New Roman" w:hAnsi="Times New Roman" w:cs="Times New Roman"/>
-          <w:color w:val="auto"/>
-          <w:sz w:val="26"/>
-          <w:szCs w:val="26"/>
-        </w:rPr>
-        <w:t xml:space="preserve">Category </w:t>
-      </w:r>
-      <w:proofErr w:type="spellStart"/>
-      <w:r>
-        <w:rPr>
-          <w:rFonts w:ascii="Times New Roman" w:hAnsi="Times New Roman" w:cs="Times New Roman"/>
-          <w:color w:val="auto"/>
-          <w:sz w:val="26"/>
-          <w:szCs w:val="26"/>
-        </w:rPr>
-        <w:t>varchar</w:t>
-      </w:r>
-      <w:proofErr w:type="spellEnd"/>
-      <w:r>
-        <w:rPr>
-          <w:rFonts w:ascii="Times New Roman" w:hAnsi="Times New Roman" w:cs="Times New Roman"/>
-          <w:color w:val="auto"/>
-          <w:sz w:val="26"/>
-          <w:szCs w:val="26"/>
-        </w:rPr>
-        <w:t>(</w:t>
-      </w:r>
-      <w:r>
-        <w:rPr>
-          <w:rFonts w:ascii="Times New Roman" w:hAnsi="Times New Roman" w:cs="Times New Roman"/>
-          <w:color w:val="auto"/>
-          <w:sz w:val="26"/>
-          <w:szCs w:val="26"/>
-        </w:rPr>
-        <w:t>25</w:t>
-      </w:r>
-      <w:r>
-        <w:rPr>
-          <w:rFonts w:ascii="Times New Roman" w:hAnsi="Times New Roman" w:cs="Times New Roman"/>
-          <w:color w:val="auto"/>
-          <w:sz w:val="26"/>
-          <w:szCs w:val="26"/>
-        </w:rPr>
-        <w:t>),</w:t>
-      </w:r>
-      <w:r>
-        <w:rPr>
-          <w:rFonts w:ascii="Times New Roman" w:hAnsi="Times New Roman" w:cs="Times New Roman"/>
-          <w:color w:val="auto"/>
-          <w:sz w:val="26"/>
-          <w:szCs w:val="26"/>
-        </w:rPr>
-        <w:t xml:space="preserve"> Cost </w:t>
-      </w:r>
-      <w:r>
-        <w:rPr>
-          <w:rFonts w:ascii="Times New Roman" w:hAnsi="Times New Roman" w:cs="Times New Roman"/>
-          <w:color w:val="auto"/>
-          <w:sz w:val="26"/>
-          <w:szCs w:val="26"/>
-        </w:rPr>
-        <w:t>d</w:t>
-      </w:r>
-      <w:r>
-        <w:rPr>
-          <w:rFonts w:ascii="Times New Roman" w:hAnsi="Times New Roman" w:cs="Times New Roman"/>
-          <w:color w:val="auto"/>
-          <w:sz w:val="26"/>
-          <w:szCs w:val="26"/>
-        </w:rPr>
-        <w:t>ecimal(</w:t>
-      </w:r>
-      <w:r>
-        <w:rPr>
-          <w:rFonts w:ascii="Times New Roman" w:hAnsi="Times New Roman" w:cs="Times New Roman"/>
-          <w:color w:val="auto"/>
-          <w:sz w:val="26"/>
-          <w:szCs w:val="26"/>
-        </w:rPr>
-        <w:t>1</w:t>
-      </w:r>
-      <w:r>
-        <w:rPr>
-          <w:rFonts w:ascii="Times New Roman" w:hAnsi="Times New Roman" w:cs="Times New Roman"/>
-          <w:color w:val="auto"/>
-          <w:sz w:val="26"/>
-          <w:szCs w:val="26"/>
-        </w:rPr>
-        <w:t>9,4</w:t>
-      </w:r>
-      <w:r>
-        <w:rPr>
-          <w:rFonts w:ascii="Times New Roman" w:hAnsi="Times New Roman" w:cs="Times New Roman"/>
-          <w:color w:val="auto"/>
-          <w:sz w:val="26"/>
-          <w:szCs w:val="26"/>
-        </w:rPr>
-        <w:t>),</w:t>
-      </w:r>
-      <w:r>
-        <w:rPr>
-          <w:rFonts w:ascii="Times New Roman" w:hAnsi="Times New Roman" w:cs="Times New Roman"/>
-          <w:color w:val="auto"/>
-          <w:sz w:val="26"/>
-          <w:szCs w:val="26"/>
-        </w:rPr>
-        <w:t xml:space="preserve"> </w:t>
-      </w:r>
-      <w:r>
-        <w:rPr>
-          <w:rFonts w:ascii="Times New Roman" w:hAnsi="Times New Roman" w:cs="Times New Roman"/>
-          <w:color w:val="auto"/>
-          <w:sz w:val="26"/>
-          <w:szCs w:val="26"/>
-        </w:rPr>
-        <w:t xml:space="preserve">Quantity </w:t>
-      </w:r>
-      <w:proofErr w:type="spellStart"/>
-      <w:r>
-        <w:rPr>
-          <w:rFonts w:ascii="Times New Roman" w:hAnsi="Times New Roman" w:cs="Times New Roman"/>
-          <w:color w:val="auto"/>
-          <w:sz w:val="26"/>
-          <w:szCs w:val="26"/>
-        </w:rPr>
-        <w:t>int</w:t>
-      </w:r>
-      <w:proofErr w:type="spellEnd"/>
-      <w:r>
-        <w:rPr>
-          <w:rFonts w:ascii="Times New Roman" w:hAnsi="Times New Roman" w:cs="Times New Roman"/>
-          <w:color w:val="auto"/>
-          <w:sz w:val="26"/>
-          <w:szCs w:val="26"/>
-        </w:rPr>
-        <w:t>(6</w:t>
-      </w:r>
-      <w:r>
-        <w:rPr>
-          <w:rFonts w:ascii="Times New Roman" w:hAnsi="Times New Roman" w:cs="Times New Roman"/>
-          <w:color w:val="auto"/>
-          <w:sz w:val="26"/>
-          <w:szCs w:val="26"/>
-        </w:rPr>
-        <w:t>),</w:t>
-      </w:r>
-      <w:r>
-        <w:rPr>
-          <w:rFonts w:ascii="Times New Roman" w:hAnsi="Times New Roman" w:cs="Times New Roman"/>
-          <w:color w:val="auto"/>
-          <w:sz w:val="26"/>
-          <w:szCs w:val="26"/>
-        </w:rPr>
-        <w:t xml:space="preserve"> </w:t>
-      </w:r>
-      <w:proofErr w:type="spellStart"/>
-      <w:r>
-        <w:rPr>
-          <w:rFonts w:ascii="Times New Roman" w:hAnsi="Times New Roman" w:cs="Times New Roman"/>
-          <w:color w:val="auto"/>
-          <w:sz w:val="26"/>
-          <w:szCs w:val="26"/>
-        </w:rPr>
-        <w:t>Description</w:t>
-      </w:r>
-      <w:r>
-        <w:rPr>
-          <w:rFonts w:ascii="Times New Roman" w:hAnsi="Times New Roman" w:cs="Times New Roman"/>
-          <w:color w:val="auto"/>
-          <w:sz w:val="26"/>
-          <w:szCs w:val="26"/>
-        </w:rPr>
-        <w:t>short</w:t>
-      </w:r>
-      <w:proofErr w:type="spellEnd"/>
-      <w:r>
-        <w:rPr>
-          <w:rFonts w:ascii="Times New Roman" w:hAnsi="Times New Roman" w:cs="Times New Roman"/>
-          <w:color w:val="auto"/>
-          <w:sz w:val="26"/>
-          <w:szCs w:val="26"/>
-        </w:rPr>
-        <w:t xml:space="preserve"> </w:t>
-      </w:r>
-      <w:proofErr w:type="spellStart"/>
-      <w:r>
-        <w:rPr>
-          <w:rFonts w:ascii="Times New Roman" w:hAnsi="Times New Roman" w:cs="Times New Roman"/>
-          <w:color w:val="auto"/>
-          <w:sz w:val="26"/>
-          <w:szCs w:val="26"/>
-        </w:rPr>
-        <w:t>varchar</w:t>
-      </w:r>
-      <w:proofErr w:type="spellEnd"/>
-      <w:r>
-        <w:rPr>
-          <w:rFonts w:ascii="Times New Roman" w:hAnsi="Times New Roman" w:cs="Times New Roman"/>
-          <w:color w:val="auto"/>
-          <w:sz w:val="26"/>
-          <w:szCs w:val="26"/>
-        </w:rPr>
-        <w:t>(350),</w:t>
-      </w:r>
-      <w:r>
-        <w:rPr>
-          <w:rFonts w:ascii="Times New Roman" w:hAnsi="Times New Roman" w:cs="Times New Roman"/>
-          <w:color w:val="auto"/>
-          <w:sz w:val="26"/>
-          <w:szCs w:val="26"/>
-        </w:rPr>
-        <w:t xml:space="preserve"> </w:t>
-      </w:r>
-      <w:proofErr w:type="spellStart"/>
-      <w:r>
-        <w:rPr>
-          <w:rFonts w:ascii="Times New Roman" w:hAnsi="Times New Roman" w:cs="Times New Roman"/>
-          <w:color w:val="auto"/>
-          <w:sz w:val="26"/>
-          <w:szCs w:val="26"/>
-        </w:rPr>
-        <w:t>Description</w:t>
-      </w:r>
-      <w:r>
-        <w:rPr>
-          <w:rFonts w:ascii="Times New Roman" w:hAnsi="Times New Roman" w:cs="Times New Roman"/>
-          <w:color w:val="auto"/>
-          <w:sz w:val="26"/>
-          <w:szCs w:val="26"/>
-        </w:rPr>
-        <w:t>long</w:t>
-      </w:r>
-      <w:proofErr w:type="spellEnd"/>
-      <w:r>
-        <w:rPr>
-          <w:rFonts w:ascii="Times New Roman" w:hAnsi="Times New Roman" w:cs="Times New Roman"/>
-          <w:color w:val="auto"/>
-          <w:sz w:val="26"/>
-          <w:szCs w:val="26"/>
-        </w:rPr>
-        <w:t xml:space="preserve"> </w:t>
-      </w:r>
-      <w:proofErr w:type="spellStart"/>
-      <w:r>
-        <w:rPr>
-          <w:rFonts w:ascii="Times New Roman" w:hAnsi="Times New Roman" w:cs="Times New Roman"/>
-          <w:color w:val="auto"/>
-          <w:sz w:val="26"/>
-          <w:szCs w:val="26"/>
-        </w:rPr>
-        <w:t>varchar</w:t>
-      </w:r>
-      <w:proofErr w:type="spellEnd"/>
-      <w:r>
-        <w:rPr>
-          <w:rFonts w:ascii="Times New Roman" w:hAnsi="Times New Roman" w:cs="Times New Roman"/>
-          <w:color w:val="auto"/>
-          <w:sz w:val="26"/>
-          <w:szCs w:val="26"/>
-        </w:rPr>
-        <w:t>(90</w:t>
-      </w:r>
-      <w:r>
-        <w:rPr>
-          <w:rFonts w:ascii="Times New Roman" w:hAnsi="Times New Roman" w:cs="Times New Roman"/>
-          <w:color w:val="auto"/>
-          <w:sz w:val="26"/>
-          <w:szCs w:val="26"/>
-        </w:rPr>
-        <w:t>0),</w:t>
-      </w:r>
-      <w:r>
-        <w:rPr>
-          <w:rFonts w:ascii="Times New Roman" w:hAnsi="Times New Roman" w:cs="Times New Roman"/>
-          <w:color w:val="auto"/>
-          <w:sz w:val="26"/>
-          <w:szCs w:val="26"/>
-        </w:rPr>
-        <w:t xml:space="preserve"> ISBN </w:t>
-      </w:r>
-      <w:proofErr w:type="spellStart"/>
-      <w:r>
-        <w:rPr>
-          <w:rFonts w:ascii="Times New Roman" w:hAnsi="Times New Roman" w:cs="Times New Roman"/>
-          <w:color w:val="auto"/>
-          <w:sz w:val="26"/>
-          <w:szCs w:val="26"/>
-        </w:rPr>
-        <w:t>varchar</w:t>
-      </w:r>
-      <w:proofErr w:type="spellEnd"/>
-      <w:r>
-        <w:rPr>
-          <w:rFonts w:ascii="Times New Roman" w:hAnsi="Times New Roman" w:cs="Times New Roman"/>
-          <w:color w:val="auto"/>
-          <w:sz w:val="26"/>
-          <w:szCs w:val="26"/>
-        </w:rPr>
-        <w:t xml:space="preserve">(25), </w:t>
-      </w:r>
-      <w:r>
-        <w:rPr>
-          <w:rFonts w:ascii="Times New Roman" w:hAnsi="Times New Roman" w:cs="Times New Roman"/>
-          <w:color w:val="auto"/>
-          <w:sz w:val="26"/>
-          <w:szCs w:val="26"/>
-        </w:rPr>
-        <w:t xml:space="preserve">Location1 </w:t>
-      </w:r>
-      <w:proofErr w:type="spellStart"/>
-      <w:r>
-        <w:rPr>
-          <w:rFonts w:ascii="Times New Roman" w:hAnsi="Times New Roman" w:cs="Times New Roman"/>
-          <w:color w:val="auto"/>
-          <w:sz w:val="26"/>
-          <w:szCs w:val="26"/>
-        </w:rPr>
-        <w:t>varchar</w:t>
-      </w:r>
-      <w:proofErr w:type="spellEnd"/>
-      <w:r>
-        <w:rPr>
-          <w:rFonts w:ascii="Times New Roman" w:hAnsi="Times New Roman" w:cs="Times New Roman"/>
-          <w:color w:val="auto"/>
-          <w:sz w:val="26"/>
-          <w:szCs w:val="26"/>
-        </w:rPr>
-        <w:t xml:space="preserve">(25), Location2 </w:t>
-      </w:r>
-      <w:proofErr w:type="spellStart"/>
-      <w:r>
-        <w:rPr>
-          <w:rFonts w:ascii="Times New Roman" w:hAnsi="Times New Roman" w:cs="Times New Roman"/>
-          <w:color w:val="auto"/>
-          <w:sz w:val="26"/>
-          <w:szCs w:val="26"/>
-        </w:rPr>
-        <w:t>varchar</w:t>
-      </w:r>
-      <w:proofErr w:type="spellEnd"/>
-      <w:r>
-        <w:rPr>
-          <w:rFonts w:ascii="Times New Roman" w:hAnsi="Times New Roman" w:cs="Times New Roman"/>
-          <w:color w:val="auto"/>
-          <w:sz w:val="26"/>
-          <w:szCs w:val="26"/>
-        </w:rPr>
-        <w:t>(25),</w:t>
-      </w:r>
-      <w:r>
-        <w:rPr>
-          <w:rFonts w:ascii="Times New Roman" w:hAnsi="Times New Roman" w:cs="Times New Roman"/>
-          <w:color w:val="auto"/>
-          <w:sz w:val="26"/>
-          <w:szCs w:val="26"/>
-        </w:rPr>
-        <w:t xml:space="preserve"> </w:t>
-      </w:r>
-      <w:r>
-        <w:rPr>
-          <w:rFonts w:ascii="Times New Roman" w:hAnsi="Times New Roman" w:cs="Times New Roman"/>
-          <w:color w:val="auto"/>
-          <w:sz w:val="26"/>
-          <w:szCs w:val="26"/>
-        </w:rPr>
-        <w:t xml:space="preserve">Location3 </w:t>
-      </w:r>
-      <w:proofErr w:type="spellStart"/>
-      <w:r>
-        <w:rPr>
-          <w:rFonts w:ascii="Times New Roman" w:hAnsi="Times New Roman" w:cs="Times New Roman"/>
-          <w:color w:val="auto"/>
-          <w:sz w:val="26"/>
-          <w:szCs w:val="26"/>
-        </w:rPr>
-        <w:t>varchar</w:t>
-      </w:r>
-      <w:proofErr w:type="spellEnd"/>
-      <w:r>
-        <w:rPr>
-          <w:rFonts w:ascii="Times New Roman" w:hAnsi="Times New Roman" w:cs="Times New Roman"/>
-          <w:color w:val="auto"/>
-          <w:sz w:val="26"/>
-          <w:szCs w:val="26"/>
-        </w:rPr>
-        <w:t>(25),</w:t>
-      </w:r>
-      <w:r>
-        <w:rPr>
-          <w:rFonts w:ascii="Times New Roman" w:hAnsi="Times New Roman" w:cs="Times New Roman"/>
-          <w:color w:val="auto"/>
-          <w:sz w:val="26"/>
-          <w:szCs w:val="26"/>
-        </w:rPr>
-        <w:t xml:space="preserve"> Extra</w:t>
-      </w:r>
-      <w:r>
-        <w:rPr>
-          <w:rFonts w:ascii="Times New Roman" w:hAnsi="Times New Roman" w:cs="Times New Roman"/>
-          <w:color w:val="auto"/>
-          <w:sz w:val="26"/>
-          <w:szCs w:val="26"/>
-        </w:rPr>
-        <w:t>1</w:t>
-      </w:r>
-      <w:r>
-        <w:rPr>
-          <w:rFonts w:ascii="Times New Roman" w:hAnsi="Times New Roman" w:cs="Times New Roman"/>
-          <w:color w:val="auto"/>
-          <w:sz w:val="26"/>
-          <w:szCs w:val="26"/>
-        </w:rPr>
-        <w:t xml:space="preserve"> </w:t>
-      </w:r>
-      <w:proofErr w:type="spellStart"/>
-      <w:r>
-        <w:rPr>
-          <w:rFonts w:ascii="Times New Roman" w:hAnsi="Times New Roman" w:cs="Times New Roman"/>
-          <w:color w:val="auto"/>
-          <w:sz w:val="26"/>
-          <w:szCs w:val="26"/>
-        </w:rPr>
-        <w:t>varchar</w:t>
-      </w:r>
-      <w:proofErr w:type="spellEnd"/>
-      <w:r>
-        <w:rPr>
-          <w:rFonts w:ascii="Times New Roman" w:hAnsi="Times New Roman" w:cs="Times New Roman"/>
-          <w:color w:val="auto"/>
-          <w:sz w:val="26"/>
-          <w:szCs w:val="26"/>
-        </w:rPr>
-        <w:t>(</w:t>
-      </w:r>
-      <w:r>
-        <w:rPr>
-          <w:rFonts w:ascii="Times New Roman" w:hAnsi="Times New Roman" w:cs="Times New Roman"/>
-          <w:color w:val="auto"/>
-          <w:sz w:val="26"/>
-          <w:szCs w:val="26"/>
-        </w:rPr>
-        <w:t>25</w:t>
-      </w:r>
-      <w:r>
-        <w:rPr>
-          <w:rFonts w:ascii="Times New Roman" w:hAnsi="Times New Roman" w:cs="Times New Roman"/>
-          <w:color w:val="auto"/>
-          <w:sz w:val="26"/>
-          <w:szCs w:val="26"/>
-        </w:rPr>
-        <w:t>0)</w:t>
-      </w:r>
-      <w:r>
-        <w:rPr>
-          <w:rFonts w:ascii="Times New Roman" w:hAnsi="Times New Roman" w:cs="Times New Roman"/>
-          <w:color w:val="auto"/>
-          <w:sz w:val="26"/>
-          <w:szCs w:val="26"/>
-        </w:rPr>
-        <w:t xml:space="preserve">, </w:t>
-      </w:r>
-      <w:r>
-        <w:rPr>
-          <w:rFonts w:ascii="Times New Roman" w:hAnsi="Times New Roman" w:cs="Times New Roman"/>
-          <w:color w:val="auto"/>
-          <w:sz w:val="26"/>
-          <w:szCs w:val="26"/>
-        </w:rPr>
-        <w:t>Extra</w:t>
-      </w:r>
-      <w:r>
-        <w:rPr>
-          <w:rFonts w:ascii="Times New Roman" w:hAnsi="Times New Roman" w:cs="Times New Roman"/>
-          <w:color w:val="auto"/>
-          <w:sz w:val="26"/>
-          <w:szCs w:val="26"/>
-        </w:rPr>
-        <w:t>2</w:t>
-      </w:r>
-      <w:r>
-        <w:rPr>
-          <w:rFonts w:ascii="Times New Roman" w:hAnsi="Times New Roman" w:cs="Times New Roman"/>
-          <w:color w:val="auto"/>
-          <w:sz w:val="26"/>
-          <w:szCs w:val="26"/>
-        </w:rPr>
-        <w:t xml:space="preserve"> </w:t>
-      </w:r>
-      <w:proofErr w:type="spellStart"/>
-      <w:r>
-        <w:rPr>
-          <w:rFonts w:ascii="Times New Roman" w:hAnsi="Times New Roman" w:cs="Times New Roman"/>
-          <w:color w:val="auto"/>
-          <w:sz w:val="26"/>
-          <w:szCs w:val="26"/>
-        </w:rPr>
-        <w:t>varchar</w:t>
-      </w:r>
-      <w:proofErr w:type="spellEnd"/>
-      <w:r>
-        <w:rPr>
-          <w:rFonts w:ascii="Times New Roman" w:hAnsi="Times New Roman" w:cs="Times New Roman"/>
-          <w:color w:val="auto"/>
-          <w:sz w:val="26"/>
-          <w:szCs w:val="26"/>
-        </w:rPr>
-        <w:t>(</w:t>
-      </w:r>
-      <w:r>
-        <w:rPr>
-          <w:rFonts w:ascii="Times New Roman" w:hAnsi="Times New Roman" w:cs="Times New Roman"/>
-          <w:color w:val="auto"/>
-          <w:sz w:val="26"/>
-          <w:szCs w:val="26"/>
-        </w:rPr>
-        <w:t>25</w:t>
-      </w:r>
-      <w:r>
-        <w:rPr>
-          <w:rFonts w:ascii="Times New Roman" w:hAnsi="Times New Roman" w:cs="Times New Roman"/>
-          <w:color w:val="auto"/>
-          <w:sz w:val="26"/>
-          <w:szCs w:val="26"/>
-        </w:rPr>
-        <w:t>0)</w:t>
-      </w:r>
-      <w:r>
-        <w:rPr>
-          <w:rFonts w:ascii="Times New Roman" w:hAnsi="Times New Roman" w:cs="Times New Roman"/>
-          <w:color w:val="auto"/>
-          <w:sz w:val="26"/>
-          <w:szCs w:val="26"/>
-        </w:rPr>
-        <w:t>,</w:t>
-      </w:r>
-      <w:r>
-        <w:rPr>
-          <w:rFonts w:ascii="Times New Roman" w:hAnsi="Times New Roman" w:cs="Times New Roman"/>
-          <w:color w:val="auto"/>
-          <w:sz w:val="26"/>
-          <w:szCs w:val="26"/>
-        </w:rPr>
-        <w:t xml:space="preserve"> </w:t>
-      </w:r>
-      <w:r>
-        <w:rPr>
-          <w:rFonts w:ascii="Times New Roman" w:hAnsi="Times New Roman" w:cs="Times New Roman"/>
-          <w:color w:val="auto"/>
-          <w:sz w:val="26"/>
-          <w:szCs w:val="26"/>
-        </w:rPr>
-        <w:t>Extra</w:t>
-      </w:r>
-      <w:r>
-        <w:rPr>
-          <w:rFonts w:ascii="Times New Roman" w:hAnsi="Times New Roman" w:cs="Times New Roman"/>
-          <w:color w:val="auto"/>
-          <w:sz w:val="26"/>
-          <w:szCs w:val="26"/>
-        </w:rPr>
-        <w:t>3</w:t>
-      </w:r>
-      <w:r>
-        <w:rPr>
-          <w:rFonts w:ascii="Times New Roman" w:hAnsi="Times New Roman" w:cs="Times New Roman"/>
-          <w:color w:val="auto"/>
-          <w:sz w:val="26"/>
-          <w:szCs w:val="26"/>
-        </w:rPr>
-        <w:t xml:space="preserve"> </w:t>
-      </w:r>
-      <w:proofErr w:type="spellStart"/>
-      <w:r>
-        <w:rPr>
-          <w:rFonts w:ascii="Times New Roman" w:hAnsi="Times New Roman" w:cs="Times New Roman"/>
-          <w:color w:val="auto"/>
-          <w:sz w:val="26"/>
-          <w:szCs w:val="26"/>
-        </w:rPr>
-        <w:t>varchar</w:t>
-      </w:r>
-      <w:proofErr w:type="spellEnd"/>
-      <w:r>
-        <w:rPr>
-          <w:rFonts w:ascii="Times New Roman" w:hAnsi="Times New Roman" w:cs="Times New Roman"/>
-          <w:color w:val="auto"/>
-          <w:sz w:val="26"/>
-          <w:szCs w:val="26"/>
-        </w:rPr>
-        <w:t>(</w:t>
-      </w:r>
-      <w:r>
-        <w:rPr>
-          <w:rFonts w:ascii="Times New Roman" w:hAnsi="Times New Roman" w:cs="Times New Roman"/>
-          <w:color w:val="auto"/>
-          <w:sz w:val="26"/>
-          <w:szCs w:val="26"/>
-        </w:rPr>
-        <w:t>25</w:t>
-      </w:r>
-      <w:r>
-        <w:rPr>
-          <w:rFonts w:ascii="Times New Roman" w:hAnsi="Times New Roman" w:cs="Times New Roman"/>
-          <w:color w:val="auto"/>
-          <w:sz w:val="26"/>
-          <w:szCs w:val="26"/>
-        </w:rPr>
-        <w:t>0)</w:t>
-      </w:r>
-      <w:r>
-        <w:rPr>
-          <w:rFonts w:ascii="Times New Roman" w:hAnsi="Times New Roman" w:cs="Times New Roman"/>
-          <w:color w:val="auto"/>
-          <w:sz w:val="26"/>
-          <w:szCs w:val="26"/>
-        </w:rPr>
-        <w:t>)</w:t>
-      </w:r>
-    </w:p>
-    <w:p>
-      <w:pPr>
-        <w:spacing w:line="480" w:lineRule="auto"/>
-        <w:rPr>
-          <w:rFonts w:ascii="Times New Roman" w:hAnsi="Times New Roman" w:cs="Times New Roman"/>
-          <w:color w:val="auto"/>
-          <w:sz w:val="26"/>
-          <w:szCs w:val="26"/>
-        </w:rPr>
-      </w:pPr>
-      <w:proofErr w:type="gramStart"/>
-      <w:r>
-        <w:rPr>
-          <w:rFonts w:ascii="Times New Roman" w:hAnsi="Times New Roman" w:cs="Times New Roman"/>
-          <w:color w:val="auto"/>
-          <w:sz w:val="26"/>
-          <w:szCs w:val="26"/>
-        </w:rPr>
-        <w:t>Kit(</w:t>
-      </w:r>
-      <w:proofErr w:type="gramEnd"/>
-      <w:r>
-        <w:rPr>
-          <w:rFonts w:ascii="Times New Roman" w:hAnsi="Times New Roman" w:cs="Times New Roman"/>
-          <w:color w:val="auto"/>
-          <w:sz w:val="26"/>
-          <w:szCs w:val="26"/>
-        </w:rPr>
-        <w:t xml:space="preserve">Product </w:t>
-      </w:r>
-      <w:proofErr w:type="spellStart"/>
-      <w:r>
-        <w:rPr>
-          <w:rFonts w:ascii="Times New Roman" w:hAnsi="Times New Roman" w:cs="Times New Roman"/>
-          <w:color w:val="auto"/>
-          <w:sz w:val="26"/>
-          <w:szCs w:val="26"/>
-        </w:rPr>
-        <w:t>varchar</w:t>
-      </w:r>
-      <w:proofErr w:type="spellEnd"/>
-      <w:r>
-        <w:rPr>
-          <w:rFonts w:ascii="Times New Roman" w:hAnsi="Times New Roman" w:cs="Times New Roman"/>
-          <w:color w:val="auto"/>
-          <w:sz w:val="26"/>
-          <w:szCs w:val="26"/>
-        </w:rPr>
-        <w:t xml:space="preserve">(75), </w:t>
-      </w:r>
-      <w:r>
-        <w:rPr>
-          <w:rFonts w:ascii="Times New Roman" w:hAnsi="Times New Roman" w:cs="Times New Roman"/>
-          <w:color w:val="auto"/>
-          <w:sz w:val="26"/>
-          <w:szCs w:val="26"/>
-        </w:rPr>
-        <w:t>Kit</w:t>
-      </w:r>
-      <w:r>
-        <w:rPr>
-          <w:rFonts w:ascii="Times New Roman" w:hAnsi="Times New Roman" w:cs="Times New Roman"/>
-          <w:color w:val="auto"/>
-          <w:sz w:val="26"/>
-          <w:szCs w:val="26"/>
-        </w:rPr>
-        <w:t xml:space="preserve"> </w:t>
-      </w:r>
-      <w:proofErr w:type="spellStart"/>
-      <w:r>
-        <w:rPr>
-          <w:rFonts w:ascii="Times New Roman" w:hAnsi="Times New Roman" w:cs="Times New Roman"/>
-          <w:color w:val="auto"/>
-          <w:sz w:val="26"/>
-          <w:szCs w:val="26"/>
-        </w:rPr>
-        <w:t>varchar</w:t>
-      </w:r>
-      <w:proofErr w:type="spellEnd"/>
-      <w:r>
-        <w:rPr>
-          <w:rFonts w:ascii="Times New Roman" w:hAnsi="Times New Roman" w:cs="Times New Roman"/>
-          <w:color w:val="auto"/>
-          <w:sz w:val="26"/>
-          <w:szCs w:val="26"/>
-        </w:rPr>
-        <w:t xml:space="preserve">(25), </w:t>
-      </w:r>
-      <w:r>
-        <w:rPr>
-          <w:rFonts w:ascii="Times New Roman" w:hAnsi="Times New Roman" w:cs="Times New Roman"/>
-          <w:color w:val="auto"/>
-          <w:sz w:val="26"/>
-          <w:szCs w:val="26"/>
-        </w:rPr>
-        <w:t xml:space="preserve">Quantity </w:t>
-      </w:r>
-      <w:proofErr w:type="spellStart"/>
-      <w:r>
-        <w:rPr>
-          <w:rFonts w:ascii="Times New Roman" w:hAnsi="Times New Roman" w:cs="Times New Roman"/>
-          <w:color w:val="auto"/>
-          <w:sz w:val="26"/>
-          <w:szCs w:val="26"/>
-        </w:rPr>
-        <w:t>int</w:t>
-      </w:r>
-      <w:proofErr w:type="spellEnd"/>
-      <w:r>
-        <w:rPr>
-          <w:rFonts w:ascii="Times New Roman" w:hAnsi="Times New Roman" w:cs="Times New Roman"/>
-          <w:color w:val="auto"/>
-          <w:sz w:val="26"/>
-          <w:szCs w:val="26"/>
-        </w:rPr>
-        <w:t>(8))</w:t>
-      </w:r>
-    </w:p>
-    <w:p>
-      <w:pPr>
-        <w:spacing w:line="480" w:lineRule="auto"/>
-        <w:rPr>
-          <w:rFonts w:ascii="Times New Roman" w:hAnsi="Times New Roman" w:cs="Times New Roman"/>
-          <w:color w:val="auto"/>
-          <w:sz w:val="26"/>
-          <w:szCs w:val="26"/>
-        </w:rPr>
-      </w:pPr>
-      <w:proofErr w:type="gramStart"/>
-      <w:r>
-        <w:rPr>
-          <w:rFonts w:ascii="Times New Roman" w:hAnsi="Times New Roman" w:cs="Times New Roman"/>
-          <w:color w:val="auto"/>
-          <w:sz w:val="26"/>
-          <w:szCs w:val="26"/>
-        </w:rPr>
-        <w:t>Files(</w:t>
-      </w:r>
-      <w:proofErr w:type="gramEnd"/>
-      <w:r>
-        <w:rPr>
-          <w:rFonts w:ascii="Times New Roman" w:hAnsi="Times New Roman" w:cs="Times New Roman"/>
-          <w:color w:val="auto"/>
-          <w:sz w:val="26"/>
-          <w:szCs w:val="26"/>
-        </w:rPr>
-        <w:t xml:space="preserve">Product </w:t>
-      </w:r>
-      <w:proofErr w:type="spellStart"/>
-      <w:r>
-        <w:rPr>
-          <w:rFonts w:ascii="Times New Roman" w:hAnsi="Times New Roman" w:cs="Times New Roman"/>
-          <w:color w:val="auto"/>
-          <w:sz w:val="26"/>
-          <w:szCs w:val="26"/>
-        </w:rPr>
-        <w:t>varchar</w:t>
-      </w:r>
-      <w:proofErr w:type="spellEnd"/>
-      <w:r>
-        <w:rPr>
-          <w:rFonts w:ascii="Times New Roman" w:hAnsi="Times New Roman" w:cs="Times New Roman"/>
-          <w:color w:val="auto"/>
-          <w:sz w:val="26"/>
-          <w:szCs w:val="26"/>
-        </w:rPr>
-        <w:t xml:space="preserve">(75), File </w:t>
-      </w:r>
-      <w:proofErr w:type="spellStart"/>
-      <w:r>
-        <w:rPr>
-          <w:rFonts w:ascii="Times New Roman" w:hAnsi="Times New Roman" w:cs="Times New Roman"/>
-          <w:color w:val="auto"/>
-          <w:sz w:val="26"/>
-          <w:szCs w:val="26"/>
-        </w:rPr>
-        <w:t>varchar</w:t>
-      </w:r>
-      <w:proofErr w:type="spellEnd"/>
-      <w:r>
-        <w:rPr>
-          <w:rFonts w:ascii="Times New Roman" w:hAnsi="Times New Roman" w:cs="Times New Roman"/>
-          <w:color w:val="auto"/>
-          <w:sz w:val="26"/>
-          <w:szCs w:val="26"/>
-        </w:rPr>
-        <w:t xml:space="preserve">(200), Type </w:t>
-      </w:r>
-      <w:proofErr w:type="spellStart"/>
-      <w:r>
-        <w:rPr>
-          <w:rFonts w:ascii="Times New Roman" w:hAnsi="Times New Roman" w:cs="Times New Roman"/>
-          <w:color w:val="auto"/>
-          <w:sz w:val="26"/>
-          <w:szCs w:val="26"/>
-        </w:rPr>
-        <w:t>varchar</w:t>
-      </w:r>
-      <w:proofErr w:type="spellEnd"/>
-      <w:r>
-        <w:rPr>
-          <w:rFonts w:ascii="Times New Roman" w:hAnsi="Times New Roman" w:cs="Times New Roman"/>
-          <w:color w:val="auto"/>
-          <w:sz w:val="26"/>
-          <w:szCs w:val="26"/>
-        </w:rPr>
-        <w:t>(25))</w:t>
-      </w:r>
-    </w:p>
-    <w:p>
-      <w:pPr>
-        <w:spacing w:line="480" w:lineRule="auto"/>
-        <w:rPr>
-          <w:rFonts w:ascii="Times New Roman" w:hAnsi="Times New Roman" w:cs="Times New Roman"/>
-          <w:color w:val="auto"/>
-          <w:sz w:val="26"/>
-          <w:szCs w:val="26"/>
-        </w:rPr>
-      </w:pPr>
-      <w:proofErr w:type="gramStart"/>
-      <w:r>
-        <w:rPr>
-          <w:rFonts w:ascii="Times New Roman" w:hAnsi="Times New Roman" w:cs="Times New Roman"/>
-          <w:color w:val="auto"/>
-          <w:sz w:val="26"/>
-          <w:szCs w:val="26"/>
-        </w:rPr>
-        <w:t>Acquisition(</w:t>
-      </w:r>
-      <w:proofErr w:type="gramEnd"/>
-      <w:r>
-        <w:rPr>
-          <w:rFonts w:ascii="Times New Roman" w:hAnsi="Times New Roman" w:cs="Times New Roman"/>
-          <w:color w:val="auto"/>
-          <w:sz w:val="26"/>
-          <w:szCs w:val="26"/>
-        </w:rPr>
-        <w:t xml:space="preserve">Product </w:t>
-      </w:r>
-      <w:proofErr w:type="spellStart"/>
-      <w:r>
-        <w:rPr>
-          <w:rFonts w:ascii="Times New Roman" w:hAnsi="Times New Roman" w:cs="Times New Roman"/>
-          <w:color w:val="auto"/>
-          <w:sz w:val="26"/>
-          <w:szCs w:val="26"/>
-        </w:rPr>
-        <w:t>varchar</w:t>
-      </w:r>
-      <w:proofErr w:type="spellEnd"/>
-      <w:r>
-        <w:rPr>
-          <w:rFonts w:ascii="Times New Roman" w:hAnsi="Times New Roman" w:cs="Times New Roman"/>
-          <w:color w:val="auto"/>
-          <w:sz w:val="26"/>
-          <w:szCs w:val="26"/>
-        </w:rPr>
-        <w:t xml:space="preserve">(75), Vendor </w:t>
-      </w:r>
-      <w:proofErr w:type="spellStart"/>
-      <w:r>
-        <w:rPr>
-          <w:rFonts w:ascii="Times New Roman" w:hAnsi="Times New Roman" w:cs="Times New Roman"/>
-          <w:color w:val="auto"/>
-          <w:sz w:val="26"/>
-          <w:szCs w:val="26"/>
-        </w:rPr>
-        <w:t>varchar</w:t>
-      </w:r>
-      <w:proofErr w:type="spellEnd"/>
-      <w:r>
-        <w:rPr>
-          <w:rFonts w:ascii="Times New Roman" w:hAnsi="Times New Roman" w:cs="Times New Roman"/>
-          <w:color w:val="auto"/>
-          <w:sz w:val="26"/>
-          <w:szCs w:val="26"/>
-        </w:rPr>
-        <w:t>(25), C</w:t>
-      </w:r>
-      <w:r>
-        <w:rPr>
-          <w:rFonts w:ascii="Times New Roman" w:hAnsi="Times New Roman" w:cs="Times New Roman"/>
-          <w:color w:val="auto"/>
-          <w:sz w:val="26"/>
-          <w:szCs w:val="26"/>
-        </w:rPr>
-        <w:t xml:space="preserve">ost decimal(19,4), </w:t>
-      </w:r>
-      <w:r>
-        <w:rPr>
-          <w:rFonts w:ascii="Times New Roman" w:hAnsi="Times New Roman" w:cs="Times New Roman"/>
-          <w:color w:val="auto"/>
-          <w:sz w:val="26"/>
-          <w:szCs w:val="26"/>
-        </w:rPr>
-        <w:t xml:space="preserve">Date </w:t>
-      </w:r>
-      <w:proofErr w:type="spellStart"/>
-      <w:r>
-        <w:rPr>
-          <w:rFonts w:ascii="Times New Roman" w:hAnsi="Times New Roman" w:cs="Times New Roman"/>
-          <w:color w:val="auto"/>
-          <w:sz w:val="26"/>
-          <w:szCs w:val="26"/>
-        </w:rPr>
-        <w:t>varchar</w:t>
-      </w:r>
-      <w:proofErr w:type="spellEnd"/>
-      <w:r>
-        <w:rPr>
-          <w:rFonts w:ascii="Times New Roman" w:hAnsi="Times New Roman" w:cs="Times New Roman"/>
-          <w:color w:val="auto"/>
-          <w:sz w:val="26"/>
-          <w:szCs w:val="26"/>
-        </w:rPr>
-        <w:t>(20))</w:t>
-      </w:r>
-    </w:p>
-    <w:p>
-      <w:pPr>
-        <w:spacing w:line="480" w:lineRule="auto"/>
-        <w:rPr>
-          <w:rFonts w:ascii="Times New Roman" w:hAnsi="Times New Roman" w:cs="Times New Roman"/>
-          <w:color w:val="auto"/>
-          <w:sz w:val="26"/>
-          <w:szCs w:val="26"/>
-        </w:rPr>
-      </w:pPr>
-      <w:proofErr w:type="gramStart"/>
-      <w:r>
-        <w:rPr>
-          <w:rFonts w:ascii="Times New Roman" w:hAnsi="Times New Roman" w:cs="Times New Roman"/>
-          <w:color w:val="auto"/>
-          <w:sz w:val="26"/>
-          <w:szCs w:val="26"/>
-        </w:rPr>
-        <w:t>Keyword(</w:t>
-      </w:r>
-      <w:proofErr w:type="gramEnd"/>
-      <w:r>
-        <w:rPr>
-          <w:rFonts w:ascii="Times New Roman" w:hAnsi="Times New Roman" w:cs="Times New Roman"/>
-          <w:color w:val="auto"/>
-          <w:sz w:val="26"/>
-          <w:szCs w:val="26"/>
-        </w:rPr>
-        <w:t xml:space="preserve">Product </w:t>
-      </w:r>
-      <w:proofErr w:type="spellStart"/>
-      <w:r>
-        <w:rPr>
-          <w:rFonts w:ascii="Times New Roman" w:hAnsi="Times New Roman" w:cs="Times New Roman"/>
-          <w:color w:val="auto"/>
-          <w:sz w:val="26"/>
-          <w:szCs w:val="26"/>
-        </w:rPr>
-        <w:t>varchar</w:t>
-      </w:r>
-      <w:proofErr w:type="spellEnd"/>
-      <w:r>
-        <w:rPr>
-          <w:rFonts w:ascii="Times New Roman" w:hAnsi="Times New Roman" w:cs="Times New Roman"/>
-          <w:color w:val="auto"/>
-          <w:sz w:val="26"/>
-          <w:szCs w:val="26"/>
-        </w:rPr>
-        <w:t xml:space="preserve">(75), </w:t>
-      </w:r>
-      <w:r>
-        <w:rPr>
-          <w:rFonts w:ascii="Times New Roman" w:hAnsi="Times New Roman" w:cs="Times New Roman"/>
-          <w:color w:val="auto"/>
-          <w:sz w:val="26"/>
-          <w:szCs w:val="26"/>
-        </w:rPr>
-        <w:t>K</w:t>
-      </w:r>
-      <w:r>
-        <w:rPr>
-          <w:rFonts w:ascii="Times New Roman" w:hAnsi="Times New Roman" w:cs="Times New Roman"/>
-          <w:color w:val="auto"/>
-          <w:sz w:val="26"/>
-          <w:szCs w:val="26"/>
-        </w:rPr>
-        <w:t xml:space="preserve">eyword </w:t>
-      </w:r>
-      <w:proofErr w:type="spellStart"/>
-      <w:r>
-        <w:rPr>
-          <w:rFonts w:ascii="Times New Roman" w:hAnsi="Times New Roman" w:cs="Times New Roman"/>
-          <w:color w:val="auto"/>
-          <w:sz w:val="26"/>
-          <w:szCs w:val="26"/>
-        </w:rPr>
-        <w:t>varchar</w:t>
-      </w:r>
-      <w:proofErr w:type="spellEnd"/>
-      <w:r>
-        <w:rPr>
-          <w:rFonts w:ascii="Times New Roman" w:hAnsi="Times New Roman" w:cs="Times New Roman"/>
-          <w:color w:val="auto"/>
-          <w:sz w:val="26"/>
-          <w:szCs w:val="26"/>
-        </w:rPr>
-        <w:t>(25))</w:t>
-      </w:r>
-    </w:p>
-    <w:p>
-      <w:pPr>
-        <w:spacing w:line="480" w:lineRule="auto"/>
-        <w:rPr>
-          <w:rFonts w:ascii="Times New Roman" w:eastAsia="Times New Roman" w:hAnsi="Times New Roman" w:cs="Times New Roman"/>
-          <w:sz w:val="26"/>
-          <w:szCs w:val="26"/>
-        </w:rPr>
-      </w:pPr>
-    </w:p>
-    <w:p>
-      <w:pPr>
-        <w:spacing w:line="480" w:lineRule="auto"/>
-        <w:rPr>
-          <w:rFonts w:ascii="Times New Roman" w:eastAsia="Times New Roman" w:hAnsi="Times New Roman" w:cs="Times New Roman"/>
-          <w:sz w:val="26"/>
-          <w:szCs w:val="26"/>
-        </w:rPr>
-      </w:pPr>
-    </w:p>
-    <w:p>
-      <w:pPr>
-        <w:spacing w:line="480" w:lineRule="auto"/>
-        <w:rPr>
-          <w:rFonts w:ascii="Times New Roman" w:eastAsia="Times New Roman" w:hAnsi="Times New Roman" w:cs="Times New Roman"/>
-          <w:sz w:val="26"/>
-          <w:szCs w:val="26"/>
-        </w:rPr>
-      </w:pPr>
-      <w:r>
-        <w:rPr>
-          <w:rFonts w:ascii="Times New Roman" w:eastAsia="Times New Roman" w:hAnsi="Times New Roman" w:cs="Times New Roman"/>
-          <w:sz w:val="26"/>
-          <w:szCs w:val="26"/>
-        </w:rPr>
-        <w:lastRenderedPageBreak/>
-        <w:t>Media storage: in file system</w:t>
-      </w:r>
-    </w:p>
-    <w:p>
-      <w:pPr>
-        <w:spacing w:line="480" w:lineRule="auto"/>
-        <w:rPr>
-          <w:rFonts w:ascii="Times New Roman" w:eastAsia="Times New Roman" w:hAnsi="Times New Roman" w:cs="Times New Roman"/>
-          <w:sz w:val="26"/>
-          <w:szCs w:val="26"/>
-        </w:rPr>
-      </w:pPr>
     </w:p>
     <w:p>
       <w:pPr>
@@ -6089,7 +4297,6 @@
           <w:szCs w:val="26"/>
         </w:rPr>
       </w:pPr>
-      <w:proofErr w:type="spellStart"/>
       <w:r>
         <w:rPr>
           <w:rFonts w:ascii="Times New Roman" w:eastAsia="Times New Roman" w:hAnsi="Times New Roman" w:cs="Times New Roman"/>
@@ -6098,7 +4305,6 @@
         </w:rPr>
         <w:t>Filezilla</w:t>
       </w:r>
-      <w:proofErr w:type="spellEnd"/>
     </w:p>
     <w:p>
       <w:pPr>
@@ -6114,59 +4320,13 @@
           <w:szCs w:val="26"/>
         </w:rPr>
       </w:pPr>
-      <w:proofErr w:type="spellStart"/>
-      <w:r>
-        <w:rPr>
-          <w:rFonts w:ascii="Times New Roman" w:eastAsia="Times New Roman" w:hAnsi="Times New Roman" w:cs="Times New Roman"/>
-          <w:sz w:val="26"/>
-          <w:szCs w:val="26"/>
-        </w:rPr>
-        <w:t>Git</w:t>
-      </w:r>
-      <w:proofErr w:type="spellEnd"/>
-      <w:r>
-        <w:rPr>
-          <w:rFonts w:ascii="Times New Roman" w:eastAsia="Times New Roman" w:hAnsi="Times New Roman" w:cs="Times New Roman"/>
-          <w:sz w:val="26"/>
-          <w:szCs w:val="26"/>
-        </w:rPr>
-        <w:t xml:space="preserve"> </w:t>
-      </w:r>
-      <w:proofErr w:type="spellStart"/>
-      <w:r>
-        <w:rPr>
-          <w:rFonts w:ascii="Times New Roman" w:eastAsia="Times New Roman" w:hAnsi="Times New Roman" w:cs="Times New Roman"/>
-          <w:sz w:val="26"/>
-          <w:szCs w:val="26"/>
-        </w:rPr>
-        <w:t>Gui</w:t>
-      </w:r>
-      <w:proofErr w:type="spellEnd"/>
-      <w:r>
-        <w:rPr>
-          <w:rFonts w:ascii="Times New Roman" w:eastAsia="Times New Roman" w:hAnsi="Times New Roman" w:cs="Times New Roman"/>
-          <w:sz w:val="26"/>
-          <w:szCs w:val="26"/>
-        </w:rPr>
-        <w:t>/</w:t>
-      </w:r>
-      <w:proofErr w:type="spellStart"/>
-      <w:r>
-        <w:rPr>
-          <w:rFonts w:ascii="Times New Roman" w:eastAsia="Times New Roman" w:hAnsi="Times New Roman" w:cs="Times New Roman"/>
-          <w:sz w:val="26"/>
-          <w:szCs w:val="26"/>
-        </w:rPr>
-        <w:t>Git</w:t>
-      </w:r>
-      <w:proofErr w:type="spellEnd"/>
-      <w:r>
-        <w:rPr>
-          <w:rFonts w:ascii="Times New Roman" w:eastAsia="Times New Roman" w:hAnsi="Times New Roman" w:cs="Times New Roman"/>
-          <w:sz w:val="26"/>
-          <w:szCs w:val="26"/>
-        </w:rPr>
-        <w:t xml:space="preserve"> bash</w:t>
+      <w:r>
+        <w:rPr>
+          <w:rFonts w:ascii="Times New Roman" w:eastAsia="Times New Roman" w:hAnsi="Times New Roman" w:cs="Times New Roman"/>
+          <w:sz w:val="26"/>
+          <w:szCs w:val="26"/>
+        </w:rPr>
+        <w:t>Git Gui/Git bash</w:t>
       </w:r>
     </w:p>
     <w:p>
@@ -6258,7 +4418,6 @@
           <w:szCs w:val="24"/>
         </w:rPr>
       </w:pPr>
-      <w:proofErr w:type="spellStart"/>
       <w:r>
         <w:rPr>
           <w:rFonts w:ascii="Times New Roman" w:eastAsia="Times New Roman" w:hAnsi="Times New Roman" w:cs="Times New Roman"/>
@@ -6267,7 +4426,6 @@
         </w:rPr>
         <w:t>Javascript</w:t>
       </w:r>
-      <w:proofErr w:type="spellEnd"/>
     </w:p>
     <w:p>
       <w:pPr>
@@ -6468,6 +4626,7 @@
           <w:sz w:val="28"/>
           <w:szCs w:val="28"/>
         </w:rPr>
+        <w:lastRenderedPageBreak/>
         <w:t>Team</w:t>
       </w:r>
     </w:p>
@@ -6564,7 +4723,6 @@
           <w:sz w:val="26"/>
           <w:szCs w:val="26"/>
         </w:rPr>
-        <w:lastRenderedPageBreak/>
         <w:t>Diego Segura</w:t>
       </w:r>
       <w:r>
@@ -6804,23 +4962,13 @@
         </w:rPr>
         <w:t xml:space="preserve">      </w:t>
       </w:r>
-      <w:proofErr w:type="spellStart"/>
-      <w:r>
-        <w:rPr>
-          <w:rFonts w:ascii="Times New Roman" w:eastAsia="Times New Roman" w:hAnsi="Times New Roman" w:cs="Times New Roman"/>
-          <w:sz w:val="26"/>
-          <w:szCs w:val="26"/>
-        </w:rPr>
-        <w:t>Github</w:t>
-      </w:r>
-      <w:proofErr w:type="spellEnd"/>
-      <w:r>
-        <w:rPr>
-          <w:rFonts w:ascii="Times New Roman" w:eastAsia="Times New Roman" w:hAnsi="Times New Roman" w:cs="Times New Roman"/>
-          <w:sz w:val="26"/>
-          <w:szCs w:val="26"/>
-        </w:rPr>
-        <w:t xml:space="preserve"> master chosen… On Track</w:t>
+      <w:r>
+        <w:rPr>
+          <w:rFonts w:ascii="Times New Roman" w:eastAsia="Times New Roman" w:hAnsi="Times New Roman" w:cs="Times New Roman"/>
+          <w:sz w:val="26"/>
+          <w:szCs w:val="26"/>
+        </w:rPr>
+        <w:t>Github master chosen… On Track</w:t>
       </w:r>
     </w:p>
     <w:p>
@@ -7234,6 +5382,7 @@
                   <w14:round/>
                 </w14:textOutline>
               </w:rPr>
+              <w:lastRenderedPageBreak/>
               <w:t>3/16/18</w:t>
             </w:r>
           </w:p>
@@ -7446,29 +5595,8 @@
                   <w14:round/>
                 </w14:textOutline>
               </w:rPr>
-              <w:t xml:space="preserve"> made using </w:t>
+              <w:t xml:space="preserve"> made using balsamiq</w:t>
             </w:r>
-            <w:proofErr w:type="spellStart"/>
-            <w:r>
-              <w:rPr>
-                <w:rFonts w:ascii="Times New Roman" w:eastAsia="Times New Roman" w:hAnsi="Times New Roman" w:cs="Times New Roman"/>
-                <w:color w:val="000000" w:themeColor="text1"/>
-                <w:sz w:val="26"/>
-                <w:szCs w:val="26"/>
-                <w14:shadow w14:blurRad="38100" w14:dist="19050" w14:dir="2700000" w14:sx="100000" w14:sy="100000" w14:kx="0" w14:ky="0" w14:algn="tl">
-                  <w14:schemeClr w14:val="dk1">
-                    <w14:alpha w14:val="60000"/>
-                  </w14:schemeClr>
-                </w14:shadow>
-                <w14:textOutline w14:w="0" w14:cap="flat" w14:cmpd="sng" w14:algn="ctr">
-                  <w14:noFill/>
-                  <w14:prstDash w14:val="solid"/>
-                  <w14:round/>
-                </w14:textOutline>
-              </w:rPr>
-              <w:t>balsamiq</w:t>
-            </w:r>
-            <w:proofErr w:type="spellEnd"/>
             <w:r>
               <w:rPr>
                 <w:rFonts w:ascii="Times New Roman" w:eastAsia="Times New Roman" w:hAnsi="Times New Roman" w:cs="Times New Roman"/>
@@ -7860,7 +5988,7 @@
       <w:rPr>
         <w:noProof/>
       </w:rPr>
-      <w:t>8</w:t>
+      <w:t>9</w:t>
     </w:r>
     <w:r>
       <w:fldChar w:fldCharType="end"/>

</xml_diff>

<commit_message>
Added price and location information when adding new item. Resolved password_verify. Added code for user profile to read and print information from database.
</commit_message>
<xml_diff>
--- a/public_html/Documents/Milestone 3 Project Proposal and High-level description.docx
+++ b/public_html/Documents/Milestone 3 Project Proposal and High-level description.docx
@@ -75,8 +75,39 @@
           <w:sz w:val="50"/>
           <w:szCs w:val="50"/>
         </w:rPr>
-        <w:t>Team Name: Grupo Fivo</w:t>
-      </w:r>
+        <w:t xml:space="preserve">Team Name: </w:t>
+      </w:r>
+      <w:proofErr w:type="spellStart"/>
+      <w:r>
+        <w:rPr>
+          <w:rFonts w:ascii="Times New Roman" w:eastAsia="Times New Roman" w:hAnsi="Times New Roman" w:cs="Times New Roman"/>
+          <w:i/>
+          <w:sz w:val="50"/>
+          <w:szCs w:val="50"/>
+        </w:rPr>
+        <w:t>Grupo</w:t>
+      </w:r>
+      <w:proofErr w:type="spellEnd"/>
+      <w:r>
+        <w:rPr>
+          <w:rFonts w:ascii="Times New Roman" w:eastAsia="Times New Roman" w:hAnsi="Times New Roman" w:cs="Times New Roman"/>
+          <w:i/>
+          <w:sz w:val="50"/>
+          <w:szCs w:val="50"/>
+        </w:rPr>
+        <w:t xml:space="preserve"> </w:t>
+      </w:r>
+      <w:proofErr w:type="spellStart"/>
+      <w:r>
+        <w:rPr>
+          <w:rFonts w:ascii="Times New Roman" w:eastAsia="Times New Roman" w:hAnsi="Times New Roman" w:cs="Times New Roman"/>
+          <w:i/>
+          <w:sz w:val="50"/>
+          <w:szCs w:val="50"/>
+        </w:rPr>
+        <w:t>Fivo</w:t>
+      </w:r>
+      <w:proofErr w:type="spellEnd"/>
     </w:p>
     <w:p>
       <w:pPr>
@@ -471,7 +502,25 @@
           <w:sz w:val="24"/>
           <w:szCs w:val="24"/>
         </w:rPr>
-        <w:t>Perry’s Parts Pavillion Access Center will allow students to access lab equipment and electronic parts with an account created using their Z-number. There will be a database which contains a list of electronic parts available to students in the lab. The admin (Perry) and staff have control over this database. We will also provide a way for students to upload files for laser cutting and 3d printing jobs. This product would be suitable for electronics labs in other academic institutions.</w:t>
+        <w:t xml:space="preserve">Perry’s Parts </w:t>
+      </w:r>
+      <w:proofErr w:type="spellStart"/>
+      <w:r>
+        <w:rPr>
+          <w:rFonts w:ascii="Times New Roman" w:eastAsia="Times New Roman" w:hAnsi="Times New Roman" w:cs="Times New Roman"/>
+          <w:sz w:val="24"/>
+          <w:szCs w:val="24"/>
+        </w:rPr>
+        <w:t>Pavillion</w:t>
+      </w:r>
+      <w:proofErr w:type="spellEnd"/>
+      <w:r>
+        <w:rPr>
+          <w:rFonts w:ascii="Times New Roman" w:eastAsia="Times New Roman" w:hAnsi="Times New Roman" w:cs="Times New Roman"/>
+          <w:sz w:val="24"/>
+          <w:szCs w:val="24"/>
+        </w:rPr>
+        <w:t xml:space="preserve"> Access Center will allow students to access lab equipment and electronic parts with an account created using their Z-number. There will be a database which contains a list of electronic parts available to students in the lab. The admin (Perry) and staff have control over this database. We will also provide a way for students to upload files for laser cutting and 3d printing jobs. This product would be suitable for electronics labs in other academic institutions.</w:t>
       </w:r>
     </w:p>
     <w:p>
@@ -1635,7 +1684,25 @@
           <w:sz w:val="24"/>
           <w:szCs w:val="24"/>
         </w:rPr>
-        <w:t>Perry’s Parts Pavillion Access Center – The name of our product.</w:t>
+        <w:t xml:space="preserve">Perry’s Parts </w:t>
+      </w:r>
+      <w:proofErr w:type="spellStart"/>
+      <w:r>
+        <w:rPr>
+          <w:rFonts w:ascii="Times New Roman" w:eastAsia="Times New Roman" w:hAnsi="Times New Roman" w:cs="Times New Roman"/>
+          <w:sz w:val="24"/>
+          <w:szCs w:val="24"/>
+        </w:rPr>
+        <w:t>Pavillion</w:t>
+      </w:r>
+      <w:proofErr w:type="spellEnd"/>
+      <w:r>
+        <w:rPr>
+          <w:rFonts w:ascii="Times New Roman" w:eastAsia="Times New Roman" w:hAnsi="Times New Roman" w:cs="Times New Roman"/>
+          <w:sz w:val="24"/>
+          <w:szCs w:val="24"/>
+        </w:rPr>
+        <w:t xml:space="preserve"> Access Center – The name of our product.</w:t>
       </w:r>
     </w:p>
     <w:p>
@@ -1679,7 +1746,25 @@
           <w:sz w:val="24"/>
           <w:szCs w:val="24"/>
         </w:rPr>
-        <w:t xml:space="preserve"> Includes 3d printing , laser cutting, and printed circuit board requests.</w:t>
+        <w:t xml:space="preserve"> Includes 3d </w:t>
+      </w:r>
+      <w:proofErr w:type="gramStart"/>
+      <w:r>
+        <w:rPr>
+          <w:rFonts w:ascii="Times New Roman" w:eastAsia="Times New Roman" w:hAnsi="Times New Roman" w:cs="Times New Roman"/>
+          <w:sz w:val="24"/>
+          <w:szCs w:val="24"/>
+        </w:rPr>
+        <w:t>printing ,</w:t>
+      </w:r>
+      <w:proofErr w:type="gramEnd"/>
+      <w:r>
+        <w:rPr>
+          <w:rFonts w:ascii="Times New Roman" w:eastAsia="Times New Roman" w:hAnsi="Times New Roman" w:cs="Times New Roman"/>
+          <w:sz w:val="24"/>
+          <w:szCs w:val="24"/>
+        </w:rPr>
+        <w:t xml:space="preserve"> laser cutting, and printed circuit board requests.</w:t>
       </w:r>
     </w:p>
     <w:p>
@@ -2194,7 +2279,25 @@
           <w:sz w:val="24"/>
           <w:szCs w:val="24"/>
         </w:rPr>
-        <w:t>1.      visit the website</w:t>
+        <w:t xml:space="preserve">1.      </w:t>
+      </w:r>
+      <w:proofErr w:type="gramStart"/>
+      <w:r>
+        <w:rPr>
+          <w:rFonts w:ascii="Times New Roman" w:eastAsia="Times New Roman" w:hAnsi="Times New Roman" w:cs="Times New Roman"/>
+          <w:sz w:val="24"/>
+          <w:szCs w:val="24"/>
+        </w:rPr>
+        <w:t>visit</w:t>
+      </w:r>
+      <w:proofErr w:type="gramEnd"/>
+      <w:r>
+        <w:rPr>
+          <w:rFonts w:ascii="Times New Roman" w:eastAsia="Times New Roman" w:hAnsi="Times New Roman" w:cs="Times New Roman"/>
+          <w:sz w:val="24"/>
+          <w:szCs w:val="24"/>
+        </w:rPr>
+        <w:t xml:space="preserve"> the website</w:t>
       </w:r>
     </w:p>
     <w:p>
@@ -2212,7 +2315,25 @@
           <w:sz w:val="24"/>
           <w:szCs w:val="24"/>
         </w:rPr>
-        <w:t>2.      search for an item by browsing through categories</w:t>
+        <w:t xml:space="preserve">2.      </w:t>
+      </w:r>
+      <w:proofErr w:type="gramStart"/>
+      <w:r>
+        <w:rPr>
+          <w:rFonts w:ascii="Times New Roman" w:eastAsia="Times New Roman" w:hAnsi="Times New Roman" w:cs="Times New Roman"/>
+          <w:sz w:val="24"/>
+          <w:szCs w:val="24"/>
+        </w:rPr>
+        <w:t>search</w:t>
+      </w:r>
+      <w:proofErr w:type="gramEnd"/>
+      <w:r>
+        <w:rPr>
+          <w:rFonts w:ascii="Times New Roman" w:eastAsia="Times New Roman" w:hAnsi="Times New Roman" w:cs="Times New Roman"/>
+          <w:sz w:val="24"/>
+          <w:szCs w:val="24"/>
+        </w:rPr>
+        <w:t xml:space="preserve"> for an item by browsing through categories</w:t>
       </w:r>
     </w:p>
     <w:p>
@@ -2230,7 +2351,25 @@
           <w:sz w:val="24"/>
           <w:szCs w:val="24"/>
         </w:rPr>
-        <w:t>3.      read product information</w:t>
+        <w:t xml:space="preserve">3.      </w:t>
+      </w:r>
+      <w:proofErr w:type="gramStart"/>
+      <w:r>
+        <w:rPr>
+          <w:rFonts w:ascii="Times New Roman" w:eastAsia="Times New Roman" w:hAnsi="Times New Roman" w:cs="Times New Roman"/>
+          <w:sz w:val="24"/>
+          <w:szCs w:val="24"/>
+        </w:rPr>
+        <w:t>read</w:t>
+      </w:r>
+      <w:proofErr w:type="gramEnd"/>
+      <w:r>
+        <w:rPr>
+          <w:rFonts w:ascii="Times New Roman" w:eastAsia="Times New Roman" w:hAnsi="Times New Roman" w:cs="Times New Roman"/>
+          <w:sz w:val="24"/>
+          <w:szCs w:val="24"/>
+        </w:rPr>
+        <w:t xml:space="preserve"> product information</w:t>
       </w:r>
     </w:p>
     <w:p>
@@ -2248,7 +2387,25 @@
           <w:sz w:val="24"/>
           <w:szCs w:val="24"/>
         </w:rPr>
-        <w:t>4.      add items to the shopping list</w:t>
+        <w:t xml:space="preserve">4.      </w:t>
+      </w:r>
+      <w:proofErr w:type="gramStart"/>
+      <w:r>
+        <w:rPr>
+          <w:rFonts w:ascii="Times New Roman" w:eastAsia="Times New Roman" w:hAnsi="Times New Roman" w:cs="Times New Roman"/>
+          <w:sz w:val="24"/>
+          <w:szCs w:val="24"/>
+        </w:rPr>
+        <w:t>add</w:t>
+      </w:r>
+      <w:proofErr w:type="gramEnd"/>
+      <w:r>
+        <w:rPr>
+          <w:rFonts w:ascii="Times New Roman" w:eastAsia="Times New Roman" w:hAnsi="Times New Roman" w:cs="Times New Roman"/>
+          <w:sz w:val="24"/>
+          <w:szCs w:val="24"/>
+        </w:rPr>
+        <w:t xml:space="preserve"> items to the shopping list</w:t>
       </w:r>
     </w:p>
     <w:p>
@@ -2266,7 +2423,25 @@
           <w:sz w:val="24"/>
           <w:szCs w:val="24"/>
         </w:rPr>
-        <w:t>5.      select quantity of the items to be ordered</w:t>
+        <w:t xml:space="preserve">5.      </w:t>
+      </w:r>
+      <w:proofErr w:type="gramStart"/>
+      <w:r>
+        <w:rPr>
+          <w:rFonts w:ascii="Times New Roman" w:eastAsia="Times New Roman" w:hAnsi="Times New Roman" w:cs="Times New Roman"/>
+          <w:sz w:val="24"/>
+          <w:szCs w:val="24"/>
+        </w:rPr>
+        <w:t>select</w:t>
+      </w:r>
+      <w:proofErr w:type="gramEnd"/>
+      <w:r>
+        <w:rPr>
+          <w:rFonts w:ascii="Times New Roman" w:eastAsia="Times New Roman" w:hAnsi="Times New Roman" w:cs="Times New Roman"/>
+          <w:sz w:val="24"/>
+          <w:szCs w:val="24"/>
+        </w:rPr>
+        <w:t xml:space="preserve"> quantity of the items to be ordered</w:t>
       </w:r>
     </w:p>
     <w:p>
@@ -2284,7 +2459,25 @@
           <w:sz w:val="24"/>
           <w:szCs w:val="24"/>
         </w:rPr>
-        <w:t>6.      check out</w:t>
+        <w:t xml:space="preserve">6.      </w:t>
+      </w:r>
+      <w:proofErr w:type="gramStart"/>
+      <w:r>
+        <w:rPr>
+          <w:rFonts w:ascii="Times New Roman" w:eastAsia="Times New Roman" w:hAnsi="Times New Roman" w:cs="Times New Roman"/>
+          <w:sz w:val="24"/>
+          <w:szCs w:val="24"/>
+        </w:rPr>
+        <w:t>check</w:t>
+      </w:r>
+      <w:proofErr w:type="gramEnd"/>
+      <w:r>
+        <w:rPr>
+          <w:rFonts w:ascii="Times New Roman" w:eastAsia="Times New Roman" w:hAnsi="Times New Roman" w:cs="Times New Roman"/>
+          <w:sz w:val="24"/>
+          <w:szCs w:val="24"/>
+        </w:rPr>
+        <w:t xml:space="preserve"> out</w:t>
       </w:r>
     </w:p>
     <w:p>
@@ -2302,7 +2495,25 @@
           <w:sz w:val="24"/>
           <w:szCs w:val="24"/>
         </w:rPr>
-        <w:t>7.      create an account or log in</w:t>
+        <w:t xml:space="preserve">7.      </w:t>
+      </w:r>
+      <w:proofErr w:type="gramStart"/>
+      <w:r>
+        <w:rPr>
+          <w:rFonts w:ascii="Times New Roman" w:eastAsia="Times New Roman" w:hAnsi="Times New Roman" w:cs="Times New Roman"/>
+          <w:sz w:val="24"/>
+          <w:szCs w:val="24"/>
+        </w:rPr>
+        <w:t>create</w:t>
+      </w:r>
+      <w:proofErr w:type="gramEnd"/>
+      <w:r>
+        <w:rPr>
+          <w:rFonts w:ascii="Times New Roman" w:eastAsia="Times New Roman" w:hAnsi="Times New Roman" w:cs="Times New Roman"/>
+          <w:sz w:val="24"/>
+          <w:szCs w:val="24"/>
+        </w:rPr>
+        <w:t xml:space="preserve"> an account or log in</w:t>
       </w:r>
     </w:p>
     <w:p>
@@ -2320,7 +2531,25 @@
           <w:sz w:val="24"/>
           <w:szCs w:val="24"/>
         </w:rPr>
-        <w:t>8.      receive a confirmation of the order</w:t>
+        <w:t xml:space="preserve">8.      </w:t>
+      </w:r>
+      <w:proofErr w:type="gramStart"/>
+      <w:r>
+        <w:rPr>
+          <w:rFonts w:ascii="Times New Roman" w:eastAsia="Times New Roman" w:hAnsi="Times New Roman" w:cs="Times New Roman"/>
+          <w:sz w:val="24"/>
+          <w:szCs w:val="24"/>
+        </w:rPr>
+        <w:t>receive</w:t>
+      </w:r>
+      <w:proofErr w:type="gramEnd"/>
+      <w:r>
+        <w:rPr>
+          <w:rFonts w:ascii="Times New Roman" w:eastAsia="Times New Roman" w:hAnsi="Times New Roman" w:cs="Times New Roman"/>
+          <w:sz w:val="24"/>
+          <w:szCs w:val="24"/>
+        </w:rPr>
+        <w:t xml:space="preserve"> a confirmation of the order</w:t>
       </w:r>
     </w:p>
     <w:p>
@@ -2338,7 +2567,25 @@
           <w:sz w:val="24"/>
           <w:szCs w:val="24"/>
         </w:rPr>
-        <w:t>9.      request for new items</w:t>
+        <w:t xml:space="preserve">9.      </w:t>
+      </w:r>
+      <w:proofErr w:type="gramStart"/>
+      <w:r>
+        <w:rPr>
+          <w:rFonts w:ascii="Times New Roman" w:eastAsia="Times New Roman" w:hAnsi="Times New Roman" w:cs="Times New Roman"/>
+          <w:sz w:val="24"/>
+          <w:szCs w:val="24"/>
+        </w:rPr>
+        <w:t>request</w:t>
+      </w:r>
+      <w:proofErr w:type="gramEnd"/>
+      <w:r>
+        <w:rPr>
+          <w:rFonts w:ascii="Times New Roman" w:eastAsia="Times New Roman" w:hAnsi="Times New Roman" w:cs="Times New Roman"/>
+          <w:sz w:val="24"/>
+          <w:szCs w:val="24"/>
+        </w:rPr>
+        <w:t xml:space="preserve"> for new items</w:t>
       </w:r>
     </w:p>
     <w:p>
@@ -2356,7 +2603,25 @@
           <w:sz w:val="24"/>
           <w:szCs w:val="24"/>
         </w:rPr>
-        <w:t>10.    request job items</w:t>
+        <w:t xml:space="preserve">10.    </w:t>
+      </w:r>
+      <w:proofErr w:type="gramStart"/>
+      <w:r>
+        <w:rPr>
+          <w:rFonts w:ascii="Times New Roman" w:eastAsia="Times New Roman" w:hAnsi="Times New Roman" w:cs="Times New Roman"/>
+          <w:sz w:val="24"/>
+          <w:szCs w:val="24"/>
+        </w:rPr>
+        <w:t>request</w:t>
+      </w:r>
+      <w:proofErr w:type="gramEnd"/>
+      <w:r>
+        <w:rPr>
+          <w:rFonts w:ascii="Times New Roman" w:eastAsia="Times New Roman" w:hAnsi="Times New Roman" w:cs="Times New Roman"/>
+          <w:sz w:val="24"/>
+          <w:szCs w:val="24"/>
+        </w:rPr>
+        <w:t xml:space="preserve"> job items</w:t>
       </w:r>
     </w:p>
     <w:p>
@@ -2374,7 +2639,25 @@
           <w:sz w:val="24"/>
           <w:szCs w:val="24"/>
         </w:rPr>
-        <w:t>11.    request rentals</w:t>
+        <w:t xml:space="preserve">11.    </w:t>
+      </w:r>
+      <w:proofErr w:type="gramStart"/>
+      <w:r>
+        <w:rPr>
+          <w:rFonts w:ascii="Times New Roman" w:eastAsia="Times New Roman" w:hAnsi="Times New Roman" w:cs="Times New Roman"/>
+          <w:sz w:val="24"/>
+          <w:szCs w:val="24"/>
+        </w:rPr>
+        <w:t>request</w:t>
+      </w:r>
+      <w:proofErr w:type="gramEnd"/>
+      <w:r>
+        <w:rPr>
+          <w:rFonts w:ascii="Times New Roman" w:eastAsia="Times New Roman" w:hAnsi="Times New Roman" w:cs="Times New Roman"/>
+          <w:sz w:val="24"/>
+          <w:szCs w:val="24"/>
+        </w:rPr>
+        <w:t xml:space="preserve"> rentals</w:t>
       </w:r>
     </w:p>
     <w:p>
@@ -2420,7 +2703,25 @@
           <w:sz w:val="24"/>
           <w:szCs w:val="24"/>
         </w:rPr>
-        <w:t>1.      locate inventory in store,</w:t>
+        <w:t xml:space="preserve">1.      </w:t>
+      </w:r>
+      <w:proofErr w:type="gramStart"/>
+      <w:r>
+        <w:rPr>
+          <w:rFonts w:ascii="Times New Roman" w:eastAsia="Times New Roman" w:hAnsi="Times New Roman" w:cs="Times New Roman"/>
+          <w:sz w:val="24"/>
+          <w:szCs w:val="24"/>
+        </w:rPr>
+        <w:t>locate</w:t>
+      </w:r>
+      <w:proofErr w:type="gramEnd"/>
+      <w:r>
+        <w:rPr>
+          <w:rFonts w:ascii="Times New Roman" w:eastAsia="Times New Roman" w:hAnsi="Times New Roman" w:cs="Times New Roman"/>
+          <w:sz w:val="24"/>
+          <w:szCs w:val="24"/>
+        </w:rPr>
+        <w:t xml:space="preserve"> inventory in store,</w:t>
       </w:r>
     </w:p>
     <w:p>
@@ -2438,7 +2739,25 @@
           <w:sz w:val="24"/>
           <w:szCs w:val="24"/>
         </w:rPr>
-        <w:t>2.      add vendor information,</w:t>
+        <w:t xml:space="preserve">2.      </w:t>
+      </w:r>
+      <w:proofErr w:type="gramStart"/>
+      <w:r>
+        <w:rPr>
+          <w:rFonts w:ascii="Times New Roman" w:eastAsia="Times New Roman" w:hAnsi="Times New Roman" w:cs="Times New Roman"/>
+          <w:sz w:val="24"/>
+          <w:szCs w:val="24"/>
+        </w:rPr>
+        <w:t>add</w:t>
+      </w:r>
+      <w:proofErr w:type="gramEnd"/>
+      <w:r>
+        <w:rPr>
+          <w:rFonts w:ascii="Times New Roman" w:eastAsia="Times New Roman" w:hAnsi="Times New Roman" w:cs="Times New Roman"/>
+          <w:sz w:val="24"/>
+          <w:szCs w:val="24"/>
+        </w:rPr>
+        <w:t xml:space="preserve"> vendor information,</w:t>
       </w:r>
     </w:p>
     <w:p>
@@ -2456,7 +2775,25 @@
           <w:sz w:val="24"/>
           <w:szCs w:val="24"/>
         </w:rPr>
-        <w:t>3.      add item information,</w:t>
+        <w:t xml:space="preserve">3.      </w:t>
+      </w:r>
+      <w:proofErr w:type="gramStart"/>
+      <w:r>
+        <w:rPr>
+          <w:rFonts w:ascii="Times New Roman" w:eastAsia="Times New Roman" w:hAnsi="Times New Roman" w:cs="Times New Roman"/>
+          <w:sz w:val="24"/>
+          <w:szCs w:val="24"/>
+        </w:rPr>
+        <w:t>add</w:t>
+      </w:r>
+      <w:proofErr w:type="gramEnd"/>
+      <w:r>
+        <w:rPr>
+          <w:rFonts w:ascii="Times New Roman" w:eastAsia="Times New Roman" w:hAnsi="Times New Roman" w:cs="Times New Roman"/>
+          <w:sz w:val="24"/>
+          <w:szCs w:val="24"/>
+        </w:rPr>
+        <w:t xml:space="preserve"> item information,</w:t>
       </w:r>
     </w:p>
     <w:p>
@@ -2474,7 +2811,25 @@
           <w:sz w:val="24"/>
           <w:szCs w:val="24"/>
         </w:rPr>
-        <w:t>4.      create kits,</w:t>
+        <w:t xml:space="preserve">4.      </w:t>
+      </w:r>
+      <w:proofErr w:type="gramStart"/>
+      <w:r>
+        <w:rPr>
+          <w:rFonts w:ascii="Times New Roman" w:eastAsia="Times New Roman" w:hAnsi="Times New Roman" w:cs="Times New Roman"/>
+          <w:sz w:val="24"/>
+          <w:szCs w:val="24"/>
+        </w:rPr>
+        <w:t>create</w:t>
+      </w:r>
+      <w:proofErr w:type="gramEnd"/>
+      <w:r>
+        <w:rPr>
+          <w:rFonts w:ascii="Times New Roman" w:eastAsia="Times New Roman" w:hAnsi="Times New Roman" w:cs="Times New Roman"/>
+          <w:sz w:val="24"/>
+          <w:szCs w:val="24"/>
+        </w:rPr>
+        <w:t xml:space="preserve"> kits,</w:t>
       </w:r>
     </w:p>
     <w:p>
@@ -2492,7 +2847,25 @@
           <w:sz w:val="24"/>
           <w:szCs w:val="24"/>
         </w:rPr>
-        <w:t>5.      update inventory,</w:t>
+        <w:t xml:space="preserve">5.      </w:t>
+      </w:r>
+      <w:proofErr w:type="gramStart"/>
+      <w:r>
+        <w:rPr>
+          <w:rFonts w:ascii="Times New Roman" w:eastAsia="Times New Roman" w:hAnsi="Times New Roman" w:cs="Times New Roman"/>
+          <w:sz w:val="24"/>
+          <w:szCs w:val="24"/>
+        </w:rPr>
+        <w:t>update</w:t>
+      </w:r>
+      <w:proofErr w:type="gramEnd"/>
+      <w:r>
+        <w:rPr>
+          <w:rFonts w:ascii="Times New Roman" w:eastAsia="Times New Roman" w:hAnsi="Times New Roman" w:cs="Times New Roman"/>
+          <w:sz w:val="24"/>
+          <w:szCs w:val="24"/>
+        </w:rPr>
+        <w:t xml:space="preserve"> inventory,</w:t>
       </w:r>
     </w:p>
     <w:p>
@@ -2510,7 +2883,25 @@
           <w:sz w:val="24"/>
           <w:szCs w:val="24"/>
         </w:rPr>
-        <w:t>6.      complete orders,</w:t>
+        <w:t xml:space="preserve">6.      </w:t>
+      </w:r>
+      <w:proofErr w:type="gramStart"/>
+      <w:r>
+        <w:rPr>
+          <w:rFonts w:ascii="Times New Roman" w:eastAsia="Times New Roman" w:hAnsi="Times New Roman" w:cs="Times New Roman"/>
+          <w:sz w:val="24"/>
+          <w:szCs w:val="24"/>
+        </w:rPr>
+        <w:t>complete</w:t>
+      </w:r>
+      <w:proofErr w:type="gramEnd"/>
+      <w:r>
+        <w:rPr>
+          <w:rFonts w:ascii="Times New Roman" w:eastAsia="Times New Roman" w:hAnsi="Times New Roman" w:cs="Times New Roman"/>
+          <w:sz w:val="24"/>
+          <w:szCs w:val="24"/>
+        </w:rPr>
+        <w:t xml:space="preserve"> orders,</w:t>
       </w:r>
     </w:p>
     <w:p>
@@ -2528,7 +2919,25 @@
           <w:sz w:val="24"/>
           <w:szCs w:val="24"/>
         </w:rPr>
-        <w:t>7.      track rentals,</w:t>
+        <w:t xml:space="preserve">7.      </w:t>
+      </w:r>
+      <w:proofErr w:type="gramStart"/>
+      <w:r>
+        <w:rPr>
+          <w:rFonts w:ascii="Times New Roman" w:eastAsia="Times New Roman" w:hAnsi="Times New Roman" w:cs="Times New Roman"/>
+          <w:sz w:val="24"/>
+          <w:szCs w:val="24"/>
+        </w:rPr>
+        <w:t>track</w:t>
+      </w:r>
+      <w:proofErr w:type="gramEnd"/>
+      <w:r>
+        <w:rPr>
+          <w:rFonts w:ascii="Times New Roman" w:eastAsia="Times New Roman" w:hAnsi="Times New Roman" w:cs="Times New Roman"/>
+          <w:sz w:val="24"/>
+          <w:szCs w:val="24"/>
+        </w:rPr>
+        <w:t xml:space="preserve"> rentals,</w:t>
       </w:r>
     </w:p>
     <w:p>
@@ -2546,7 +2955,25 @@
           <w:sz w:val="24"/>
           <w:szCs w:val="24"/>
         </w:rPr>
-        <w:t>8.      view customer accounts and transactions</w:t>
+        <w:t xml:space="preserve">8.      </w:t>
+      </w:r>
+      <w:proofErr w:type="gramStart"/>
+      <w:r>
+        <w:rPr>
+          <w:rFonts w:ascii="Times New Roman" w:eastAsia="Times New Roman" w:hAnsi="Times New Roman" w:cs="Times New Roman"/>
+          <w:sz w:val="24"/>
+          <w:szCs w:val="24"/>
+        </w:rPr>
+        <w:t>view</w:t>
+      </w:r>
+      <w:proofErr w:type="gramEnd"/>
+      <w:r>
+        <w:rPr>
+          <w:rFonts w:ascii="Times New Roman" w:eastAsia="Times New Roman" w:hAnsi="Times New Roman" w:cs="Times New Roman"/>
+          <w:sz w:val="24"/>
+          <w:szCs w:val="24"/>
+        </w:rPr>
+        <w:t xml:space="preserve"> customer accounts and transactions</w:t>
       </w:r>
     </w:p>
     <w:p>
@@ -2582,7 +3009,25 @@
           <w:sz w:val="24"/>
           <w:szCs w:val="24"/>
         </w:rPr>
-        <w:t>1.      approve items</w:t>
+        <w:t xml:space="preserve">1.      </w:t>
+      </w:r>
+      <w:proofErr w:type="gramStart"/>
+      <w:r>
+        <w:rPr>
+          <w:rFonts w:ascii="Times New Roman" w:eastAsia="Times New Roman" w:hAnsi="Times New Roman" w:cs="Times New Roman"/>
+          <w:sz w:val="24"/>
+          <w:szCs w:val="24"/>
+        </w:rPr>
+        <w:t>approve</w:t>
+      </w:r>
+      <w:proofErr w:type="gramEnd"/>
+      <w:r>
+        <w:rPr>
+          <w:rFonts w:ascii="Times New Roman" w:eastAsia="Times New Roman" w:hAnsi="Times New Roman" w:cs="Times New Roman"/>
+          <w:sz w:val="24"/>
+          <w:szCs w:val="24"/>
+        </w:rPr>
+        <w:t xml:space="preserve"> items</w:t>
       </w:r>
     </w:p>
     <w:p>
@@ -2600,7 +3045,25 @@
           <w:sz w:val="24"/>
           <w:szCs w:val="24"/>
         </w:rPr>
-        <w:t>2.      edit customer accounts</w:t>
+        <w:t xml:space="preserve">2.      </w:t>
+      </w:r>
+      <w:proofErr w:type="gramStart"/>
+      <w:r>
+        <w:rPr>
+          <w:rFonts w:ascii="Times New Roman" w:eastAsia="Times New Roman" w:hAnsi="Times New Roman" w:cs="Times New Roman"/>
+          <w:sz w:val="24"/>
+          <w:szCs w:val="24"/>
+        </w:rPr>
+        <w:t>edit</w:t>
+      </w:r>
+      <w:proofErr w:type="gramEnd"/>
+      <w:r>
+        <w:rPr>
+          <w:rFonts w:ascii="Times New Roman" w:eastAsia="Times New Roman" w:hAnsi="Times New Roman" w:cs="Times New Roman"/>
+          <w:sz w:val="24"/>
+          <w:szCs w:val="24"/>
+        </w:rPr>
+        <w:t xml:space="preserve"> customer accounts</w:t>
       </w:r>
     </w:p>
     <w:p>
@@ -2619,7 +3082,25 @@
           <w:szCs w:val="24"/>
         </w:rPr>
         <w:lastRenderedPageBreak/>
-        <w:t>3.      add and edit staff accounts</w:t>
+        <w:t xml:space="preserve">3.      </w:t>
+      </w:r>
+      <w:proofErr w:type="gramStart"/>
+      <w:r>
+        <w:rPr>
+          <w:rFonts w:ascii="Times New Roman" w:eastAsia="Times New Roman" w:hAnsi="Times New Roman" w:cs="Times New Roman"/>
+          <w:sz w:val="24"/>
+          <w:szCs w:val="24"/>
+        </w:rPr>
+        <w:t>add</w:t>
+      </w:r>
+      <w:proofErr w:type="gramEnd"/>
+      <w:r>
+        <w:rPr>
+          <w:rFonts w:ascii="Times New Roman" w:eastAsia="Times New Roman" w:hAnsi="Times New Roman" w:cs="Times New Roman"/>
+          <w:sz w:val="24"/>
+          <w:szCs w:val="24"/>
+        </w:rPr>
+        <w:t xml:space="preserve"> and edit staff accounts</w:t>
       </w:r>
     </w:p>
     <w:p>
@@ -2672,7 +3153,25 @@
           <w:sz w:val="24"/>
           <w:szCs w:val="24"/>
         </w:rPr>
-        <w:t>1.      A GUI for the user to use Perry’s Parts Pavillion Access Center.</w:t>
+        <w:t xml:space="preserve">1.      A GUI for the user to use Perry’s Parts </w:t>
+      </w:r>
+      <w:proofErr w:type="spellStart"/>
+      <w:r>
+        <w:rPr>
+          <w:rFonts w:ascii="Times New Roman" w:eastAsia="Times New Roman" w:hAnsi="Times New Roman" w:cs="Times New Roman"/>
+          <w:sz w:val="24"/>
+          <w:szCs w:val="24"/>
+        </w:rPr>
+        <w:t>Pavillion</w:t>
+      </w:r>
+      <w:proofErr w:type="spellEnd"/>
+      <w:r>
+        <w:rPr>
+          <w:rFonts w:ascii="Times New Roman" w:eastAsia="Times New Roman" w:hAnsi="Times New Roman" w:cs="Times New Roman"/>
+          <w:sz w:val="24"/>
+          <w:szCs w:val="24"/>
+        </w:rPr>
+        <w:t xml:space="preserve"> Access Center.</w:t>
       </w:r>
     </w:p>
     <w:p>
@@ -3128,24 +3627,72 @@
           <w:sz w:val="26"/>
           <w:szCs w:val="26"/>
         </w:rPr>
-        <w:t>(Name varchar(20), First varchar(25), Last varchar(25), Znumber int(8),</w:t>
-      </w:r>
-      <w:r>
-        <w:rPr>
-          <w:rFonts w:ascii="Times New Roman" w:eastAsia="Times New Roman" w:hAnsi="Times New Roman" w:cs="Times New Roman"/>
-          <w:sz w:val="26"/>
-          <w:szCs w:val="26"/>
-        </w:rPr>
-        <w:t xml:space="preserve"> Email varchar(50), Password varchar(275), Phone varchar(20), </w:t>
-      </w:r>
-      <w:r>
-        <w:rPr>
-          <w:rFonts w:ascii="Times New Roman" w:eastAsia="Times New Roman" w:hAnsi="Times New Roman" w:cs="Times New Roman"/>
-          <w:sz w:val="26"/>
-          <w:szCs w:val="26"/>
-        </w:rPr>
-        <w:t>Gradyear int(4),</w:t>
-      </w:r>
+        <w:t xml:space="preserve">(Name </w:t>
+      </w:r>
+      <w:proofErr w:type="spellStart"/>
+      <w:r>
+        <w:rPr>
+          <w:rFonts w:ascii="Times New Roman" w:eastAsia="Times New Roman" w:hAnsi="Times New Roman" w:cs="Times New Roman"/>
+          <w:sz w:val="26"/>
+          <w:szCs w:val="26"/>
+        </w:rPr>
+        <w:t>varchar</w:t>
+      </w:r>
+      <w:proofErr w:type="spellEnd"/>
+      <w:r>
+        <w:rPr>
+          <w:rFonts w:ascii="Times New Roman" w:eastAsia="Times New Roman" w:hAnsi="Times New Roman" w:cs="Times New Roman"/>
+          <w:sz w:val="26"/>
+          <w:szCs w:val="26"/>
+        </w:rPr>
+        <w:t xml:space="preserve">(20), First </w:t>
+      </w:r>
+      <w:proofErr w:type="spellStart"/>
+      <w:r>
+        <w:rPr>
+          <w:rFonts w:ascii="Times New Roman" w:eastAsia="Times New Roman" w:hAnsi="Times New Roman" w:cs="Times New Roman"/>
+          <w:sz w:val="26"/>
+          <w:szCs w:val="26"/>
+        </w:rPr>
+        <w:t>varchar</w:t>
+      </w:r>
+      <w:proofErr w:type="spellEnd"/>
+      <w:r>
+        <w:rPr>
+          <w:rFonts w:ascii="Times New Roman" w:eastAsia="Times New Roman" w:hAnsi="Times New Roman" w:cs="Times New Roman"/>
+          <w:sz w:val="26"/>
+          <w:szCs w:val="26"/>
+        </w:rPr>
+        <w:t xml:space="preserve">(25), Last </w:t>
+      </w:r>
+      <w:proofErr w:type="spellStart"/>
+      <w:r>
+        <w:rPr>
+          <w:rFonts w:ascii="Times New Roman" w:eastAsia="Times New Roman" w:hAnsi="Times New Roman" w:cs="Times New Roman"/>
+          <w:sz w:val="26"/>
+          <w:szCs w:val="26"/>
+        </w:rPr>
+        <w:t>varchar</w:t>
+      </w:r>
+      <w:proofErr w:type="spellEnd"/>
+      <w:r>
+        <w:rPr>
+          <w:rFonts w:ascii="Times New Roman" w:eastAsia="Times New Roman" w:hAnsi="Times New Roman" w:cs="Times New Roman"/>
+          <w:sz w:val="26"/>
+          <w:szCs w:val="26"/>
+        </w:rPr>
+        <w:t xml:space="preserve">(25), </w:t>
+      </w:r>
+      <w:proofErr w:type="spellStart"/>
+      <w:r>
+        <w:rPr>
+          <w:rFonts w:ascii="Times New Roman" w:eastAsia="Times New Roman" w:hAnsi="Times New Roman" w:cs="Times New Roman"/>
+          <w:sz w:val="26"/>
+          <w:szCs w:val="26"/>
+        </w:rPr>
+        <w:t>Znumber</w:t>
+      </w:r>
+      <w:proofErr w:type="spellEnd"/>
       <w:r>
         <w:rPr>
           <w:rFonts w:ascii="Times New Roman" w:eastAsia="Times New Roman" w:hAnsi="Times New Roman" w:cs="Times New Roman"/>
@@ -3154,6 +3701,130 @@
         </w:rPr>
         <w:t xml:space="preserve"> </w:t>
       </w:r>
+      <w:proofErr w:type="spellStart"/>
+      <w:r>
+        <w:rPr>
+          <w:rFonts w:ascii="Times New Roman" w:eastAsia="Times New Roman" w:hAnsi="Times New Roman" w:cs="Times New Roman"/>
+          <w:sz w:val="26"/>
+          <w:szCs w:val="26"/>
+        </w:rPr>
+        <w:t>int</w:t>
+      </w:r>
+      <w:proofErr w:type="spellEnd"/>
+      <w:r>
+        <w:rPr>
+          <w:rFonts w:ascii="Times New Roman" w:eastAsia="Times New Roman" w:hAnsi="Times New Roman" w:cs="Times New Roman"/>
+          <w:sz w:val="26"/>
+          <w:szCs w:val="26"/>
+        </w:rPr>
+        <w:t>(8),</w:t>
+      </w:r>
+      <w:r>
+        <w:rPr>
+          <w:rFonts w:ascii="Times New Roman" w:eastAsia="Times New Roman" w:hAnsi="Times New Roman" w:cs="Times New Roman"/>
+          <w:sz w:val="26"/>
+          <w:szCs w:val="26"/>
+        </w:rPr>
+        <w:t xml:space="preserve"> Email </w:t>
+      </w:r>
+      <w:proofErr w:type="spellStart"/>
+      <w:r>
+        <w:rPr>
+          <w:rFonts w:ascii="Times New Roman" w:eastAsia="Times New Roman" w:hAnsi="Times New Roman" w:cs="Times New Roman"/>
+          <w:sz w:val="26"/>
+          <w:szCs w:val="26"/>
+        </w:rPr>
+        <w:t>varchar</w:t>
+      </w:r>
+      <w:proofErr w:type="spellEnd"/>
+      <w:r>
+        <w:rPr>
+          <w:rFonts w:ascii="Times New Roman" w:eastAsia="Times New Roman" w:hAnsi="Times New Roman" w:cs="Times New Roman"/>
+          <w:sz w:val="26"/>
+          <w:szCs w:val="26"/>
+        </w:rPr>
+        <w:t xml:space="preserve">(50), Password </w:t>
+      </w:r>
+      <w:proofErr w:type="spellStart"/>
+      <w:r>
+        <w:rPr>
+          <w:rFonts w:ascii="Times New Roman" w:eastAsia="Times New Roman" w:hAnsi="Times New Roman" w:cs="Times New Roman"/>
+          <w:sz w:val="26"/>
+          <w:szCs w:val="26"/>
+        </w:rPr>
+        <w:t>varchar</w:t>
+      </w:r>
+      <w:proofErr w:type="spellEnd"/>
+      <w:r>
+        <w:rPr>
+          <w:rFonts w:ascii="Times New Roman" w:eastAsia="Times New Roman" w:hAnsi="Times New Roman" w:cs="Times New Roman"/>
+          <w:sz w:val="26"/>
+          <w:szCs w:val="26"/>
+        </w:rPr>
+        <w:t xml:space="preserve">(275), Phone </w:t>
+      </w:r>
+      <w:proofErr w:type="spellStart"/>
+      <w:r>
+        <w:rPr>
+          <w:rFonts w:ascii="Times New Roman" w:eastAsia="Times New Roman" w:hAnsi="Times New Roman" w:cs="Times New Roman"/>
+          <w:sz w:val="26"/>
+          <w:szCs w:val="26"/>
+        </w:rPr>
+        <w:t>varchar</w:t>
+      </w:r>
+      <w:proofErr w:type="spellEnd"/>
+      <w:r>
+        <w:rPr>
+          <w:rFonts w:ascii="Times New Roman" w:eastAsia="Times New Roman" w:hAnsi="Times New Roman" w:cs="Times New Roman"/>
+          <w:sz w:val="26"/>
+          <w:szCs w:val="26"/>
+        </w:rPr>
+        <w:t xml:space="preserve">(20), </w:t>
+      </w:r>
+      <w:proofErr w:type="spellStart"/>
+      <w:r>
+        <w:rPr>
+          <w:rFonts w:ascii="Times New Roman" w:eastAsia="Times New Roman" w:hAnsi="Times New Roman" w:cs="Times New Roman"/>
+          <w:sz w:val="26"/>
+          <w:szCs w:val="26"/>
+        </w:rPr>
+        <w:t>Gradyear</w:t>
+      </w:r>
+      <w:proofErr w:type="spellEnd"/>
+      <w:r>
+        <w:rPr>
+          <w:rFonts w:ascii="Times New Roman" w:eastAsia="Times New Roman" w:hAnsi="Times New Roman" w:cs="Times New Roman"/>
+          <w:sz w:val="26"/>
+          <w:szCs w:val="26"/>
+        </w:rPr>
+        <w:t xml:space="preserve"> </w:t>
+      </w:r>
+      <w:proofErr w:type="spellStart"/>
+      <w:r>
+        <w:rPr>
+          <w:rFonts w:ascii="Times New Roman" w:eastAsia="Times New Roman" w:hAnsi="Times New Roman" w:cs="Times New Roman"/>
+          <w:sz w:val="26"/>
+          <w:szCs w:val="26"/>
+        </w:rPr>
+        <w:t>int</w:t>
+      </w:r>
+      <w:proofErr w:type="spellEnd"/>
+      <w:r>
+        <w:rPr>
+          <w:rFonts w:ascii="Times New Roman" w:eastAsia="Times New Roman" w:hAnsi="Times New Roman" w:cs="Times New Roman"/>
+          <w:sz w:val="26"/>
+          <w:szCs w:val="26"/>
+        </w:rPr>
+        <w:t>(4),</w:t>
+      </w:r>
+      <w:r>
+        <w:rPr>
+          <w:rFonts w:ascii="Times New Roman" w:eastAsia="Times New Roman" w:hAnsi="Times New Roman" w:cs="Times New Roman"/>
+          <w:sz w:val="26"/>
+          <w:szCs w:val="26"/>
+        </w:rPr>
+        <w:t xml:space="preserve"> </w:t>
+      </w:r>
       <w:r>
         <w:rPr>
           <w:rFonts w:ascii="Times New Roman" w:eastAsia="Times New Roman" w:hAnsi="Times New Roman" w:cs="Times New Roman"/>
@@ -3162,13 +3833,23 @@
         </w:rPr>
         <w:t xml:space="preserve">Card </w:t>
       </w:r>
-      <w:r>
-        <w:rPr>
-          <w:rFonts w:ascii="Times New Roman" w:eastAsia="Times New Roman" w:hAnsi="Times New Roman" w:cs="Times New Roman"/>
-          <w:sz w:val="26"/>
-          <w:szCs w:val="26"/>
-        </w:rPr>
-        <w:t>varchar(</w:t>
+      <w:proofErr w:type="spellStart"/>
+      <w:r>
+        <w:rPr>
+          <w:rFonts w:ascii="Times New Roman" w:eastAsia="Times New Roman" w:hAnsi="Times New Roman" w:cs="Times New Roman"/>
+          <w:sz w:val="26"/>
+          <w:szCs w:val="26"/>
+        </w:rPr>
+        <w:t>varchar</w:t>
+      </w:r>
+      <w:proofErr w:type="spellEnd"/>
+      <w:r>
+        <w:rPr>
+          <w:rFonts w:ascii="Times New Roman" w:eastAsia="Times New Roman" w:hAnsi="Times New Roman" w:cs="Times New Roman"/>
+          <w:sz w:val="26"/>
+          <w:szCs w:val="26"/>
+        </w:rPr>
+        <w:t>(</w:t>
       </w:r>
       <w:r>
         <w:rPr>
@@ -3219,7 +3900,27 @@
           <w:sz w:val="26"/>
           <w:szCs w:val="26"/>
         </w:rPr>
-        <w:t xml:space="preserve"> varchar(</w:t>
+        <w:t xml:space="preserve"> </w:t>
+      </w:r>
+      <w:proofErr w:type="spellStart"/>
+      <w:r>
+        <w:rPr>
+          <w:rFonts w:ascii="Times New Roman" w:hAnsi="Times New Roman" w:cs="Times New Roman"/>
+          <w:color w:val="auto"/>
+          <w:sz w:val="26"/>
+          <w:szCs w:val="26"/>
+        </w:rPr>
+        <w:t>varchar</w:t>
+      </w:r>
+      <w:proofErr w:type="spellEnd"/>
+      <w:r>
+        <w:rPr>
+          <w:rFonts w:ascii="Times New Roman" w:hAnsi="Times New Roman" w:cs="Times New Roman"/>
+          <w:color w:val="auto"/>
+          <w:sz w:val="26"/>
+          <w:szCs w:val="26"/>
+        </w:rPr>
+        <w:t>(</w:t>
       </w:r>
       <w:r>
         <w:rPr>
@@ -3273,7 +3974,27 @@
           <w:sz w:val="26"/>
           <w:szCs w:val="26"/>
         </w:rPr>
-        <w:t xml:space="preserve"> varchar(</w:t>
+        <w:t xml:space="preserve"> </w:t>
+      </w:r>
+      <w:proofErr w:type="spellStart"/>
+      <w:r>
+        <w:rPr>
+          <w:rFonts w:ascii="Times New Roman" w:hAnsi="Times New Roman" w:cs="Times New Roman"/>
+          <w:color w:val="auto"/>
+          <w:sz w:val="26"/>
+          <w:szCs w:val="26"/>
+        </w:rPr>
+        <w:t>varchar</w:t>
+      </w:r>
+      <w:proofErr w:type="spellEnd"/>
+      <w:r>
+        <w:rPr>
+          <w:rFonts w:ascii="Times New Roman" w:hAnsi="Times New Roman" w:cs="Times New Roman"/>
+          <w:color w:val="auto"/>
+          <w:sz w:val="26"/>
+          <w:szCs w:val="26"/>
+        </w:rPr>
+        <w:t>(</w:t>
       </w:r>
       <w:r>
         <w:rPr>
@@ -3336,7 +4057,27 @@
           <w:sz w:val="26"/>
           <w:szCs w:val="26"/>
         </w:rPr>
-        <w:t xml:space="preserve"> varchar(</w:t>
+        <w:t xml:space="preserve"> </w:t>
+      </w:r>
+      <w:proofErr w:type="spellStart"/>
+      <w:r>
+        <w:rPr>
+          <w:rFonts w:ascii="Times New Roman" w:hAnsi="Times New Roman" w:cs="Times New Roman"/>
+          <w:color w:val="auto"/>
+          <w:sz w:val="26"/>
+          <w:szCs w:val="26"/>
+        </w:rPr>
+        <w:t>varchar</w:t>
+      </w:r>
+      <w:proofErr w:type="spellEnd"/>
+      <w:r>
+        <w:rPr>
+          <w:rFonts w:ascii="Times New Roman" w:hAnsi="Times New Roman" w:cs="Times New Roman"/>
+          <w:color w:val="auto"/>
+          <w:sz w:val="26"/>
+          <w:szCs w:val="26"/>
+        </w:rPr>
+        <w:t>(</w:t>
       </w:r>
       <w:r>
         <w:rPr>
@@ -3395,6 +4136,7 @@
           <w:szCs w:val="26"/>
         </w:rPr>
       </w:pPr>
+      <w:proofErr w:type="gramStart"/>
       <w:r>
         <w:rPr>
           <w:rFonts w:ascii="Times New Roman" w:eastAsia="Times New Roman" w:hAnsi="Times New Roman" w:cs="Times New Roman"/>
@@ -3402,69 +4144,488 @@
           <w:szCs w:val="26"/>
         </w:rPr>
         <w:lastRenderedPageBreak/>
-        <w:t>Type(Znumber int(8), Type varchar(10))</w:t>
-      </w:r>
-    </w:p>
-    <w:p>
-      <w:pPr>
-        <w:spacing w:line="480" w:lineRule="auto"/>
-        <w:rPr>
-          <w:rFonts w:ascii="Times New Roman" w:eastAsia="Times New Roman" w:hAnsi="Times New Roman" w:cs="Times New Roman"/>
-          <w:sz w:val="26"/>
-          <w:szCs w:val="26"/>
-        </w:rPr>
-      </w:pPr>
-      <w:r>
-        <w:rPr>
-          <w:rFonts w:ascii="Times New Roman" w:eastAsia="Times New Roman" w:hAnsi="Times New Roman" w:cs="Times New Roman"/>
-          <w:sz w:val="26"/>
-          <w:szCs w:val="26"/>
-        </w:rPr>
-        <w:t>Visit(Znumber int(8), TempID varchar(10), Date varchar(25))</w:t>
-      </w:r>
-    </w:p>
-    <w:p>
-      <w:pPr>
-        <w:spacing w:line="480" w:lineRule="auto"/>
-        <w:rPr>
-          <w:rFonts w:ascii="Times New Roman" w:eastAsia="Times New Roman" w:hAnsi="Times New Roman" w:cs="Times New Roman"/>
-          <w:sz w:val="26"/>
-          <w:szCs w:val="26"/>
-        </w:rPr>
-      </w:pPr>
-      <w:r>
-        <w:rPr>
-          <w:rFonts w:ascii="Times New Roman" w:eastAsia="Times New Roman" w:hAnsi="Times New Roman" w:cs="Times New Roman"/>
-          <w:sz w:val="26"/>
-          <w:szCs w:val="26"/>
-        </w:rPr>
-        <w:t>Class(CRN int(5), College varchar(5), Department varchar(5), Class varchar(5), Classnumber varchar(5), Classname varchar(50))</w:t>
-      </w:r>
-    </w:p>
-    <w:p>
-      <w:pPr>
-        <w:spacing w:line="480" w:lineRule="auto"/>
-        <w:rPr>
-          <w:rFonts w:ascii="Times New Roman" w:eastAsia="Times New Roman" w:hAnsi="Times New Roman" w:cs="Times New Roman"/>
-          <w:sz w:val="26"/>
-          <w:szCs w:val="26"/>
-        </w:rPr>
-      </w:pPr>
-      <w:r>
-        <w:rPr>
-          <w:rFonts w:ascii="Times New Roman" w:eastAsia="Times New Roman" w:hAnsi="Times New Roman" w:cs="Times New Roman"/>
-          <w:sz w:val="26"/>
-          <w:szCs w:val="26"/>
-        </w:rPr>
-        <w:t>Order(ID int(8), Znumber int(8), Date varchar(20), Status varchar(15), Total decimal(19,4)</w:t>
-      </w:r>
-      <w:r>
-        <w:rPr>
-          <w:rFonts w:ascii="Times New Roman" w:eastAsia="Times New Roman" w:hAnsi="Times New Roman" w:cs="Times New Roman"/>
-          <w:sz w:val="26"/>
-          <w:szCs w:val="26"/>
-        </w:rPr>
-        <w:t>, Extra varchar(250)</w:t>
+        <w:t>Type(</w:t>
+      </w:r>
+      <w:proofErr w:type="spellStart"/>
+      <w:proofErr w:type="gramEnd"/>
+      <w:r>
+        <w:rPr>
+          <w:rFonts w:ascii="Times New Roman" w:eastAsia="Times New Roman" w:hAnsi="Times New Roman" w:cs="Times New Roman"/>
+          <w:sz w:val="26"/>
+          <w:szCs w:val="26"/>
+        </w:rPr>
+        <w:t>Znumber</w:t>
+      </w:r>
+      <w:proofErr w:type="spellEnd"/>
+      <w:r>
+        <w:rPr>
+          <w:rFonts w:ascii="Times New Roman" w:eastAsia="Times New Roman" w:hAnsi="Times New Roman" w:cs="Times New Roman"/>
+          <w:sz w:val="26"/>
+          <w:szCs w:val="26"/>
+        </w:rPr>
+        <w:t xml:space="preserve"> </w:t>
+      </w:r>
+      <w:proofErr w:type="spellStart"/>
+      <w:r>
+        <w:rPr>
+          <w:rFonts w:ascii="Times New Roman" w:eastAsia="Times New Roman" w:hAnsi="Times New Roman" w:cs="Times New Roman"/>
+          <w:sz w:val="26"/>
+          <w:szCs w:val="26"/>
+        </w:rPr>
+        <w:t>int</w:t>
+      </w:r>
+      <w:proofErr w:type="spellEnd"/>
+      <w:r>
+        <w:rPr>
+          <w:rFonts w:ascii="Times New Roman" w:eastAsia="Times New Roman" w:hAnsi="Times New Roman" w:cs="Times New Roman"/>
+          <w:sz w:val="26"/>
+          <w:szCs w:val="26"/>
+        </w:rPr>
+        <w:t xml:space="preserve">(8), Type </w:t>
+      </w:r>
+      <w:proofErr w:type="spellStart"/>
+      <w:r>
+        <w:rPr>
+          <w:rFonts w:ascii="Times New Roman" w:eastAsia="Times New Roman" w:hAnsi="Times New Roman" w:cs="Times New Roman"/>
+          <w:sz w:val="26"/>
+          <w:szCs w:val="26"/>
+        </w:rPr>
+        <w:t>varchar</w:t>
+      </w:r>
+      <w:proofErr w:type="spellEnd"/>
+      <w:r>
+        <w:rPr>
+          <w:rFonts w:ascii="Times New Roman" w:eastAsia="Times New Roman" w:hAnsi="Times New Roman" w:cs="Times New Roman"/>
+          <w:sz w:val="26"/>
+          <w:szCs w:val="26"/>
+        </w:rPr>
+        <w:t>(10))</w:t>
+      </w:r>
+    </w:p>
+    <w:p>
+      <w:pPr>
+        <w:spacing w:line="480" w:lineRule="auto"/>
+        <w:rPr>
+          <w:rFonts w:ascii="Times New Roman" w:eastAsia="Times New Roman" w:hAnsi="Times New Roman" w:cs="Times New Roman"/>
+          <w:sz w:val="26"/>
+          <w:szCs w:val="26"/>
+        </w:rPr>
+      </w:pPr>
+      <w:proofErr w:type="gramStart"/>
+      <w:r>
+        <w:rPr>
+          <w:rFonts w:ascii="Times New Roman" w:eastAsia="Times New Roman" w:hAnsi="Times New Roman" w:cs="Times New Roman"/>
+          <w:sz w:val="26"/>
+          <w:szCs w:val="26"/>
+        </w:rPr>
+        <w:t>Visit(</w:t>
+      </w:r>
+      <w:proofErr w:type="spellStart"/>
+      <w:proofErr w:type="gramEnd"/>
+      <w:r>
+        <w:rPr>
+          <w:rFonts w:ascii="Times New Roman" w:eastAsia="Times New Roman" w:hAnsi="Times New Roman" w:cs="Times New Roman"/>
+          <w:sz w:val="26"/>
+          <w:szCs w:val="26"/>
+        </w:rPr>
+        <w:t>Znumber</w:t>
+      </w:r>
+      <w:proofErr w:type="spellEnd"/>
+      <w:r>
+        <w:rPr>
+          <w:rFonts w:ascii="Times New Roman" w:eastAsia="Times New Roman" w:hAnsi="Times New Roman" w:cs="Times New Roman"/>
+          <w:sz w:val="26"/>
+          <w:szCs w:val="26"/>
+        </w:rPr>
+        <w:t xml:space="preserve"> </w:t>
+      </w:r>
+      <w:proofErr w:type="spellStart"/>
+      <w:r>
+        <w:rPr>
+          <w:rFonts w:ascii="Times New Roman" w:eastAsia="Times New Roman" w:hAnsi="Times New Roman" w:cs="Times New Roman"/>
+          <w:sz w:val="26"/>
+          <w:szCs w:val="26"/>
+        </w:rPr>
+        <w:t>int</w:t>
+      </w:r>
+      <w:proofErr w:type="spellEnd"/>
+      <w:r>
+        <w:rPr>
+          <w:rFonts w:ascii="Times New Roman" w:eastAsia="Times New Roman" w:hAnsi="Times New Roman" w:cs="Times New Roman"/>
+          <w:sz w:val="26"/>
+          <w:szCs w:val="26"/>
+        </w:rPr>
+        <w:t xml:space="preserve">(8), </w:t>
+      </w:r>
+      <w:proofErr w:type="spellStart"/>
+      <w:r>
+        <w:rPr>
+          <w:rFonts w:ascii="Times New Roman" w:eastAsia="Times New Roman" w:hAnsi="Times New Roman" w:cs="Times New Roman"/>
+          <w:sz w:val="26"/>
+          <w:szCs w:val="26"/>
+        </w:rPr>
+        <w:t>TempID</w:t>
+      </w:r>
+      <w:proofErr w:type="spellEnd"/>
+      <w:r>
+        <w:rPr>
+          <w:rFonts w:ascii="Times New Roman" w:eastAsia="Times New Roman" w:hAnsi="Times New Roman" w:cs="Times New Roman"/>
+          <w:sz w:val="26"/>
+          <w:szCs w:val="26"/>
+        </w:rPr>
+        <w:t xml:space="preserve"> </w:t>
+      </w:r>
+      <w:proofErr w:type="spellStart"/>
+      <w:r>
+        <w:rPr>
+          <w:rFonts w:ascii="Times New Roman" w:eastAsia="Times New Roman" w:hAnsi="Times New Roman" w:cs="Times New Roman"/>
+          <w:sz w:val="26"/>
+          <w:szCs w:val="26"/>
+        </w:rPr>
+        <w:t>varchar</w:t>
+      </w:r>
+      <w:proofErr w:type="spellEnd"/>
+      <w:r>
+        <w:rPr>
+          <w:rFonts w:ascii="Times New Roman" w:eastAsia="Times New Roman" w:hAnsi="Times New Roman" w:cs="Times New Roman"/>
+          <w:sz w:val="26"/>
+          <w:szCs w:val="26"/>
+        </w:rPr>
+        <w:t xml:space="preserve">(10), Date </w:t>
+      </w:r>
+      <w:proofErr w:type="spellStart"/>
+      <w:r>
+        <w:rPr>
+          <w:rFonts w:ascii="Times New Roman" w:eastAsia="Times New Roman" w:hAnsi="Times New Roman" w:cs="Times New Roman"/>
+          <w:sz w:val="26"/>
+          <w:szCs w:val="26"/>
+        </w:rPr>
+        <w:t>varchar</w:t>
+      </w:r>
+      <w:proofErr w:type="spellEnd"/>
+      <w:r>
+        <w:rPr>
+          <w:rFonts w:ascii="Times New Roman" w:eastAsia="Times New Roman" w:hAnsi="Times New Roman" w:cs="Times New Roman"/>
+          <w:sz w:val="26"/>
+          <w:szCs w:val="26"/>
+        </w:rPr>
+        <w:t>(25))</w:t>
+      </w:r>
+    </w:p>
+    <w:p>
+      <w:pPr>
+        <w:spacing w:line="480" w:lineRule="auto"/>
+        <w:rPr>
+          <w:rFonts w:ascii="Times New Roman" w:eastAsia="Times New Roman" w:hAnsi="Times New Roman" w:cs="Times New Roman"/>
+          <w:sz w:val="26"/>
+          <w:szCs w:val="26"/>
+        </w:rPr>
+      </w:pPr>
+      <w:proofErr w:type="gramStart"/>
+      <w:r>
+        <w:rPr>
+          <w:rFonts w:ascii="Times New Roman" w:eastAsia="Times New Roman" w:hAnsi="Times New Roman" w:cs="Times New Roman"/>
+          <w:sz w:val="26"/>
+          <w:szCs w:val="26"/>
+        </w:rPr>
+        <w:t>Class(</w:t>
+      </w:r>
+      <w:proofErr w:type="gramEnd"/>
+      <w:r>
+        <w:rPr>
+          <w:rFonts w:ascii="Times New Roman" w:eastAsia="Times New Roman" w:hAnsi="Times New Roman" w:cs="Times New Roman"/>
+          <w:sz w:val="26"/>
+          <w:szCs w:val="26"/>
+        </w:rPr>
+        <w:t xml:space="preserve">CRN </w:t>
+      </w:r>
+      <w:proofErr w:type="spellStart"/>
+      <w:r>
+        <w:rPr>
+          <w:rFonts w:ascii="Times New Roman" w:eastAsia="Times New Roman" w:hAnsi="Times New Roman" w:cs="Times New Roman"/>
+          <w:sz w:val="26"/>
+          <w:szCs w:val="26"/>
+        </w:rPr>
+        <w:t>int</w:t>
+      </w:r>
+      <w:proofErr w:type="spellEnd"/>
+      <w:r>
+        <w:rPr>
+          <w:rFonts w:ascii="Times New Roman" w:eastAsia="Times New Roman" w:hAnsi="Times New Roman" w:cs="Times New Roman"/>
+          <w:sz w:val="26"/>
+          <w:szCs w:val="26"/>
+        </w:rPr>
+        <w:t xml:space="preserve">(5), College </w:t>
+      </w:r>
+      <w:proofErr w:type="spellStart"/>
+      <w:r>
+        <w:rPr>
+          <w:rFonts w:ascii="Times New Roman" w:eastAsia="Times New Roman" w:hAnsi="Times New Roman" w:cs="Times New Roman"/>
+          <w:sz w:val="26"/>
+          <w:szCs w:val="26"/>
+        </w:rPr>
+        <w:t>varchar</w:t>
+      </w:r>
+      <w:proofErr w:type="spellEnd"/>
+      <w:r>
+        <w:rPr>
+          <w:rFonts w:ascii="Times New Roman" w:eastAsia="Times New Roman" w:hAnsi="Times New Roman" w:cs="Times New Roman"/>
+          <w:sz w:val="26"/>
+          <w:szCs w:val="26"/>
+        </w:rPr>
+        <w:t xml:space="preserve">(5), Department </w:t>
+      </w:r>
+      <w:proofErr w:type="spellStart"/>
+      <w:r>
+        <w:rPr>
+          <w:rFonts w:ascii="Times New Roman" w:eastAsia="Times New Roman" w:hAnsi="Times New Roman" w:cs="Times New Roman"/>
+          <w:sz w:val="26"/>
+          <w:szCs w:val="26"/>
+        </w:rPr>
+        <w:t>varchar</w:t>
+      </w:r>
+      <w:proofErr w:type="spellEnd"/>
+      <w:r>
+        <w:rPr>
+          <w:rFonts w:ascii="Times New Roman" w:eastAsia="Times New Roman" w:hAnsi="Times New Roman" w:cs="Times New Roman"/>
+          <w:sz w:val="26"/>
+          <w:szCs w:val="26"/>
+        </w:rPr>
+        <w:t xml:space="preserve">(5), Class </w:t>
+      </w:r>
+      <w:proofErr w:type="spellStart"/>
+      <w:r>
+        <w:rPr>
+          <w:rFonts w:ascii="Times New Roman" w:eastAsia="Times New Roman" w:hAnsi="Times New Roman" w:cs="Times New Roman"/>
+          <w:sz w:val="26"/>
+          <w:szCs w:val="26"/>
+        </w:rPr>
+        <w:t>varchar</w:t>
+      </w:r>
+      <w:proofErr w:type="spellEnd"/>
+      <w:r>
+        <w:rPr>
+          <w:rFonts w:ascii="Times New Roman" w:eastAsia="Times New Roman" w:hAnsi="Times New Roman" w:cs="Times New Roman"/>
+          <w:sz w:val="26"/>
+          <w:szCs w:val="26"/>
+        </w:rPr>
+        <w:t xml:space="preserve">(5), </w:t>
+      </w:r>
+      <w:proofErr w:type="spellStart"/>
+      <w:r>
+        <w:rPr>
+          <w:rFonts w:ascii="Times New Roman" w:eastAsia="Times New Roman" w:hAnsi="Times New Roman" w:cs="Times New Roman"/>
+          <w:sz w:val="26"/>
+          <w:szCs w:val="26"/>
+        </w:rPr>
+        <w:t>Classnumber</w:t>
+      </w:r>
+      <w:proofErr w:type="spellEnd"/>
+      <w:r>
+        <w:rPr>
+          <w:rFonts w:ascii="Times New Roman" w:eastAsia="Times New Roman" w:hAnsi="Times New Roman" w:cs="Times New Roman"/>
+          <w:sz w:val="26"/>
+          <w:szCs w:val="26"/>
+        </w:rPr>
+        <w:t xml:space="preserve"> </w:t>
+      </w:r>
+      <w:proofErr w:type="spellStart"/>
+      <w:r>
+        <w:rPr>
+          <w:rFonts w:ascii="Times New Roman" w:eastAsia="Times New Roman" w:hAnsi="Times New Roman" w:cs="Times New Roman"/>
+          <w:sz w:val="26"/>
+          <w:szCs w:val="26"/>
+        </w:rPr>
+        <w:t>varchar</w:t>
+      </w:r>
+      <w:proofErr w:type="spellEnd"/>
+      <w:r>
+        <w:rPr>
+          <w:rFonts w:ascii="Times New Roman" w:eastAsia="Times New Roman" w:hAnsi="Times New Roman" w:cs="Times New Roman"/>
+          <w:sz w:val="26"/>
+          <w:szCs w:val="26"/>
+        </w:rPr>
+        <w:t xml:space="preserve">(5), </w:t>
+      </w:r>
+      <w:proofErr w:type="spellStart"/>
+      <w:r>
+        <w:rPr>
+          <w:rFonts w:ascii="Times New Roman" w:eastAsia="Times New Roman" w:hAnsi="Times New Roman" w:cs="Times New Roman"/>
+          <w:sz w:val="26"/>
+          <w:szCs w:val="26"/>
+        </w:rPr>
+        <w:t>Classname</w:t>
+      </w:r>
+      <w:proofErr w:type="spellEnd"/>
+      <w:r>
+        <w:rPr>
+          <w:rFonts w:ascii="Times New Roman" w:eastAsia="Times New Roman" w:hAnsi="Times New Roman" w:cs="Times New Roman"/>
+          <w:sz w:val="26"/>
+          <w:szCs w:val="26"/>
+        </w:rPr>
+        <w:t xml:space="preserve"> </w:t>
+      </w:r>
+      <w:proofErr w:type="spellStart"/>
+      <w:r>
+        <w:rPr>
+          <w:rFonts w:ascii="Times New Roman" w:eastAsia="Times New Roman" w:hAnsi="Times New Roman" w:cs="Times New Roman"/>
+          <w:sz w:val="26"/>
+          <w:szCs w:val="26"/>
+        </w:rPr>
+        <w:t>varchar</w:t>
+      </w:r>
+      <w:proofErr w:type="spellEnd"/>
+      <w:r>
+        <w:rPr>
+          <w:rFonts w:ascii="Times New Roman" w:eastAsia="Times New Roman" w:hAnsi="Times New Roman" w:cs="Times New Roman"/>
+          <w:sz w:val="26"/>
+          <w:szCs w:val="26"/>
+        </w:rPr>
+        <w:t>(50))</w:t>
+      </w:r>
+    </w:p>
+    <w:p>
+      <w:pPr>
+        <w:spacing w:line="480" w:lineRule="auto"/>
+        <w:rPr>
+          <w:rFonts w:ascii="Times New Roman" w:eastAsia="Times New Roman" w:hAnsi="Times New Roman" w:cs="Times New Roman"/>
+          <w:sz w:val="26"/>
+          <w:szCs w:val="26"/>
+        </w:rPr>
+      </w:pPr>
+      <w:proofErr w:type="gramStart"/>
+      <w:r>
+        <w:rPr>
+          <w:rFonts w:ascii="Times New Roman" w:eastAsia="Times New Roman" w:hAnsi="Times New Roman" w:cs="Times New Roman"/>
+          <w:sz w:val="26"/>
+          <w:szCs w:val="26"/>
+        </w:rPr>
+        <w:t>Order(</w:t>
+      </w:r>
+      <w:proofErr w:type="gramEnd"/>
+      <w:r>
+        <w:rPr>
+          <w:rFonts w:ascii="Times New Roman" w:eastAsia="Times New Roman" w:hAnsi="Times New Roman" w:cs="Times New Roman"/>
+          <w:sz w:val="26"/>
+          <w:szCs w:val="26"/>
+        </w:rPr>
+        <w:t xml:space="preserve">ID </w:t>
+      </w:r>
+      <w:proofErr w:type="spellStart"/>
+      <w:r>
+        <w:rPr>
+          <w:rFonts w:ascii="Times New Roman" w:eastAsia="Times New Roman" w:hAnsi="Times New Roman" w:cs="Times New Roman"/>
+          <w:sz w:val="26"/>
+          <w:szCs w:val="26"/>
+        </w:rPr>
+        <w:t>int</w:t>
+      </w:r>
+      <w:proofErr w:type="spellEnd"/>
+      <w:r>
+        <w:rPr>
+          <w:rFonts w:ascii="Times New Roman" w:eastAsia="Times New Roman" w:hAnsi="Times New Roman" w:cs="Times New Roman"/>
+          <w:sz w:val="26"/>
+          <w:szCs w:val="26"/>
+        </w:rPr>
+        <w:t xml:space="preserve">(8), </w:t>
+      </w:r>
+      <w:proofErr w:type="spellStart"/>
+      <w:r>
+        <w:rPr>
+          <w:rFonts w:ascii="Times New Roman" w:eastAsia="Times New Roman" w:hAnsi="Times New Roman" w:cs="Times New Roman"/>
+          <w:sz w:val="26"/>
+          <w:szCs w:val="26"/>
+        </w:rPr>
+        <w:t>Znumber</w:t>
+      </w:r>
+      <w:proofErr w:type="spellEnd"/>
+      <w:r>
+        <w:rPr>
+          <w:rFonts w:ascii="Times New Roman" w:eastAsia="Times New Roman" w:hAnsi="Times New Roman" w:cs="Times New Roman"/>
+          <w:sz w:val="26"/>
+          <w:szCs w:val="26"/>
+        </w:rPr>
+        <w:t xml:space="preserve"> </w:t>
+      </w:r>
+      <w:proofErr w:type="spellStart"/>
+      <w:r>
+        <w:rPr>
+          <w:rFonts w:ascii="Times New Roman" w:eastAsia="Times New Roman" w:hAnsi="Times New Roman" w:cs="Times New Roman"/>
+          <w:sz w:val="26"/>
+          <w:szCs w:val="26"/>
+        </w:rPr>
+        <w:t>int</w:t>
+      </w:r>
+      <w:proofErr w:type="spellEnd"/>
+      <w:r>
+        <w:rPr>
+          <w:rFonts w:ascii="Times New Roman" w:eastAsia="Times New Roman" w:hAnsi="Times New Roman" w:cs="Times New Roman"/>
+          <w:sz w:val="26"/>
+          <w:szCs w:val="26"/>
+        </w:rPr>
+        <w:t xml:space="preserve">(8), Date </w:t>
+      </w:r>
+      <w:proofErr w:type="spellStart"/>
+      <w:r>
+        <w:rPr>
+          <w:rFonts w:ascii="Times New Roman" w:eastAsia="Times New Roman" w:hAnsi="Times New Roman" w:cs="Times New Roman"/>
+          <w:sz w:val="26"/>
+          <w:szCs w:val="26"/>
+        </w:rPr>
+        <w:t>varchar</w:t>
+      </w:r>
+      <w:proofErr w:type="spellEnd"/>
+      <w:r>
+        <w:rPr>
+          <w:rFonts w:ascii="Times New Roman" w:eastAsia="Times New Roman" w:hAnsi="Times New Roman" w:cs="Times New Roman"/>
+          <w:sz w:val="26"/>
+          <w:szCs w:val="26"/>
+        </w:rPr>
+        <w:t xml:space="preserve">(20), Status </w:t>
+      </w:r>
+      <w:proofErr w:type="spellStart"/>
+      <w:r>
+        <w:rPr>
+          <w:rFonts w:ascii="Times New Roman" w:eastAsia="Times New Roman" w:hAnsi="Times New Roman" w:cs="Times New Roman"/>
+          <w:sz w:val="26"/>
+          <w:szCs w:val="26"/>
+        </w:rPr>
+        <w:t>varchar</w:t>
+      </w:r>
+      <w:proofErr w:type="spellEnd"/>
+      <w:r>
+        <w:rPr>
+          <w:rFonts w:ascii="Times New Roman" w:eastAsia="Times New Roman" w:hAnsi="Times New Roman" w:cs="Times New Roman"/>
+          <w:sz w:val="26"/>
+          <w:szCs w:val="26"/>
+        </w:rPr>
+        <w:t>(15), Total decimal(19,4)</w:t>
+      </w:r>
+      <w:r>
+        <w:rPr>
+          <w:rFonts w:ascii="Times New Roman" w:eastAsia="Times New Roman" w:hAnsi="Times New Roman" w:cs="Times New Roman"/>
+          <w:sz w:val="26"/>
+          <w:szCs w:val="26"/>
+        </w:rPr>
+        <w:t xml:space="preserve">, Extra </w:t>
+      </w:r>
+      <w:proofErr w:type="spellStart"/>
+      <w:r>
+        <w:rPr>
+          <w:rFonts w:ascii="Times New Roman" w:eastAsia="Times New Roman" w:hAnsi="Times New Roman" w:cs="Times New Roman"/>
+          <w:sz w:val="26"/>
+          <w:szCs w:val="26"/>
+        </w:rPr>
+        <w:t>varchar</w:t>
+      </w:r>
+      <w:proofErr w:type="spellEnd"/>
+      <w:r>
+        <w:rPr>
+          <w:rFonts w:ascii="Times New Roman" w:eastAsia="Times New Roman" w:hAnsi="Times New Roman" w:cs="Times New Roman"/>
+          <w:sz w:val="26"/>
+          <w:szCs w:val="26"/>
+        </w:rPr>
+        <w:t>(250)</w:t>
       </w:r>
       <w:r>
         <w:rPr>
@@ -3484,13 +4645,77 @@
           <w:szCs w:val="26"/>
         </w:rPr>
       </w:pPr>
-      <w:r>
-        <w:rPr>
-          <w:rFonts w:ascii="Times New Roman" w:eastAsia="Times New Roman" w:hAnsi="Times New Roman" w:cs="Times New Roman"/>
-          <w:sz w:val="26"/>
-          <w:szCs w:val="26"/>
-        </w:rPr>
-        <w:t>Item(ID int(8), Product varchar(75), Quantity int(8), Price decimal(19,4))</w:t>
+      <w:proofErr w:type="gramStart"/>
+      <w:r>
+        <w:rPr>
+          <w:rFonts w:ascii="Times New Roman" w:eastAsia="Times New Roman" w:hAnsi="Times New Roman" w:cs="Times New Roman"/>
+          <w:sz w:val="26"/>
+          <w:szCs w:val="26"/>
+        </w:rPr>
+        <w:t>Item(</w:t>
+      </w:r>
+      <w:proofErr w:type="gramEnd"/>
+      <w:r>
+        <w:rPr>
+          <w:rFonts w:ascii="Times New Roman" w:eastAsia="Times New Roman" w:hAnsi="Times New Roman" w:cs="Times New Roman"/>
+          <w:sz w:val="26"/>
+          <w:szCs w:val="26"/>
+        </w:rPr>
+        <w:t xml:space="preserve">ID </w:t>
+      </w:r>
+      <w:proofErr w:type="spellStart"/>
+      <w:r>
+        <w:rPr>
+          <w:rFonts w:ascii="Times New Roman" w:eastAsia="Times New Roman" w:hAnsi="Times New Roman" w:cs="Times New Roman"/>
+          <w:sz w:val="26"/>
+          <w:szCs w:val="26"/>
+        </w:rPr>
+        <w:t>int</w:t>
+      </w:r>
+      <w:proofErr w:type="spellEnd"/>
+      <w:r>
+        <w:rPr>
+          <w:rFonts w:ascii="Times New Roman" w:eastAsia="Times New Roman" w:hAnsi="Times New Roman" w:cs="Times New Roman"/>
+          <w:sz w:val="26"/>
+          <w:szCs w:val="26"/>
+        </w:rPr>
+        <w:t xml:space="preserve">(8), Product </w:t>
+      </w:r>
+      <w:proofErr w:type="spellStart"/>
+      <w:r>
+        <w:rPr>
+          <w:rFonts w:ascii="Times New Roman" w:eastAsia="Times New Roman" w:hAnsi="Times New Roman" w:cs="Times New Roman"/>
+          <w:sz w:val="26"/>
+          <w:szCs w:val="26"/>
+        </w:rPr>
+        <w:t>varchar</w:t>
+      </w:r>
+      <w:proofErr w:type="spellEnd"/>
+      <w:r>
+        <w:rPr>
+          <w:rFonts w:ascii="Times New Roman" w:eastAsia="Times New Roman" w:hAnsi="Times New Roman" w:cs="Times New Roman"/>
+          <w:sz w:val="26"/>
+          <w:szCs w:val="26"/>
+        </w:rPr>
+        <w:t xml:space="preserve">(75), Quantity </w:t>
+      </w:r>
+      <w:proofErr w:type="spellStart"/>
+      <w:r>
+        <w:rPr>
+          <w:rFonts w:ascii="Times New Roman" w:eastAsia="Times New Roman" w:hAnsi="Times New Roman" w:cs="Times New Roman"/>
+          <w:sz w:val="26"/>
+          <w:szCs w:val="26"/>
+        </w:rPr>
+        <w:t>int</w:t>
+      </w:r>
+      <w:proofErr w:type="spellEnd"/>
+      <w:r>
+        <w:rPr>
+          <w:rFonts w:ascii="Times New Roman" w:eastAsia="Times New Roman" w:hAnsi="Times New Roman" w:cs="Times New Roman"/>
+          <w:sz w:val="26"/>
+          <w:szCs w:val="26"/>
+        </w:rPr>
+        <w:t>(8), Price decimal(19,4))</w:t>
       </w:r>
     </w:p>
     <w:p>
@@ -3516,49 +4741,231 @@
           <w:sz w:val="26"/>
           <w:szCs w:val="26"/>
         </w:rPr>
-        <w:t xml:space="preserve">(Name varchar(50), Address </w:t>
-      </w:r>
-      <w:r>
-        <w:rPr>
-          <w:rFonts w:ascii="Times New Roman" w:eastAsia="Times New Roman" w:hAnsi="Times New Roman" w:cs="Times New Roman"/>
-          <w:sz w:val="26"/>
-          <w:szCs w:val="26"/>
-        </w:rPr>
-        <w:t>varchar(2</w:t>
-      </w:r>
-      <w:r>
-        <w:rPr>
-          <w:rFonts w:ascii="Times New Roman" w:eastAsia="Times New Roman" w:hAnsi="Times New Roman" w:cs="Times New Roman"/>
-          <w:sz w:val="26"/>
-          <w:szCs w:val="26"/>
-        </w:rPr>
-        <w:t>50), Phone varchar(20), Email varchar(50), Website varchar(50), Account varchar(50),</w:t>
-      </w:r>
-      <w:r>
-        <w:rPr>
-          <w:rFonts w:ascii="Times New Roman" w:eastAsia="Times New Roman" w:hAnsi="Times New Roman" w:cs="Times New Roman"/>
-          <w:sz w:val="26"/>
-          <w:szCs w:val="26"/>
-        </w:rPr>
-        <w:t xml:space="preserve"> Extra1 varchar(250), Extra2 varchar(250), Extra3 varchar(250))</w:t>
-      </w:r>
-    </w:p>
-    <w:p>
-      <w:pPr>
-        <w:spacing w:line="480" w:lineRule="auto"/>
-        <w:rPr>
-          <w:rFonts w:ascii="Times New Roman" w:eastAsia="Times New Roman" w:hAnsi="Times New Roman" w:cs="Times New Roman"/>
-          <w:sz w:val="26"/>
-          <w:szCs w:val="26"/>
-        </w:rPr>
-      </w:pPr>
-      <w:r>
-        <w:rPr>
-          <w:rFonts w:ascii="Times New Roman" w:eastAsia="Times New Roman" w:hAnsi="Times New Roman" w:cs="Times New Roman"/>
-          <w:sz w:val="26"/>
-          <w:szCs w:val="26"/>
-        </w:rPr>
-        <w:t>Price(Product varchar(75), Retail decimal(19,4), Bulk decimal(19,4), Jobber decimal(19,4))</w:t>
+        <w:t xml:space="preserve">(Name </w:t>
+      </w:r>
+      <w:proofErr w:type="spellStart"/>
+      <w:r>
+        <w:rPr>
+          <w:rFonts w:ascii="Times New Roman" w:eastAsia="Times New Roman" w:hAnsi="Times New Roman" w:cs="Times New Roman"/>
+          <w:sz w:val="26"/>
+          <w:szCs w:val="26"/>
+        </w:rPr>
+        <w:t>varchar</w:t>
+      </w:r>
+      <w:proofErr w:type="spellEnd"/>
+      <w:r>
+        <w:rPr>
+          <w:rFonts w:ascii="Times New Roman" w:eastAsia="Times New Roman" w:hAnsi="Times New Roman" w:cs="Times New Roman"/>
+          <w:sz w:val="26"/>
+          <w:szCs w:val="26"/>
+        </w:rPr>
+        <w:t xml:space="preserve">(50), Address </w:t>
+      </w:r>
+      <w:proofErr w:type="spellStart"/>
+      <w:r>
+        <w:rPr>
+          <w:rFonts w:ascii="Times New Roman" w:eastAsia="Times New Roman" w:hAnsi="Times New Roman" w:cs="Times New Roman"/>
+          <w:sz w:val="26"/>
+          <w:szCs w:val="26"/>
+        </w:rPr>
+        <w:t>varchar</w:t>
+      </w:r>
+      <w:proofErr w:type="spellEnd"/>
+      <w:r>
+        <w:rPr>
+          <w:rFonts w:ascii="Times New Roman" w:eastAsia="Times New Roman" w:hAnsi="Times New Roman" w:cs="Times New Roman"/>
+          <w:sz w:val="26"/>
+          <w:szCs w:val="26"/>
+        </w:rPr>
+        <w:t>(2</w:t>
+      </w:r>
+      <w:r>
+        <w:rPr>
+          <w:rFonts w:ascii="Times New Roman" w:eastAsia="Times New Roman" w:hAnsi="Times New Roman" w:cs="Times New Roman"/>
+          <w:sz w:val="26"/>
+          <w:szCs w:val="26"/>
+        </w:rPr>
+        <w:t xml:space="preserve">50), Phone </w:t>
+      </w:r>
+      <w:proofErr w:type="spellStart"/>
+      <w:r>
+        <w:rPr>
+          <w:rFonts w:ascii="Times New Roman" w:eastAsia="Times New Roman" w:hAnsi="Times New Roman" w:cs="Times New Roman"/>
+          <w:sz w:val="26"/>
+          <w:szCs w:val="26"/>
+        </w:rPr>
+        <w:t>varchar</w:t>
+      </w:r>
+      <w:proofErr w:type="spellEnd"/>
+      <w:r>
+        <w:rPr>
+          <w:rFonts w:ascii="Times New Roman" w:eastAsia="Times New Roman" w:hAnsi="Times New Roman" w:cs="Times New Roman"/>
+          <w:sz w:val="26"/>
+          <w:szCs w:val="26"/>
+        </w:rPr>
+        <w:t xml:space="preserve">(20), Email </w:t>
+      </w:r>
+      <w:proofErr w:type="spellStart"/>
+      <w:r>
+        <w:rPr>
+          <w:rFonts w:ascii="Times New Roman" w:eastAsia="Times New Roman" w:hAnsi="Times New Roman" w:cs="Times New Roman"/>
+          <w:sz w:val="26"/>
+          <w:szCs w:val="26"/>
+        </w:rPr>
+        <w:t>varchar</w:t>
+      </w:r>
+      <w:proofErr w:type="spellEnd"/>
+      <w:r>
+        <w:rPr>
+          <w:rFonts w:ascii="Times New Roman" w:eastAsia="Times New Roman" w:hAnsi="Times New Roman" w:cs="Times New Roman"/>
+          <w:sz w:val="26"/>
+          <w:szCs w:val="26"/>
+        </w:rPr>
+        <w:t xml:space="preserve">(50), Website </w:t>
+      </w:r>
+      <w:proofErr w:type="spellStart"/>
+      <w:r>
+        <w:rPr>
+          <w:rFonts w:ascii="Times New Roman" w:eastAsia="Times New Roman" w:hAnsi="Times New Roman" w:cs="Times New Roman"/>
+          <w:sz w:val="26"/>
+          <w:szCs w:val="26"/>
+        </w:rPr>
+        <w:t>varchar</w:t>
+      </w:r>
+      <w:proofErr w:type="spellEnd"/>
+      <w:r>
+        <w:rPr>
+          <w:rFonts w:ascii="Times New Roman" w:eastAsia="Times New Roman" w:hAnsi="Times New Roman" w:cs="Times New Roman"/>
+          <w:sz w:val="26"/>
+          <w:szCs w:val="26"/>
+        </w:rPr>
+        <w:t xml:space="preserve">(50), Account </w:t>
+      </w:r>
+      <w:proofErr w:type="spellStart"/>
+      <w:r>
+        <w:rPr>
+          <w:rFonts w:ascii="Times New Roman" w:eastAsia="Times New Roman" w:hAnsi="Times New Roman" w:cs="Times New Roman"/>
+          <w:sz w:val="26"/>
+          <w:szCs w:val="26"/>
+        </w:rPr>
+        <w:t>varchar</w:t>
+      </w:r>
+      <w:proofErr w:type="spellEnd"/>
+      <w:r>
+        <w:rPr>
+          <w:rFonts w:ascii="Times New Roman" w:eastAsia="Times New Roman" w:hAnsi="Times New Roman" w:cs="Times New Roman"/>
+          <w:sz w:val="26"/>
+          <w:szCs w:val="26"/>
+        </w:rPr>
+        <w:t>(50),</w:t>
+      </w:r>
+      <w:r>
+        <w:rPr>
+          <w:rFonts w:ascii="Times New Roman" w:eastAsia="Times New Roman" w:hAnsi="Times New Roman" w:cs="Times New Roman"/>
+          <w:sz w:val="26"/>
+          <w:szCs w:val="26"/>
+        </w:rPr>
+        <w:t xml:space="preserve"> Extra1 </w:t>
+      </w:r>
+      <w:proofErr w:type="spellStart"/>
+      <w:r>
+        <w:rPr>
+          <w:rFonts w:ascii="Times New Roman" w:eastAsia="Times New Roman" w:hAnsi="Times New Roman" w:cs="Times New Roman"/>
+          <w:sz w:val="26"/>
+          <w:szCs w:val="26"/>
+        </w:rPr>
+        <w:t>varchar</w:t>
+      </w:r>
+      <w:proofErr w:type="spellEnd"/>
+      <w:r>
+        <w:rPr>
+          <w:rFonts w:ascii="Times New Roman" w:eastAsia="Times New Roman" w:hAnsi="Times New Roman" w:cs="Times New Roman"/>
+          <w:sz w:val="26"/>
+          <w:szCs w:val="26"/>
+        </w:rPr>
+        <w:t xml:space="preserve">(250), Extra2 </w:t>
+      </w:r>
+      <w:proofErr w:type="spellStart"/>
+      <w:r>
+        <w:rPr>
+          <w:rFonts w:ascii="Times New Roman" w:eastAsia="Times New Roman" w:hAnsi="Times New Roman" w:cs="Times New Roman"/>
+          <w:sz w:val="26"/>
+          <w:szCs w:val="26"/>
+        </w:rPr>
+        <w:t>varchar</w:t>
+      </w:r>
+      <w:proofErr w:type="spellEnd"/>
+      <w:r>
+        <w:rPr>
+          <w:rFonts w:ascii="Times New Roman" w:eastAsia="Times New Roman" w:hAnsi="Times New Roman" w:cs="Times New Roman"/>
+          <w:sz w:val="26"/>
+          <w:szCs w:val="26"/>
+        </w:rPr>
+        <w:t xml:space="preserve">(250), Extra3 </w:t>
+      </w:r>
+      <w:proofErr w:type="spellStart"/>
+      <w:r>
+        <w:rPr>
+          <w:rFonts w:ascii="Times New Roman" w:eastAsia="Times New Roman" w:hAnsi="Times New Roman" w:cs="Times New Roman"/>
+          <w:sz w:val="26"/>
+          <w:szCs w:val="26"/>
+        </w:rPr>
+        <w:t>varchar</w:t>
+      </w:r>
+      <w:proofErr w:type="spellEnd"/>
+      <w:r>
+        <w:rPr>
+          <w:rFonts w:ascii="Times New Roman" w:eastAsia="Times New Roman" w:hAnsi="Times New Roman" w:cs="Times New Roman"/>
+          <w:sz w:val="26"/>
+          <w:szCs w:val="26"/>
+        </w:rPr>
+        <w:t>(250))</w:t>
+      </w:r>
+    </w:p>
+    <w:p>
+      <w:pPr>
+        <w:spacing w:line="480" w:lineRule="auto"/>
+        <w:rPr>
+          <w:rFonts w:ascii="Times New Roman" w:eastAsia="Times New Roman" w:hAnsi="Times New Roman" w:cs="Times New Roman"/>
+          <w:sz w:val="26"/>
+          <w:szCs w:val="26"/>
+        </w:rPr>
+      </w:pPr>
+      <w:proofErr w:type="gramStart"/>
+      <w:r>
+        <w:rPr>
+          <w:rFonts w:ascii="Times New Roman" w:eastAsia="Times New Roman" w:hAnsi="Times New Roman" w:cs="Times New Roman"/>
+          <w:sz w:val="26"/>
+          <w:szCs w:val="26"/>
+        </w:rPr>
+        <w:t>Price(</w:t>
+      </w:r>
+      <w:proofErr w:type="gramEnd"/>
+      <w:r>
+        <w:rPr>
+          <w:rFonts w:ascii="Times New Roman" w:eastAsia="Times New Roman" w:hAnsi="Times New Roman" w:cs="Times New Roman"/>
+          <w:sz w:val="26"/>
+          <w:szCs w:val="26"/>
+        </w:rPr>
+        <w:t xml:space="preserve">Product </w:t>
+      </w:r>
+      <w:proofErr w:type="spellStart"/>
+      <w:r>
+        <w:rPr>
+          <w:rFonts w:ascii="Times New Roman" w:eastAsia="Times New Roman" w:hAnsi="Times New Roman" w:cs="Times New Roman"/>
+          <w:sz w:val="26"/>
+          <w:szCs w:val="26"/>
+        </w:rPr>
+        <w:t>varchar</w:t>
+      </w:r>
+      <w:proofErr w:type="spellEnd"/>
+      <w:r>
+        <w:rPr>
+          <w:rFonts w:ascii="Times New Roman" w:eastAsia="Times New Roman" w:hAnsi="Times New Roman" w:cs="Times New Roman"/>
+          <w:sz w:val="26"/>
+          <w:szCs w:val="26"/>
+        </w:rPr>
+        <w:t>(75), Retail decimal(19,4), Bulk decimal(19,4), Jobber decimal(19,4))</w:t>
       </w:r>
     </w:p>
     <w:p>
@@ -3587,7 +4994,27 @@
           <w:sz w:val="26"/>
           <w:szCs w:val="26"/>
         </w:rPr>
-        <w:t>Product varchar(75</w:t>
+        <w:t xml:space="preserve">Product </w:t>
+      </w:r>
+      <w:proofErr w:type="spellStart"/>
+      <w:r>
+        <w:rPr>
+          <w:rFonts w:ascii="Times New Roman" w:hAnsi="Times New Roman" w:cs="Times New Roman"/>
+          <w:color w:val="auto"/>
+          <w:sz w:val="26"/>
+          <w:szCs w:val="26"/>
+        </w:rPr>
+        <w:t>varchar</w:t>
+      </w:r>
+      <w:proofErr w:type="spellEnd"/>
+      <w:r>
+        <w:rPr>
+          <w:rFonts w:ascii="Times New Roman" w:hAnsi="Times New Roman" w:cs="Times New Roman"/>
+          <w:color w:val="auto"/>
+          <w:sz w:val="26"/>
+          <w:szCs w:val="26"/>
+        </w:rPr>
+        <w:t>(75</w:t>
       </w:r>
       <w:r>
         <w:rPr>
@@ -3614,25 +5041,85 @@
           <w:sz w:val="26"/>
           <w:szCs w:val="26"/>
         </w:rPr>
-        <w:t xml:space="preserve"> varchar(</w:t>
-      </w:r>
-      <w:r>
-        <w:rPr>
-          <w:rFonts w:ascii="Times New Roman" w:hAnsi="Times New Roman" w:cs="Times New Roman"/>
-          <w:color w:val="auto"/>
-          <w:sz w:val="26"/>
-          <w:szCs w:val="26"/>
-        </w:rPr>
-        <w:t xml:space="preserve">25), Newark varchar(25), </w:t>
-      </w:r>
-      <w:r>
-        <w:rPr>
-          <w:rFonts w:ascii="Times New Roman" w:hAnsi="Times New Roman" w:cs="Times New Roman"/>
-          <w:color w:val="auto"/>
-          <w:sz w:val="26"/>
-          <w:szCs w:val="26"/>
-        </w:rPr>
-        <w:t>Category varchar(</w:t>
+        <w:t xml:space="preserve"> </w:t>
+      </w:r>
+      <w:proofErr w:type="spellStart"/>
+      <w:r>
+        <w:rPr>
+          <w:rFonts w:ascii="Times New Roman" w:hAnsi="Times New Roman" w:cs="Times New Roman"/>
+          <w:color w:val="auto"/>
+          <w:sz w:val="26"/>
+          <w:szCs w:val="26"/>
+        </w:rPr>
+        <w:t>varchar</w:t>
+      </w:r>
+      <w:proofErr w:type="spellEnd"/>
+      <w:r>
+        <w:rPr>
+          <w:rFonts w:ascii="Times New Roman" w:hAnsi="Times New Roman" w:cs="Times New Roman"/>
+          <w:color w:val="auto"/>
+          <w:sz w:val="26"/>
+          <w:szCs w:val="26"/>
+        </w:rPr>
+        <w:t>(</w:t>
+      </w:r>
+      <w:r>
+        <w:rPr>
+          <w:rFonts w:ascii="Times New Roman" w:hAnsi="Times New Roman" w:cs="Times New Roman"/>
+          <w:color w:val="auto"/>
+          <w:sz w:val="26"/>
+          <w:szCs w:val="26"/>
+        </w:rPr>
+        <w:t xml:space="preserve">25), Newark </w:t>
+      </w:r>
+      <w:proofErr w:type="spellStart"/>
+      <w:r>
+        <w:rPr>
+          <w:rFonts w:ascii="Times New Roman" w:hAnsi="Times New Roman" w:cs="Times New Roman"/>
+          <w:color w:val="auto"/>
+          <w:sz w:val="26"/>
+          <w:szCs w:val="26"/>
+        </w:rPr>
+        <w:t>varchar</w:t>
+      </w:r>
+      <w:proofErr w:type="spellEnd"/>
+      <w:r>
+        <w:rPr>
+          <w:rFonts w:ascii="Times New Roman" w:hAnsi="Times New Roman" w:cs="Times New Roman"/>
+          <w:color w:val="auto"/>
+          <w:sz w:val="26"/>
+          <w:szCs w:val="26"/>
+        </w:rPr>
+        <w:t xml:space="preserve">(25), </w:t>
+      </w:r>
+      <w:r>
+        <w:rPr>
+          <w:rFonts w:ascii="Times New Roman" w:hAnsi="Times New Roman" w:cs="Times New Roman"/>
+          <w:color w:val="auto"/>
+          <w:sz w:val="26"/>
+          <w:szCs w:val="26"/>
+        </w:rPr>
+        <w:t xml:space="preserve">Category </w:t>
+      </w:r>
+      <w:proofErr w:type="spellStart"/>
+      <w:r>
+        <w:rPr>
+          <w:rFonts w:ascii="Times New Roman" w:hAnsi="Times New Roman" w:cs="Times New Roman"/>
+          <w:color w:val="auto"/>
+          <w:sz w:val="26"/>
+          <w:szCs w:val="26"/>
+        </w:rPr>
+        <w:t>varchar</w:t>
+      </w:r>
+      <w:proofErr w:type="spellEnd"/>
+      <w:r>
+        <w:rPr>
+          <w:rFonts w:ascii="Times New Roman" w:hAnsi="Times New Roman" w:cs="Times New Roman"/>
+          <w:color w:val="auto"/>
+          <w:sz w:val="26"/>
+          <w:szCs w:val="26"/>
+        </w:rPr>
+        <w:t>(</w:t>
       </w:r>
       <w:r>
         <w:rPr>
@@ -3722,7 +5209,27 @@
           <w:sz w:val="26"/>
           <w:szCs w:val="26"/>
         </w:rPr>
-        <w:t>Quantity int(6</w:t>
+        <w:t xml:space="preserve">Quantity </w:t>
+      </w:r>
+      <w:proofErr w:type="spellStart"/>
+      <w:r>
+        <w:rPr>
+          <w:rFonts w:ascii="Times New Roman" w:hAnsi="Times New Roman" w:cs="Times New Roman"/>
+          <w:color w:val="auto"/>
+          <w:sz w:val="26"/>
+          <w:szCs w:val="26"/>
+        </w:rPr>
+        <w:t>int</w:t>
+      </w:r>
+      <w:proofErr w:type="spellEnd"/>
+      <w:r>
+        <w:rPr>
+          <w:rFonts w:ascii="Times New Roman" w:hAnsi="Times New Roman" w:cs="Times New Roman"/>
+          <w:color w:val="auto"/>
+          <w:sz w:val="26"/>
+          <w:szCs w:val="26"/>
+        </w:rPr>
+        <w:t>(6</w:t>
       </w:r>
       <w:r>
         <w:rPr>
@@ -3742,6 +5249,7 @@
         </w:rPr>
         <w:t xml:space="preserve"> </w:t>
       </w:r>
+      <w:proofErr w:type="spellStart"/>
       <w:r>
         <w:rPr>
           <w:rFonts w:ascii="Times New Roman" w:hAnsi="Times New Roman" w:cs="Times New Roman"/>
@@ -3760,15 +5268,7 @@
         </w:rPr>
         <w:t>short</w:t>
       </w:r>
-      <w:r>
-        <w:rPr>
-          <w:rFonts w:ascii="Times New Roman" w:hAnsi="Times New Roman" w:cs="Times New Roman"/>
-          <w:color w:val="auto"/>
-          <w:sz w:val="26"/>
-          <w:szCs w:val="26"/>
-        </w:rPr>
-        <w:t xml:space="preserve"> varchar(350),</w:t>
-      </w:r>
+      <w:proofErr w:type="spellEnd"/>
       <w:r>
         <w:rPr>
           <w:rFonts w:ascii="Times New Roman" w:hAnsi="Times New Roman" w:cs="Times New Roman"/>
@@ -3778,6 +5278,36 @@
         </w:rPr>
         <w:t xml:space="preserve"> </w:t>
       </w:r>
+      <w:proofErr w:type="spellStart"/>
+      <w:r>
+        <w:rPr>
+          <w:rFonts w:ascii="Times New Roman" w:hAnsi="Times New Roman" w:cs="Times New Roman"/>
+          <w:color w:val="auto"/>
+          <w:sz w:val="26"/>
+          <w:szCs w:val="26"/>
+        </w:rPr>
+        <w:t>varchar</w:t>
+      </w:r>
+      <w:proofErr w:type="spellEnd"/>
+      <w:r>
+        <w:rPr>
+          <w:rFonts w:ascii="Times New Roman" w:hAnsi="Times New Roman" w:cs="Times New Roman"/>
+          <w:color w:val="auto"/>
+          <w:sz w:val="26"/>
+          <w:szCs w:val="26"/>
+        </w:rPr>
+        <w:t>(350),</w:t>
+      </w:r>
+      <w:r>
+        <w:rPr>
+          <w:rFonts w:ascii="Times New Roman" w:hAnsi="Times New Roman" w:cs="Times New Roman"/>
+          <w:color w:val="auto"/>
+          <w:sz w:val="26"/>
+          <w:szCs w:val="26"/>
+        </w:rPr>
+        <w:t xml:space="preserve"> </w:t>
+      </w:r>
+      <w:proofErr w:type="spellStart"/>
       <w:r>
         <w:rPr>
           <w:rFonts w:ascii="Times New Roman" w:hAnsi="Times New Roman" w:cs="Times New Roman"/>
@@ -3794,7 +5324,37 @@
           <w:sz w:val="26"/>
           <w:szCs w:val="26"/>
         </w:rPr>
-        <w:t>long varchar(90</w:t>
+        <w:t>long</w:t>
+      </w:r>
+      <w:proofErr w:type="spellEnd"/>
+      <w:r>
+        <w:rPr>
+          <w:rFonts w:ascii="Times New Roman" w:hAnsi="Times New Roman" w:cs="Times New Roman"/>
+          <w:color w:val="auto"/>
+          <w:sz w:val="26"/>
+          <w:szCs w:val="26"/>
+        </w:rPr>
+        <w:t xml:space="preserve"> </w:t>
+      </w:r>
+      <w:proofErr w:type="spellStart"/>
+      <w:r>
+        <w:rPr>
+          <w:rFonts w:ascii="Times New Roman" w:hAnsi="Times New Roman" w:cs="Times New Roman"/>
+          <w:color w:val="auto"/>
+          <w:sz w:val="26"/>
+          <w:szCs w:val="26"/>
+        </w:rPr>
+        <w:t>varchar</w:t>
+      </w:r>
+      <w:proofErr w:type="spellEnd"/>
+      <w:r>
+        <w:rPr>
+          <w:rFonts w:ascii="Times New Roman" w:hAnsi="Times New Roman" w:cs="Times New Roman"/>
+          <w:color w:val="auto"/>
+          <w:sz w:val="26"/>
+          <w:szCs w:val="26"/>
+        </w:rPr>
+        <w:t>(90</w:t>
       </w:r>
       <w:r>
         <w:rPr>
@@ -3812,7 +5372,27 @@
           <w:sz w:val="26"/>
           <w:szCs w:val="26"/>
         </w:rPr>
-        <w:t xml:space="preserve"> ISBN varchar(25), </w:t>
+        <w:t xml:space="preserve"> ISBN </w:t>
+      </w:r>
+      <w:proofErr w:type="spellStart"/>
+      <w:r>
+        <w:rPr>
+          <w:rFonts w:ascii="Times New Roman" w:hAnsi="Times New Roman" w:cs="Times New Roman"/>
+          <w:color w:val="auto"/>
+          <w:sz w:val="26"/>
+          <w:szCs w:val="26"/>
+        </w:rPr>
+        <w:t>varchar</w:t>
+      </w:r>
+      <w:proofErr w:type="spellEnd"/>
+      <w:r>
+        <w:rPr>
+          <w:rFonts w:ascii="Times New Roman" w:hAnsi="Times New Roman" w:cs="Times New Roman"/>
+          <w:color w:val="auto"/>
+          <w:sz w:val="26"/>
+          <w:szCs w:val="26"/>
+        </w:rPr>
+        <w:t xml:space="preserve">(25), </w:t>
       </w:r>
       <w:r>
         <w:rPr>
@@ -3839,7 +5419,27 @@
           <w:sz w:val="26"/>
           <w:szCs w:val="26"/>
         </w:rPr>
-        <w:t xml:space="preserve"> varchar(</w:t>
+        <w:t xml:space="preserve"> </w:t>
+      </w:r>
+      <w:proofErr w:type="spellStart"/>
+      <w:r>
+        <w:rPr>
+          <w:rFonts w:ascii="Times New Roman" w:hAnsi="Times New Roman" w:cs="Times New Roman"/>
+          <w:color w:val="auto"/>
+          <w:sz w:val="26"/>
+          <w:szCs w:val="26"/>
+        </w:rPr>
+        <w:t>varchar</w:t>
+      </w:r>
+      <w:proofErr w:type="spellEnd"/>
+      <w:r>
+        <w:rPr>
+          <w:rFonts w:ascii="Times New Roman" w:hAnsi="Times New Roman" w:cs="Times New Roman"/>
+          <w:color w:val="auto"/>
+          <w:sz w:val="26"/>
+          <w:szCs w:val="26"/>
+        </w:rPr>
+        <w:t>(</w:t>
       </w:r>
       <w:r>
         <w:rPr>
@@ -3893,7 +5493,27 @@
           <w:sz w:val="26"/>
           <w:szCs w:val="26"/>
         </w:rPr>
-        <w:t xml:space="preserve"> varchar(</w:t>
+        <w:t xml:space="preserve"> </w:t>
+      </w:r>
+      <w:proofErr w:type="spellStart"/>
+      <w:r>
+        <w:rPr>
+          <w:rFonts w:ascii="Times New Roman" w:hAnsi="Times New Roman" w:cs="Times New Roman"/>
+          <w:color w:val="auto"/>
+          <w:sz w:val="26"/>
+          <w:szCs w:val="26"/>
+        </w:rPr>
+        <w:t>varchar</w:t>
+      </w:r>
+      <w:proofErr w:type="spellEnd"/>
+      <w:r>
+        <w:rPr>
+          <w:rFonts w:ascii="Times New Roman" w:hAnsi="Times New Roman" w:cs="Times New Roman"/>
+          <w:color w:val="auto"/>
+          <w:sz w:val="26"/>
+          <w:szCs w:val="26"/>
+        </w:rPr>
+        <w:t>(</w:t>
       </w:r>
       <w:r>
         <w:rPr>
@@ -3956,7 +5576,27 @@
           <w:sz w:val="26"/>
           <w:szCs w:val="26"/>
         </w:rPr>
-        <w:t xml:space="preserve"> varchar(</w:t>
+        <w:t xml:space="preserve"> </w:t>
+      </w:r>
+      <w:proofErr w:type="spellStart"/>
+      <w:r>
+        <w:rPr>
+          <w:rFonts w:ascii="Times New Roman" w:hAnsi="Times New Roman" w:cs="Times New Roman"/>
+          <w:color w:val="auto"/>
+          <w:sz w:val="26"/>
+          <w:szCs w:val="26"/>
+        </w:rPr>
+        <w:t>varchar</w:t>
+      </w:r>
+      <w:proofErr w:type="spellEnd"/>
+      <w:r>
+        <w:rPr>
+          <w:rFonts w:ascii="Times New Roman" w:hAnsi="Times New Roman" w:cs="Times New Roman"/>
+          <w:color w:val="auto"/>
+          <w:sz w:val="26"/>
+          <w:szCs w:val="26"/>
+        </w:rPr>
+        <w:t>(</w:t>
       </w:r>
       <w:r>
         <w:rPr>
@@ -3996,6 +5636,7 @@
           <w:szCs w:val="26"/>
         </w:rPr>
       </w:pPr>
+      <w:proofErr w:type="gramStart"/>
       <w:r>
         <w:rPr>
           <w:rFonts w:ascii="Times New Roman" w:hAnsi="Times New Roman" w:cs="Times New Roman"/>
@@ -4005,14 +5646,35 @@
         </w:rPr>
         <w:t>Location(</w:t>
       </w:r>
-      <w:r>
-        <w:rPr>
-          <w:rFonts w:ascii="Times New Roman" w:hAnsi="Times New Roman" w:cs="Times New Roman"/>
-          <w:color w:val="auto"/>
-          <w:sz w:val="26"/>
-          <w:szCs w:val="26"/>
-        </w:rPr>
-        <w:t>Product varchar(75),</w:t>
+      <w:proofErr w:type="gramEnd"/>
+      <w:r>
+        <w:rPr>
+          <w:rFonts w:ascii="Times New Roman" w:hAnsi="Times New Roman" w:cs="Times New Roman"/>
+          <w:color w:val="auto"/>
+          <w:sz w:val="26"/>
+          <w:szCs w:val="26"/>
+        </w:rPr>
+        <w:t xml:space="preserve">Product </w:t>
+      </w:r>
+      <w:proofErr w:type="spellStart"/>
+      <w:r>
+        <w:rPr>
+          <w:rFonts w:ascii="Times New Roman" w:hAnsi="Times New Roman" w:cs="Times New Roman"/>
+          <w:color w:val="auto"/>
+          <w:sz w:val="26"/>
+          <w:szCs w:val="26"/>
+        </w:rPr>
+        <w:t>varchar</w:t>
+      </w:r>
+      <w:proofErr w:type="spellEnd"/>
+      <w:r>
+        <w:rPr>
+          <w:rFonts w:ascii="Times New Roman" w:hAnsi="Times New Roman" w:cs="Times New Roman"/>
+          <w:color w:val="auto"/>
+          <w:sz w:val="26"/>
+          <w:szCs w:val="26"/>
+        </w:rPr>
+        <w:t>(75),</w:t>
       </w:r>
       <w:r>
         <w:rPr>
@@ -4030,7 +5692,47 @@
           <w:sz w:val="26"/>
           <w:szCs w:val="26"/>
         </w:rPr>
-        <w:t>Location1 varchar(25), Location2 varchar(25),</w:t>
+        <w:t xml:space="preserve">Location1 </w:t>
+      </w:r>
+      <w:proofErr w:type="spellStart"/>
+      <w:r>
+        <w:rPr>
+          <w:rFonts w:ascii="Times New Roman" w:hAnsi="Times New Roman" w:cs="Times New Roman"/>
+          <w:color w:val="auto"/>
+          <w:sz w:val="26"/>
+          <w:szCs w:val="26"/>
+        </w:rPr>
+        <w:t>varchar</w:t>
+      </w:r>
+      <w:proofErr w:type="spellEnd"/>
+      <w:r>
+        <w:rPr>
+          <w:rFonts w:ascii="Times New Roman" w:hAnsi="Times New Roman" w:cs="Times New Roman"/>
+          <w:color w:val="auto"/>
+          <w:sz w:val="26"/>
+          <w:szCs w:val="26"/>
+        </w:rPr>
+        <w:t xml:space="preserve">(25), Location2 </w:t>
+      </w:r>
+      <w:proofErr w:type="spellStart"/>
+      <w:r>
+        <w:rPr>
+          <w:rFonts w:ascii="Times New Roman" w:hAnsi="Times New Roman" w:cs="Times New Roman"/>
+          <w:color w:val="auto"/>
+          <w:sz w:val="26"/>
+          <w:szCs w:val="26"/>
+        </w:rPr>
+        <w:t>varchar</w:t>
+      </w:r>
+      <w:proofErr w:type="spellEnd"/>
+      <w:r>
+        <w:rPr>
+          <w:rFonts w:ascii="Times New Roman" w:hAnsi="Times New Roman" w:cs="Times New Roman"/>
+          <w:color w:val="auto"/>
+          <w:sz w:val="26"/>
+          <w:szCs w:val="26"/>
+        </w:rPr>
+        <w:t>(25),</w:t>
       </w:r>
       <w:r>
         <w:rPr>
@@ -4048,79 +5750,313 @@
           <w:sz w:val="26"/>
           <w:szCs w:val="26"/>
         </w:rPr>
-        <w:t>Location3 varchar(25))</w:t>
-      </w:r>
-    </w:p>
-    <w:p>
-      <w:pPr>
-        <w:spacing w:line="480" w:lineRule="auto"/>
-        <w:rPr>
-          <w:rFonts w:ascii="Times New Roman" w:hAnsi="Times New Roman" w:cs="Times New Roman"/>
-          <w:color w:val="auto"/>
-          <w:sz w:val="26"/>
-          <w:szCs w:val="26"/>
-        </w:rPr>
-      </w:pPr>
-      <w:r>
-        <w:rPr>
-          <w:rFonts w:ascii="Times New Roman" w:hAnsi="Times New Roman" w:cs="Times New Roman"/>
-          <w:color w:val="auto"/>
-          <w:sz w:val="26"/>
-          <w:szCs w:val="26"/>
-        </w:rPr>
-        <w:t>Kit(Product varchar(75), Kit varchar(25), Quantity int(8))</w:t>
-      </w:r>
-    </w:p>
-    <w:p>
-      <w:pPr>
-        <w:spacing w:line="480" w:lineRule="auto"/>
-        <w:rPr>
-          <w:rFonts w:ascii="Times New Roman" w:hAnsi="Times New Roman" w:cs="Times New Roman"/>
-          <w:color w:val="auto"/>
-          <w:sz w:val="26"/>
-          <w:szCs w:val="26"/>
-        </w:rPr>
-      </w:pPr>
-      <w:r>
-        <w:rPr>
-          <w:rFonts w:ascii="Times New Roman" w:hAnsi="Times New Roman" w:cs="Times New Roman"/>
-          <w:color w:val="auto"/>
-          <w:sz w:val="26"/>
-          <w:szCs w:val="26"/>
-        </w:rPr>
-        <w:t>Files(Product varchar(75), File varchar(200), Type varchar(25))</w:t>
-      </w:r>
-    </w:p>
-    <w:p>
-      <w:pPr>
-        <w:spacing w:line="480" w:lineRule="auto"/>
-        <w:rPr>
-          <w:rFonts w:ascii="Times New Roman" w:hAnsi="Times New Roman" w:cs="Times New Roman"/>
-          <w:color w:val="auto"/>
-          <w:sz w:val="26"/>
-          <w:szCs w:val="26"/>
-        </w:rPr>
-      </w:pPr>
-      <w:r>
-        <w:rPr>
-          <w:rFonts w:ascii="Times New Roman" w:hAnsi="Times New Roman" w:cs="Times New Roman"/>
-          <w:color w:val="auto"/>
-          <w:sz w:val="26"/>
-          <w:szCs w:val="26"/>
-        </w:rPr>
-        <w:t>Acquisition(Product varchar(75), Vendor varchar(25), Cost decimal(19,4), Date varchar(20))</w:t>
-      </w:r>
-    </w:p>
-    <w:p>
-      <w:pPr>
-        <w:spacing w:line="480" w:lineRule="auto"/>
-        <w:rPr>
-          <w:rFonts w:ascii="Times New Roman" w:hAnsi="Times New Roman" w:cs="Times New Roman"/>
-          <w:color w:val="auto"/>
-          <w:sz w:val="26"/>
-          <w:szCs w:val="26"/>
-        </w:rPr>
-      </w:pPr>
+        <w:t xml:space="preserve">Location3 </w:t>
+      </w:r>
+      <w:proofErr w:type="spellStart"/>
+      <w:r>
+        <w:rPr>
+          <w:rFonts w:ascii="Times New Roman" w:hAnsi="Times New Roman" w:cs="Times New Roman"/>
+          <w:color w:val="auto"/>
+          <w:sz w:val="26"/>
+          <w:szCs w:val="26"/>
+        </w:rPr>
+        <w:t>varchar</w:t>
+      </w:r>
+      <w:proofErr w:type="spellEnd"/>
+      <w:r>
+        <w:rPr>
+          <w:rFonts w:ascii="Times New Roman" w:hAnsi="Times New Roman" w:cs="Times New Roman"/>
+          <w:color w:val="auto"/>
+          <w:sz w:val="26"/>
+          <w:szCs w:val="26"/>
+        </w:rPr>
+        <w:t>(25))</w:t>
+      </w:r>
+    </w:p>
+    <w:p>
+      <w:pPr>
+        <w:spacing w:line="480" w:lineRule="auto"/>
+        <w:rPr>
+          <w:rFonts w:ascii="Times New Roman" w:hAnsi="Times New Roman" w:cs="Times New Roman"/>
+          <w:color w:val="auto"/>
+          <w:sz w:val="26"/>
+          <w:szCs w:val="26"/>
+        </w:rPr>
+      </w:pPr>
+      <w:proofErr w:type="gramStart"/>
+      <w:r>
+        <w:rPr>
+          <w:rFonts w:ascii="Times New Roman" w:hAnsi="Times New Roman" w:cs="Times New Roman"/>
+          <w:color w:val="auto"/>
+          <w:sz w:val="26"/>
+          <w:szCs w:val="26"/>
+        </w:rPr>
+        <w:t>Kit(</w:t>
+      </w:r>
+      <w:proofErr w:type="gramEnd"/>
+      <w:r>
+        <w:rPr>
+          <w:rFonts w:ascii="Times New Roman" w:hAnsi="Times New Roman" w:cs="Times New Roman"/>
+          <w:color w:val="auto"/>
+          <w:sz w:val="26"/>
+          <w:szCs w:val="26"/>
+        </w:rPr>
+        <w:t xml:space="preserve">Product </w:t>
+      </w:r>
+      <w:proofErr w:type="spellStart"/>
+      <w:r>
+        <w:rPr>
+          <w:rFonts w:ascii="Times New Roman" w:hAnsi="Times New Roman" w:cs="Times New Roman"/>
+          <w:color w:val="auto"/>
+          <w:sz w:val="26"/>
+          <w:szCs w:val="26"/>
+        </w:rPr>
+        <w:t>varchar</w:t>
+      </w:r>
+      <w:proofErr w:type="spellEnd"/>
+      <w:r>
+        <w:rPr>
+          <w:rFonts w:ascii="Times New Roman" w:hAnsi="Times New Roman" w:cs="Times New Roman"/>
+          <w:color w:val="auto"/>
+          <w:sz w:val="26"/>
+          <w:szCs w:val="26"/>
+        </w:rPr>
+        <w:t xml:space="preserve">(75), Kit </w:t>
+      </w:r>
+      <w:proofErr w:type="spellStart"/>
+      <w:r>
+        <w:rPr>
+          <w:rFonts w:ascii="Times New Roman" w:hAnsi="Times New Roman" w:cs="Times New Roman"/>
+          <w:color w:val="auto"/>
+          <w:sz w:val="26"/>
+          <w:szCs w:val="26"/>
+        </w:rPr>
+        <w:t>varchar</w:t>
+      </w:r>
+      <w:proofErr w:type="spellEnd"/>
+      <w:r>
+        <w:rPr>
+          <w:rFonts w:ascii="Times New Roman" w:hAnsi="Times New Roman" w:cs="Times New Roman"/>
+          <w:color w:val="auto"/>
+          <w:sz w:val="26"/>
+          <w:szCs w:val="26"/>
+        </w:rPr>
+        <w:t xml:space="preserve">(25), Quantity </w:t>
+      </w:r>
+      <w:proofErr w:type="spellStart"/>
+      <w:r>
+        <w:rPr>
+          <w:rFonts w:ascii="Times New Roman" w:hAnsi="Times New Roman" w:cs="Times New Roman"/>
+          <w:color w:val="auto"/>
+          <w:sz w:val="26"/>
+          <w:szCs w:val="26"/>
+        </w:rPr>
+        <w:t>int</w:t>
+      </w:r>
+      <w:proofErr w:type="spellEnd"/>
+      <w:r>
+        <w:rPr>
+          <w:rFonts w:ascii="Times New Roman" w:hAnsi="Times New Roman" w:cs="Times New Roman"/>
+          <w:color w:val="auto"/>
+          <w:sz w:val="26"/>
+          <w:szCs w:val="26"/>
+        </w:rPr>
+        <w:t>(8))</w:t>
+      </w:r>
+    </w:p>
+    <w:p>
+      <w:pPr>
+        <w:spacing w:line="480" w:lineRule="auto"/>
+        <w:rPr>
+          <w:rFonts w:ascii="Times New Roman" w:hAnsi="Times New Roman" w:cs="Times New Roman"/>
+          <w:color w:val="auto"/>
+          <w:sz w:val="26"/>
+          <w:szCs w:val="26"/>
+        </w:rPr>
+      </w:pPr>
+      <w:proofErr w:type="gramStart"/>
+      <w:r>
+        <w:rPr>
+          <w:rFonts w:ascii="Times New Roman" w:hAnsi="Times New Roman" w:cs="Times New Roman"/>
+          <w:color w:val="auto"/>
+          <w:sz w:val="26"/>
+          <w:szCs w:val="26"/>
+        </w:rPr>
+        <w:t>Files(</w:t>
+      </w:r>
+      <w:proofErr w:type="gramEnd"/>
+      <w:r>
+        <w:rPr>
+          <w:rFonts w:ascii="Times New Roman" w:hAnsi="Times New Roman" w:cs="Times New Roman"/>
+          <w:color w:val="auto"/>
+          <w:sz w:val="26"/>
+          <w:szCs w:val="26"/>
+        </w:rPr>
+        <w:t xml:space="preserve">Product </w:t>
+      </w:r>
+      <w:proofErr w:type="spellStart"/>
+      <w:r>
+        <w:rPr>
+          <w:rFonts w:ascii="Times New Roman" w:hAnsi="Times New Roman" w:cs="Times New Roman"/>
+          <w:color w:val="auto"/>
+          <w:sz w:val="26"/>
+          <w:szCs w:val="26"/>
+        </w:rPr>
+        <w:t>varchar</w:t>
+      </w:r>
+      <w:proofErr w:type="spellEnd"/>
+      <w:r>
+        <w:rPr>
+          <w:rFonts w:ascii="Times New Roman" w:hAnsi="Times New Roman" w:cs="Times New Roman"/>
+          <w:color w:val="auto"/>
+          <w:sz w:val="26"/>
+          <w:szCs w:val="26"/>
+        </w:rPr>
+        <w:t xml:space="preserve">(75), File </w:t>
+      </w:r>
+      <w:proofErr w:type="spellStart"/>
+      <w:r>
+        <w:rPr>
+          <w:rFonts w:ascii="Times New Roman" w:hAnsi="Times New Roman" w:cs="Times New Roman"/>
+          <w:color w:val="auto"/>
+          <w:sz w:val="26"/>
+          <w:szCs w:val="26"/>
+        </w:rPr>
+        <w:t>varchar</w:t>
+      </w:r>
+      <w:proofErr w:type="spellEnd"/>
+      <w:r>
+        <w:rPr>
+          <w:rFonts w:ascii="Times New Roman" w:hAnsi="Times New Roman" w:cs="Times New Roman"/>
+          <w:color w:val="auto"/>
+          <w:sz w:val="26"/>
+          <w:szCs w:val="26"/>
+        </w:rPr>
+        <w:t xml:space="preserve">(200), Type </w:t>
+      </w:r>
+      <w:proofErr w:type="spellStart"/>
+      <w:r>
+        <w:rPr>
+          <w:rFonts w:ascii="Times New Roman" w:hAnsi="Times New Roman" w:cs="Times New Roman"/>
+          <w:color w:val="auto"/>
+          <w:sz w:val="26"/>
+          <w:szCs w:val="26"/>
+        </w:rPr>
+        <w:t>varchar</w:t>
+      </w:r>
+      <w:proofErr w:type="spellEnd"/>
+      <w:r>
+        <w:rPr>
+          <w:rFonts w:ascii="Times New Roman" w:hAnsi="Times New Roman" w:cs="Times New Roman"/>
+          <w:color w:val="auto"/>
+          <w:sz w:val="26"/>
+          <w:szCs w:val="26"/>
+        </w:rPr>
+        <w:t>(25))</w:t>
+      </w:r>
+    </w:p>
+    <w:p>
+      <w:pPr>
+        <w:spacing w:line="480" w:lineRule="auto"/>
+        <w:rPr>
+          <w:rFonts w:ascii="Times New Roman" w:hAnsi="Times New Roman" w:cs="Times New Roman"/>
+          <w:color w:val="auto"/>
+          <w:sz w:val="26"/>
+          <w:szCs w:val="26"/>
+        </w:rPr>
+      </w:pPr>
+      <w:proofErr w:type="gramStart"/>
+      <w:r>
+        <w:rPr>
+          <w:rFonts w:ascii="Times New Roman" w:hAnsi="Times New Roman" w:cs="Times New Roman"/>
+          <w:color w:val="auto"/>
+          <w:sz w:val="26"/>
+          <w:szCs w:val="26"/>
+        </w:rPr>
+        <w:t>Acquisition(</w:t>
+      </w:r>
+      <w:proofErr w:type="gramEnd"/>
+      <w:r>
+        <w:rPr>
+          <w:rFonts w:ascii="Times New Roman" w:hAnsi="Times New Roman" w:cs="Times New Roman"/>
+          <w:color w:val="auto"/>
+          <w:sz w:val="26"/>
+          <w:szCs w:val="26"/>
+        </w:rPr>
+        <w:t xml:space="preserve">Product </w:t>
+      </w:r>
+      <w:proofErr w:type="spellStart"/>
+      <w:r>
+        <w:rPr>
+          <w:rFonts w:ascii="Times New Roman" w:hAnsi="Times New Roman" w:cs="Times New Roman"/>
+          <w:color w:val="auto"/>
+          <w:sz w:val="26"/>
+          <w:szCs w:val="26"/>
+        </w:rPr>
+        <w:t>varchar</w:t>
+      </w:r>
+      <w:proofErr w:type="spellEnd"/>
+      <w:r>
+        <w:rPr>
+          <w:rFonts w:ascii="Times New Roman" w:hAnsi="Times New Roman" w:cs="Times New Roman"/>
+          <w:color w:val="auto"/>
+          <w:sz w:val="26"/>
+          <w:szCs w:val="26"/>
+        </w:rPr>
+        <w:t xml:space="preserve">(75), Vendor </w:t>
+      </w:r>
+      <w:proofErr w:type="spellStart"/>
+      <w:r>
+        <w:rPr>
+          <w:rFonts w:ascii="Times New Roman" w:hAnsi="Times New Roman" w:cs="Times New Roman"/>
+          <w:color w:val="auto"/>
+          <w:sz w:val="26"/>
+          <w:szCs w:val="26"/>
+        </w:rPr>
+        <w:t>varchar</w:t>
+      </w:r>
+      <w:proofErr w:type="spellEnd"/>
+      <w:r>
+        <w:rPr>
+          <w:rFonts w:ascii="Times New Roman" w:hAnsi="Times New Roman" w:cs="Times New Roman"/>
+          <w:color w:val="auto"/>
+          <w:sz w:val="26"/>
+          <w:szCs w:val="26"/>
+        </w:rPr>
+        <w:t xml:space="preserve">(25), Cost decimal(19,4), Date </w:t>
+      </w:r>
+      <w:proofErr w:type="spellStart"/>
+      <w:r>
+        <w:rPr>
+          <w:rFonts w:ascii="Times New Roman" w:hAnsi="Times New Roman" w:cs="Times New Roman"/>
+          <w:color w:val="auto"/>
+          <w:sz w:val="26"/>
+          <w:szCs w:val="26"/>
+        </w:rPr>
+        <w:t>varchar</w:t>
+      </w:r>
+      <w:proofErr w:type="spellEnd"/>
+      <w:r>
+        <w:rPr>
+          <w:rFonts w:ascii="Times New Roman" w:hAnsi="Times New Roman" w:cs="Times New Roman"/>
+          <w:color w:val="auto"/>
+          <w:sz w:val="26"/>
+          <w:szCs w:val="26"/>
+        </w:rPr>
+        <w:t>(20))</w:t>
+      </w:r>
+    </w:p>
+    <w:p>
+      <w:pPr>
+        <w:spacing w:line="480" w:lineRule="auto"/>
+        <w:rPr>
+          <w:rFonts w:ascii="Times New Roman" w:hAnsi="Times New Roman" w:cs="Times New Roman"/>
+          <w:color w:val="auto"/>
+          <w:sz w:val="26"/>
+          <w:szCs w:val="26"/>
+        </w:rPr>
+      </w:pPr>
+      <w:proofErr w:type="gramStart"/>
       <w:r>
         <w:rPr>
           <w:rFonts w:ascii="Times New Roman" w:hAnsi="Times New Roman" w:cs="Times New Roman"/>
@@ -4129,27 +6065,148 @@
           <w:szCs w:val="26"/>
         </w:rPr>
         <w:lastRenderedPageBreak/>
-        <w:t>Keyword(Product varchar(75), Keyword varchar(25))</w:t>
-      </w:r>
-    </w:p>
-    <w:p>
-      <w:pPr>
-        <w:spacing w:line="480" w:lineRule="auto"/>
-        <w:rPr>
-          <w:rFonts w:ascii="Times New Roman" w:hAnsi="Times New Roman" w:cs="Times New Roman"/>
-          <w:color w:val="auto"/>
-          <w:sz w:val="26"/>
-          <w:szCs w:val="26"/>
-        </w:rPr>
-      </w:pPr>
-      <w:r>
-        <w:rPr>
-          <w:rFonts w:ascii="Times New Roman" w:hAnsi="Times New Roman" w:cs="Times New Roman"/>
-          <w:color w:val="auto"/>
-          <w:sz w:val="26"/>
-          <w:szCs w:val="26"/>
-        </w:rPr>
-        <w:t>Link(Product varchar(75), Category varchar(25), Link varchar(250)</w:t>
+        <w:t>Keyword(</w:t>
+      </w:r>
+      <w:proofErr w:type="gramEnd"/>
+      <w:r>
+        <w:rPr>
+          <w:rFonts w:ascii="Times New Roman" w:hAnsi="Times New Roman" w:cs="Times New Roman"/>
+          <w:color w:val="auto"/>
+          <w:sz w:val="26"/>
+          <w:szCs w:val="26"/>
+        </w:rPr>
+        <w:t xml:space="preserve">Product </w:t>
+      </w:r>
+      <w:proofErr w:type="spellStart"/>
+      <w:r>
+        <w:rPr>
+          <w:rFonts w:ascii="Times New Roman" w:hAnsi="Times New Roman" w:cs="Times New Roman"/>
+          <w:color w:val="auto"/>
+          <w:sz w:val="26"/>
+          <w:szCs w:val="26"/>
+        </w:rPr>
+        <w:t>varchar</w:t>
+      </w:r>
+      <w:proofErr w:type="spellEnd"/>
+      <w:r>
+        <w:rPr>
+          <w:rFonts w:ascii="Times New Roman" w:hAnsi="Times New Roman" w:cs="Times New Roman"/>
+          <w:color w:val="auto"/>
+          <w:sz w:val="26"/>
+          <w:szCs w:val="26"/>
+        </w:rPr>
+        <w:t xml:space="preserve">(75), Keyword </w:t>
+      </w:r>
+      <w:proofErr w:type="spellStart"/>
+      <w:r>
+        <w:rPr>
+          <w:rFonts w:ascii="Times New Roman" w:hAnsi="Times New Roman" w:cs="Times New Roman"/>
+          <w:color w:val="auto"/>
+          <w:sz w:val="26"/>
+          <w:szCs w:val="26"/>
+        </w:rPr>
+        <w:t>varchar</w:t>
+      </w:r>
+      <w:proofErr w:type="spellEnd"/>
+      <w:r>
+        <w:rPr>
+          <w:rFonts w:ascii="Times New Roman" w:hAnsi="Times New Roman" w:cs="Times New Roman"/>
+          <w:color w:val="auto"/>
+          <w:sz w:val="26"/>
+          <w:szCs w:val="26"/>
+        </w:rPr>
+        <w:t>(25))</w:t>
+      </w:r>
+    </w:p>
+    <w:p>
+      <w:pPr>
+        <w:spacing w:line="480" w:lineRule="auto"/>
+        <w:rPr>
+          <w:rFonts w:ascii="Times New Roman" w:hAnsi="Times New Roman" w:cs="Times New Roman"/>
+          <w:color w:val="auto"/>
+          <w:sz w:val="26"/>
+          <w:szCs w:val="26"/>
+        </w:rPr>
+      </w:pPr>
+      <w:proofErr w:type="gramStart"/>
+      <w:r>
+        <w:rPr>
+          <w:rFonts w:ascii="Times New Roman" w:hAnsi="Times New Roman" w:cs="Times New Roman"/>
+          <w:color w:val="auto"/>
+          <w:sz w:val="26"/>
+          <w:szCs w:val="26"/>
+        </w:rPr>
+        <w:t>Link(</w:t>
+      </w:r>
+      <w:proofErr w:type="gramEnd"/>
+      <w:r>
+        <w:rPr>
+          <w:rFonts w:ascii="Times New Roman" w:hAnsi="Times New Roman" w:cs="Times New Roman"/>
+          <w:color w:val="auto"/>
+          <w:sz w:val="26"/>
+          <w:szCs w:val="26"/>
+        </w:rPr>
+        <w:t xml:space="preserve">Product </w:t>
+      </w:r>
+      <w:proofErr w:type="spellStart"/>
+      <w:r>
+        <w:rPr>
+          <w:rFonts w:ascii="Times New Roman" w:hAnsi="Times New Roman" w:cs="Times New Roman"/>
+          <w:color w:val="auto"/>
+          <w:sz w:val="26"/>
+          <w:szCs w:val="26"/>
+        </w:rPr>
+        <w:t>varchar</w:t>
+      </w:r>
+      <w:proofErr w:type="spellEnd"/>
+      <w:r>
+        <w:rPr>
+          <w:rFonts w:ascii="Times New Roman" w:hAnsi="Times New Roman" w:cs="Times New Roman"/>
+          <w:color w:val="auto"/>
+          <w:sz w:val="26"/>
+          <w:szCs w:val="26"/>
+        </w:rPr>
+        <w:t xml:space="preserve">(75), Category </w:t>
+      </w:r>
+      <w:proofErr w:type="spellStart"/>
+      <w:r>
+        <w:rPr>
+          <w:rFonts w:ascii="Times New Roman" w:hAnsi="Times New Roman" w:cs="Times New Roman"/>
+          <w:color w:val="auto"/>
+          <w:sz w:val="26"/>
+          <w:szCs w:val="26"/>
+        </w:rPr>
+        <w:t>varchar</w:t>
+      </w:r>
+      <w:proofErr w:type="spellEnd"/>
+      <w:r>
+        <w:rPr>
+          <w:rFonts w:ascii="Times New Roman" w:hAnsi="Times New Roman" w:cs="Times New Roman"/>
+          <w:color w:val="auto"/>
+          <w:sz w:val="26"/>
+          <w:szCs w:val="26"/>
+        </w:rPr>
+        <w:t xml:space="preserve">(25), Link </w:t>
+      </w:r>
+      <w:proofErr w:type="spellStart"/>
+      <w:r>
+        <w:rPr>
+          <w:rFonts w:ascii="Times New Roman" w:hAnsi="Times New Roman" w:cs="Times New Roman"/>
+          <w:color w:val="auto"/>
+          <w:sz w:val="26"/>
+          <w:szCs w:val="26"/>
+        </w:rPr>
+        <w:t>varchar</w:t>
+      </w:r>
+      <w:proofErr w:type="spellEnd"/>
+      <w:r>
+        <w:rPr>
+          <w:rFonts w:ascii="Times New Roman" w:hAnsi="Times New Roman" w:cs="Times New Roman"/>
+          <w:color w:val="auto"/>
+          <w:sz w:val="26"/>
+          <w:szCs w:val="26"/>
+        </w:rPr>
+        <w:t>(250)</w:t>
       </w:r>
       <w:r>
         <w:rPr>
@@ -4180,16 +6237,6 @@
           <w:szCs w:val="26"/>
         </w:rPr>
       </w:pPr>
-    </w:p>
-    <w:p>
-      <w:pPr>
-        <w:spacing w:line="480" w:lineRule="auto"/>
-        <w:rPr>
-          <w:rFonts w:ascii="Times New Roman" w:eastAsia="Times New Roman" w:hAnsi="Times New Roman" w:cs="Times New Roman"/>
-          <w:sz w:val="26"/>
-          <w:szCs w:val="26"/>
-        </w:rPr>
-      </w:pPr>
       <w:r>
         <w:rPr>
           <w:rFonts w:ascii="Times New Roman" w:eastAsia="Times New Roman" w:hAnsi="Times New Roman" w:cs="Times New Roman"/>
@@ -4208,8 +6255,156 @@
           <w:szCs w:val="26"/>
         </w:rPr>
       </w:pPr>
-      <w:bookmarkStart w:id="0" w:name="_GoBack"/>
-      <w:bookmarkEnd w:id="0"/>
+      <w:r>
+        <w:rPr>
+          <w:rFonts w:ascii="Times New Roman" w:eastAsia="Times New Roman" w:hAnsi="Times New Roman" w:cs="Times New Roman"/>
+          <w:sz w:val="26"/>
+          <w:szCs w:val="26"/>
+        </w:rPr>
+        <w:t xml:space="preserve">Image and PDF files will be stored in their corresponding item folder. The database will contain </w:t>
+      </w:r>
+      <w:proofErr w:type="spellStart"/>
+      <w:proofErr w:type="gramStart"/>
+      <w:r>
+        <w:rPr>
+          <w:rFonts w:ascii="Times New Roman" w:eastAsia="Times New Roman" w:hAnsi="Times New Roman" w:cs="Times New Roman"/>
+          <w:sz w:val="26"/>
+          <w:szCs w:val="26"/>
+        </w:rPr>
+        <w:t>url</w:t>
+      </w:r>
+      <w:proofErr w:type="spellEnd"/>
+      <w:proofErr w:type="gramEnd"/>
+      <w:r>
+        <w:rPr>
+          <w:rFonts w:ascii="Times New Roman" w:eastAsia="Times New Roman" w:hAnsi="Times New Roman" w:cs="Times New Roman"/>
+          <w:sz w:val="26"/>
+          <w:szCs w:val="26"/>
+        </w:rPr>
+        <w:t xml:space="preserve"> for files</w:t>
+      </w:r>
+    </w:p>
+    <w:p>
+      <w:pPr>
+        <w:spacing w:line="480" w:lineRule="auto"/>
+        <w:rPr>
+          <w:rFonts w:ascii="Times New Roman" w:eastAsia="Times New Roman" w:hAnsi="Times New Roman" w:cs="Times New Roman"/>
+          <w:sz w:val="26"/>
+          <w:szCs w:val="26"/>
+        </w:rPr>
+      </w:pPr>
+    </w:p>
+    <w:p>
+      <w:pPr>
+        <w:spacing w:line="480" w:lineRule="auto"/>
+        <w:rPr>
+          <w:rFonts w:ascii="Times New Roman" w:eastAsia="Times New Roman" w:hAnsi="Times New Roman" w:cs="Times New Roman"/>
+          <w:sz w:val="26"/>
+          <w:szCs w:val="26"/>
+        </w:rPr>
+      </w:pPr>
+      <w:r>
+        <w:rPr>
+          <w:rFonts w:ascii="Times New Roman" w:eastAsia="Times New Roman" w:hAnsi="Times New Roman" w:cs="Times New Roman"/>
+          <w:sz w:val="26"/>
+          <w:szCs w:val="26"/>
+        </w:rPr>
+        <w:t>Keyword search:</w:t>
+      </w:r>
+    </w:p>
+    <w:p>
+      <w:pPr>
+        <w:spacing w:line="480" w:lineRule="auto"/>
+        <w:rPr>
+          <w:rFonts w:ascii="Times New Roman" w:eastAsia="Times New Roman" w:hAnsi="Times New Roman" w:cs="Times New Roman"/>
+          <w:sz w:val="26"/>
+          <w:szCs w:val="26"/>
+        </w:rPr>
+      </w:pPr>
+      <w:r>
+        <w:rPr>
+          <w:rFonts w:ascii="Times New Roman" w:eastAsia="Times New Roman" w:hAnsi="Times New Roman" w:cs="Times New Roman"/>
+          <w:sz w:val="26"/>
+          <w:szCs w:val="26"/>
+        </w:rPr>
+        <w:t xml:space="preserve">Each keyword and product pair will occupy a row on the Keyword table. </w:t>
+      </w:r>
+      <w:r>
+        <w:rPr>
+          <w:rFonts w:ascii="Times New Roman" w:eastAsia="Times New Roman" w:hAnsi="Times New Roman" w:cs="Times New Roman"/>
+          <w:sz w:val="26"/>
+          <w:szCs w:val="26"/>
+        </w:rPr>
+        <w:t xml:space="preserve">This allows for </w:t>
+      </w:r>
+      <w:r>
+        <w:rPr>
+          <w:rFonts w:ascii="Times New Roman" w:eastAsia="Times New Roman" w:hAnsi="Times New Roman" w:cs="Times New Roman"/>
+          <w:sz w:val="26"/>
+          <w:szCs w:val="26"/>
+        </w:rPr>
+        <w:t>a variable amount of keywords for a single product</w:t>
+      </w:r>
+      <w:r>
+        <w:rPr>
+          <w:rFonts w:ascii="Times New Roman" w:eastAsia="Times New Roman" w:hAnsi="Times New Roman" w:cs="Times New Roman"/>
+          <w:sz w:val="26"/>
+          <w:szCs w:val="26"/>
+        </w:rPr>
+        <w:t xml:space="preserve">. </w:t>
+      </w:r>
+    </w:p>
+    <w:p>
+      <w:pPr>
+        <w:spacing w:line="480" w:lineRule="auto"/>
+        <w:rPr>
+          <w:rFonts w:ascii="Times New Roman" w:eastAsia="Times New Roman" w:hAnsi="Times New Roman" w:cs="Times New Roman"/>
+          <w:sz w:val="26"/>
+          <w:szCs w:val="26"/>
+        </w:rPr>
+      </w:pPr>
+      <w:r>
+        <w:rPr>
+          <w:rFonts w:ascii="Times New Roman" w:eastAsia="Times New Roman" w:hAnsi="Times New Roman" w:cs="Times New Roman"/>
+          <w:sz w:val="26"/>
+          <w:szCs w:val="26"/>
+        </w:rPr>
+        <w:t xml:space="preserve">Keyword search is done by searching the table for the matching word (SELECT </w:t>
+      </w:r>
+      <w:r>
+        <w:rPr>
+          <w:rFonts w:ascii="Times New Roman" w:eastAsia="Times New Roman" w:hAnsi="Times New Roman" w:cs="Times New Roman"/>
+          <w:sz w:val="26"/>
+          <w:szCs w:val="26"/>
+        </w:rPr>
+        <w:t>Products</w:t>
+      </w:r>
+      <w:r>
+        <w:rPr>
+          <w:rFonts w:ascii="Times New Roman" w:eastAsia="Times New Roman" w:hAnsi="Times New Roman" w:cs="Times New Roman"/>
+          <w:sz w:val="26"/>
+          <w:szCs w:val="26"/>
+        </w:rPr>
+        <w:t xml:space="preserve"> from Keyword WHERE Keyword = keyword)</w:t>
+      </w:r>
+      <w:r>
+        <w:rPr>
+          <w:rFonts w:ascii="Times New Roman" w:eastAsia="Times New Roman" w:hAnsi="Times New Roman" w:cs="Times New Roman"/>
+          <w:sz w:val="26"/>
+          <w:szCs w:val="26"/>
+        </w:rPr>
+        <w:t>. The results will be used individually to find the links in the Link table.</w:t>
+      </w:r>
+    </w:p>
+    <w:p>
+      <w:pPr>
+        <w:spacing w:line="480" w:lineRule="auto"/>
+        <w:rPr>
+          <w:rFonts w:ascii="Times New Roman" w:eastAsia="Times New Roman" w:hAnsi="Times New Roman" w:cs="Times New Roman"/>
+          <w:sz w:val="26"/>
+          <w:szCs w:val="26"/>
+        </w:rPr>
+      </w:pPr>
     </w:p>
     <w:p>
       <w:pPr>
@@ -4297,6 +6492,7 @@
           <w:szCs w:val="26"/>
         </w:rPr>
       </w:pPr>
+      <w:proofErr w:type="spellStart"/>
       <w:r>
         <w:rPr>
           <w:rFonts w:ascii="Times New Roman" w:eastAsia="Times New Roman" w:hAnsi="Times New Roman" w:cs="Times New Roman"/>
@@ -4305,6 +6501,7 @@
         </w:rPr>
         <w:t>Filezilla</w:t>
       </w:r>
+      <w:proofErr w:type="spellEnd"/>
     </w:p>
     <w:p>
       <w:pPr>
@@ -4320,13 +6517,59 @@
           <w:szCs w:val="26"/>
         </w:rPr>
       </w:pPr>
-      <w:r>
-        <w:rPr>
-          <w:rFonts w:ascii="Times New Roman" w:eastAsia="Times New Roman" w:hAnsi="Times New Roman" w:cs="Times New Roman"/>
-          <w:sz w:val="26"/>
-          <w:szCs w:val="26"/>
-        </w:rPr>
-        <w:t>Git Gui/Git bash</w:t>
+      <w:proofErr w:type="spellStart"/>
+      <w:r>
+        <w:rPr>
+          <w:rFonts w:ascii="Times New Roman" w:eastAsia="Times New Roman" w:hAnsi="Times New Roman" w:cs="Times New Roman"/>
+          <w:sz w:val="26"/>
+          <w:szCs w:val="26"/>
+        </w:rPr>
+        <w:t>Git</w:t>
+      </w:r>
+      <w:proofErr w:type="spellEnd"/>
+      <w:r>
+        <w:rPr>
+          <w:rFonts w:ascii="Times New Roman" w:eastAsia="Times New Roman" w:hAnsi="Times New Roman" w:cs="Times New Roman"/>
+          <w:sz w:val="26"/>
+          <w:szCs w:val="26"/>
+        </w:rPr>
+        <w:t xml:space="preserve"> </w:t>
+      </w:r>
+      <w:proofErr w:type="spellStart"/>
+      <w:r>
+        <w:rPr>
+          <w:rFonts w:ascii="Times New Roman" w:eastAsia="Times New Roman" w:hAnsi="Times New Roman" w:cs="Times New Roman"/>
+          <w:sz w:val="26"/>
+          <w:szCs w:val="26"/>
+        </w:rPr>
+        <w:t>Gui</w:t>
+      </w:r>
+      <w:proofErr w:type="spellEnd"/>
+      <w:r>
+        <w:rPr>
+          <w:rFonts w:ascii="Times New Roman" w:eastAsia="Times New Roman" w:hAnsi="Times New Roman" w:cs="Times New Roman"/>
+          <w:sz w:val="26"/>
+          <w:szCs w:val="26"/>
+        </w:rPr>
+        <w:t>/</w:t>
+      </w:r>
+      <w:proofErr w:type="spellStart"/>
+      <w:r>
+        <w:rPr>
+          <w:rFonts w:ascii="Times New Roman" w:eastAsia="Times New Roman" w:hAnsi="Times New Roman" w:cs="Times New Roman"/>
+          <w:sz w:val="26"/>
+          <w:szCs w:val="26"/>
+        </w:rPr>
+        <w:t>Git</w:t>
+      </w:r>
+      <w:proofErr w:type="spellEnd"/>
+      <w:r>
+        <w:rPr>
+          <w:rFonts w:ascii="Times New Roman" w:eastAsia="Times New Roman" w:hAnsi="Times New Roman" w:cs="Times New Roman"/>
+          <w:sz w:val="26"/>
+          <w:szCs w:val="26"/>
+        </w:rPr>
+        <w:t xml:space="preserve"> bash</w:t>
       </w:r>
     </w:p>
     <w:p>
@@ -4418,14 +6661,17 @@
           <w:szCs w:val="24"/>
         </w:rPr>
       </w:pPr>
-      <w:r>
-        <w:rPr>
-          <w:rFonts w:ascii="Times New Roman" w:eastAsia="Times New Roman" w:hAnsi="Times New Roman" w:cs="Times New Roman"/>
-          <w:sz w:val="24"/>
-          <w:szCs w:val="24"/>
-        </w:rPr>
+      <w:proofErr w:type="spellStart"/>
+      <w:r>
+        <w:rPr>
+          <w:rFonts w:ascii="Times New Roman" w:eastAsia="Times New Roman" w:hAnsi="Times New Roman" w:cs="Times New Roman"/>
+          <w:sz w:val="24"/>
+          <w:szCs w:val="24"/>
+        </w:rPr>
+        <w:lastRenderedPageBreak/>
         <w:t>Javascript</w:t>
       </w:r>
+      <w:proofErr w:type="spellEnd"/>
     </w:p>
     <w:p>
       <w:pPr>
@@ -4626,7 +6872,6 @@
           <w:sz w:val="28"/>
           <w:szCs w:val="28"/>
         </w:rPr>
-        <w:lastRenderedPageBreak/>
         <w:t>Team</w:t>
       </w:r>
     </w:p>
@@ -4962,30 +7207,41 @@
         </w:rPr>
         <w:t xml:space="preserve">      </w:t>
       </w:r>
-      <w:r>
-        <w:rPr>
-          <w:rFonts w:ascii="Times New Roman" w:eastAsia="Times New Roman" w:hAnsi="Times New Roman" w:cs="Times New Roman"/>
-          <w:sz w:val="26"/>
-          <w:szCs w:val="26"/>
-        </w:rPr>
-        <w:t>Github master chosen… On Track</w:t>
-      </w:r>
-    </w:p>
-    <w:p>
-      <w:pPr>
-        <w:spacing w:line="480" w:lineRule="auto"/>
-        <w:rPr>
-          <w:rFonts w:ascii="Times New Roman" w:eastAsia="Times New Roman" w:hAnsi="Times New Roman" w:cs="Times New Roman"/>
-          <w:sz w:val="26"/>
-          <w:szCs w:val="26"/>
-        </w:rPr>
-      </w:pPr>
-      <w:r>
-        <w:rPr>
-          <w:rFonts w:ascii="Times New Roman" w:eastAsia="Times New Roman" w:hAnsi="Times New Roman" w:cs="Times New Roman"/>
-          <w:sz w:val="26"/>
-          <w:szCs w:val="26"/>
-        </w:rPr>
+      <w:proofErr w:type="spellStart"/>
+      <w:r>
+        <w:rPr>
+          <w:rFonts w:ascii="Times New Roman" w:eastAsia="Times New Roman" w:hAnsi="Times New Roman" w:cs="Times New Roman"/>
+          <w:sz w:val="26"/>
+          <w:szCs w:val="26"/>
+        </w:rPr>
+        <w:t>Github</w:t>
+      </w:r>
+      <w:proofErr w:type="spellEnd"/>
+      <w:r>
+        <w:rPr>
+          <w:rFonts w:ascii="Times New Roman" w:eastAsia="Times New Roman" w:hAnsi="Times New Roman" w:cs="Times New Roman"/>
+          <w:sz w:val="26"/>
+          <w:szCs w:val="26"/>
+        </w:rPr>
+        <w:t xml:space="preserve"> master chosen… On Track</w:t>
+      </w:r>
+    </w:p>
+    <w:p>
+      <w:pPr>
+        <w:spacing w:line="480" w:lineRule="auto"/>
+        <w:rPr>
+          <w:rFonts w:ascii="Times New Roman" w:eastAsia="Times New Roman" w:hAnsi="Times New Roman" w:cs="Times New Roman"/>
+          <w:sz w:val="26"/>
+          <w:szCs w:val="26"/>
+        </w:rPr>
+      </w:pPr>
+      <w:r>
+        <w:rPr>
+          <w:rFonts w:ascii="Times New Roman" w:eastAsia="Times New Roman" w:hAnsi="Times New Roman" w:cs="Times New Roman"/>
+          <w:sz w:val="26"/>
+          <w:szCs w:val="26"/>
+        </w:rPr>
+        <w:lastRenderedPageBreak/>
         <w:t>5.</w:t>
       </w:r>
       <w:r>
@@ -5002,7 +7258,17 @@
           <w:sz w:val="26"/>
           <w:szCs w:val="26"/>
         </w:rPr>
-        <w:t>Team Ready and able to use back and front-end frameworks… On Track</w:t>
+        <w:t>Team Ready and able to</w:t>
+      </w:r>
+      <w:bookmarkStart w:id="0" w:name="_GoBack"/>
+      <w:bookmarkEnd w:id="0"/>
+      <w:r>
+        <w:rPr>
+          <w:rFonts w:ascii="Times New Roman" w:eastAsia="Times New Roman" w:hAnsi="Times New Roman" w:cs="Times New Roman"/>
+          <w:sz w:val="26"/>
+          <w:szCs w:val="26"/>
+        </w:rPr>
+        <w:t xml:space="preserve"> use back and front-end frameworks… On Track</w:t>
       </w:r>
     </w:p>
     <w:p>
@@ -5382,7 +7648,6 @@
                   <w14:round/>
                 </w14:textOutline>
               </w:rPr>
-              <w:lastRenderedPageBreak/>
               <w:t>3/16/18</w:t>
             </w:r>
           </w:p>
@@ -5595,8 +7860,29 @@
                   <w14:round/>
                 </w14:textOutline>
               </w:rPr>
-              <w:t xml:space="preserve"> made using balsamiq</w:t>
+              <w:t xml:space="preserve"> made using </w:t>
             </w:r>
+            <w:proofErr w:type="spellStart"/>
+            <w:r>
+              <w:rPr>
+                <w:rFonts w:ascii="Times New Roman" w:eastAsia="Times New Roman" w:hAnsi="Times New Roman" w:cs="Times New Roman"/>
+                <w:color w:val="000000" w:themeColor="text1"/>
+                <w:sz w:val="26"/>
+                <w:szCs w:val="26"/>
+                <w14:shadow w14:blurRad="38100" w14:dist="19050" w14:dir="2700000" w14:sx="100000" w14:sy="100000" w14:kx="0" w14:ky="0" w14:algn="tl">
+                  <w14:schemeClr w14:val="dk1">
+                    <w14:alpha w14:val="60000"/>
+                  </w14:schemeClr>
+                </w14:shadow>
+                <w14:textOutline w14:w="0" w14:cap="flat" w14:cmpd="sng" w14:algn="ctr">
+                  <w14:noFill/>
+                  <w14:prstDash w14:val="solid"/>
+                  <w14:round/>
+                </w14:textOutline>
+              </w:rPr>
+              <w:t>balsamiq</w:t>
+            </w:r>
+            <w:proofErr w:type="spellEnd"/>
             <w:r>
               <w:rPr>
                 <w:rFonts w:ascii="Times New Roman" w:eastAsia="Times New Roman" w:hAnsi="Times New Roman" w:cs="Times New Roman"/>
@@ -5615,6 +7901,110 @@
                 </w14:textOutline>
               </w:rPr>
               <w:t>, updated tables</w:t>
+            </w:r>
+          </w:p>
+        </w:tc>
+      </w:tr>
+      <w:tr>
+        <w:tc>
+          <w:tcPr>
+            <w:tcW w:w="985" w:type="dxa"/>
+          </w:tcPr>
+          <w:p>
+            <w:pPr>
+              <w:pBdr>
+                <w:top w:val="none" w:sz="0" w:space="0" w:color="auto"/>
+                <w:left w:val="none" w:sz="0" w:space="0" w:color="auto"/>
+                <w:bottom w:val="none" w:sz="0" w:space="0" w:color="auto"/>
+                <w:right w:val="none" w:sz="0" w:space="0" w:color="auto"/>
+                <w:between w:val="none" w:sz="0" w:space="0" w:color="auto"/>
+              </w:pBdr>
+              <w:rPr>
+                <w:rFonts w:ascii="Times New Roman" w:eastAsia="Times New Roman" w:hAnsi="Times New Roman" w:cs="Times New Roman"/>
+                <w:color w:val="000000" w:themeColor="text1"/>
+                <w:sz w:val="26"/>
+                <w:szCs w:val="26"/>
+                <w14:shadow w14:blurRad="38100" w14:dist="19050" w14:dir="2700000" w14:sx="100000" w14:sy="100000" w14:kx="0" w14:ky="0" w14:algn="tl">
+                  <w14:schemeClr w14:val="dk1">
+                    <w14:alpha w14:val="60000"/>
+                  </w14:schemeClr>
+                </w14:shadow>
+                <w14:textOutline w14:w="0" w14:cap="flat" w14:cmpd="sng" w14:algn="ctr">
+                  <w14:noFill/>
+                  <w14:prstDash w14:val="solid"/>
+                  <w14:round/>
+                </w14:textOutline>
+              </w:rPr>
+            </w:pPr>
+            <w:r>
+              <w:rPr>
+                <w:rFonts w:ascii="Times New Roman" w:eastAsia="Times New Roman" w:hAnsi="Times New Roman" w:cs="Times New Roman"/>
+                <w:color w:val="000000" w:themeColor="text1"/>
+                <w:sz w:val="26"/>
+                <w:szCs w:val="26"/>
+                <w14:shadow w14:blurRad="38100" w14:dist="19050" w14:dir="2700000" w14:sx="100000" w14:sy="100000" w14:kx="0" w14:ky="0" w14:algn="tl">
+                  <w14:schemeClr w14:val="dk1">
+                    <w14:alpha w14:val="60000"/>
+                  </w14:schemeClr>
+                </w14:shadow>
+                <w14:textOutline w14:w="0" w14:cap="flat" w14:cmpd="sng" w14:algn="ctr">
+                  <w14:noFill/>
+                  <w14:prstDash w14:val="solid"/>
+                  <w14:round/>
+                </w14:textOutline>
+              </w:rPr>
+              <w:t>3/25/18</w:t>
+            </w:r>
+          </w:p>
+        </w:tc>
+        <w:tc>
+          <w:tcPr>
+            <w:tcW w:w="8365" w:type="dxa"/>
+          </w:tcPr>
+          <w:p>
+            <w:pPr>
+              <w:pBdr>
+                <w:top w:val="none" w:sz="0" w:space="0" w:color="auto"/>
+                <w:left w:val="none" w:sz="0" w:space="0" w:color="auto"/>
+                <w:bottom w:val="none" w:sz="0" w:space="0" w:color="auto"/>
+                <w:right w:val="none" w:sz="0" w:space="0" w:color="auto"/>
+                <w:between w:val="none" w:sz="0" w:space="0" w:color="auto"/>
+              </w:pBdr>
+              <w:rPr>
+                <w:rFonts w:ascii="Times New Roman" w:eastAsia="Times New Roman" w:hAnsi="Times New Roman" w:cs="Times New Roman"/>
+                <w:color w:val="000000" w:themeColor="text1"/>
+                <w:sz w:val="26"/>
+                <w:szCs w:val="26"/>
+                <w14:shadow w14:blurRad="38100" w14:dist="19050" w14:dir="2700000" w14:sx="100000" w14:sy="100000" w14:kx="0" w14:ky="0" w14:algn="tl">
+                  <w14:schemeClr w14:val="dk1">
+                    <w14:alpha w14:val="60000"/>
+                  </w14:schemeClr>
+                </w14:shadow>
+                <w14:textOutline w14:w="0" w14:cap="flat" w14:cmpd="sng" w14:algn="ctr">
+                  <w14:noFill/>
+                  <w14:prstDash w14:val="solid"/>
+                  <w14:round/>
+                </w14:textOutline>
+              </w:rPr>
+            </w:pPr>
+            <w:r>
+              <w:rPr>
+                <w:rFonts w:ascii="Times New Roman" w:eastAsia="Times New Roman" w:hAnsi="Times New Roman" w:cs="Times New Roman"/>
+                <w:color w:val="000000" w:themeColor="text1"/>
+                <w:sz w:val="26"/>
+                <w:szCs w:val="26"/>
+                <w14:shadow w14:blurRad="38100" w14:dist="19050" w14:dir="2700000" w14:sx="100000" w14:sy="100000" w14:kx="0" w14:ky="0" w14:algn="tl">
+                  <w14:schemeClr w14:val="dk1">
+                    <w14:alpha w14:val="60000"/>
+                  </w14:schemeClr>
+                </w14:shadow>
+                <w14:textOutline w14:w="0" w14:cap="flat" w14:cmpd="sng" w14:algn="ctr">
+                  <w14:noFill/>
+                  <w14:prstDash w14:val="solid"/>
+                  <w14:round/>
+                </w14:textOutline>
+              </w:rPr>
+              <w:t xml:space="preserve">Updated system architecture </w:t>
             </w:r>
           </w:p>
         </w:tc>
@@ -5817,72 +8207,6 @@
           </w:p>
         </w:tc>
       </w:tr>
-      <w:tr>
-        <w:tc>
-          <w:tcPr>
-            <w:tcW w:w="985" w:type="dxa"/>
-          </w:tcPr>
-          <w:p>
-            <w:pPr>
-              <w:pBdr>
-                <w:top w:val="none" w:sz="0" w:space="0" w:color="auto"/>
-                <w:left w:val="none" w:sz="0" w:space="0" w:color="auto"/>
-                <w:bottom w:val="none" w:sz="0" w:space="0" w:color="auto"/>
-                <w:right w:val="none" w:sz="0" w:space="0" w:color="auto"/>
-                <w:between w:val="none" w:sz="0" w:space="0" w:color="auto"/>
-              </w:pBdr>
-              <w:rPr>
-                <w:rFonts w:ascii="Times New Roman" w:eastAsia="Times New Roman" w:hAnsi="Times New Roman" w:cs="Times New Roman"/>
-                <w:color w:val="000000" w:themeColor="text1"/>
-                <w:sz w:val="26"/>
-                <w:szCs w:val="26"/>
-                <w14:shadow w14:blurRad="38100" w14:dist="19050" w14:dir="2700000" w14:sx="100000" w14:sy="100000" w14:kx="0" w14:ky="0" w14:algn="tl">
-                  <w14:schemeClr w14:val="dk1">
-                    <w14:alpha w14:val="60000"/>
-                  </w14:schemeClr>
-                </w14:shadow>
-                <w14:textOutline w14:w="0" w14:cap="flat" w14:cmpd="sng" w14:algn="ctr">
-                  <w14:noFill/>
-                  <w14:prstDash w14:val="solid"/>
-                  <w14:round/>
-                </w14:textOutline>
-              </w:rPr>
-            </w:pPr>
-          </w:p>
-        </w:tc>
-        <w:tc>
-          <w:tcPr>
-            <w:tcW w:w="8365" w:type="dxa"/>
-          </w:tcPr>
-          <w:p>
-            <w:pPr>
-              <w:pBdr>
-                <w:top w:val="none" w:sz="0" w:space="0" w:color="auto"/>
-                <w:left w:val="none" w:sz="0" w:space="0" w:color="auto"/>
-                <w:bottom w:val="none" w:sz="0" w:space="0" w:color="auto"/>
-                <w:right w:val="none" w:sz="0" w:space="0" w:color="auto"/>
-                <w:between w:val="none" w:sz="0" w:space="0" w:color="auto"/>
-              </w:pBdr>
-              <w:rPr>
-                <w:rFonts w:ascii="Times New Roman" w:eastAsia="Times New Roman" w:hAnsi="Times New Roman" w:cs="Times New Roman"/>
-                <w:color w:val="000000" w:themeColor="text1"/>
-                <w:sz w:val="26"/>
-                <w:szCs w:val="26"/>
-                <w14:shadow w14:blurRad="38100" w14:dist="19050" w14:dir="2700000" w14:sx="100000" w14:sy="100000" w14:kx="0" w14:ky="0" w14:algn="tl">
-                  <w14:schemeClr w14:val="dk1">
-                    <w14:alpha w14:val="60000"/>
-                  </w14:schemeClr>
-                </w14:shadow>
-                <w14:textOutline w14:w="0" w14:cap="flat" w14:cmpd="sng" w14:algn="ctr">
-                  <w14:noFill/>
-                  <w14:prstDash w14:val="solid"/>
-                  <w14:round/>
-                </w14:textOutline>
-              </w:rPr>
-            </w:pPr>
-          </w:p>
-        </w:tc>
-      </w:tr>
     </w:tbl>
     <w:p>
       <w:pPr>
@@ -5988,7 +8312,7 @@
       <w:rPr>
         <w:noProof/>
       </w:rPr>
-      <w:t>9</w:t>
+      <w:t>8</w:t>
     </w:r>
     <w:r>
       <w:fldChar w:fldCharType="end"/>

</xml_diff>